<commit_message>
Actualización guion MA_07_03_CO según escaleta
Se realizó la actualización del cuaderno de estudio del guion
MA_07_03_CO (sólo fue cuaderno de estudio y numeración de recursos)
</commit_message>
<xml_diff>
--- a/fuentes/contenidos/grado07/guion03/MA_07_03_CO_REC130.docx
+++ b/fuentes/contenidos/grado07/guion03/MA_07_03_CO_REC130.docx
@@ -1,23 +1,39 @@
 
 <file path=word/document.xml><?xml version="1.0" encoding="utf-8"?>
-<w:document xmlns:wpc="http://schemas.microsoft.com/office/word/2010/wordprocessingCanvas" xmlns:mc="http://schemas.openxmlformats.org/markup-compatibility/2006" xmlns:o="urn:schemas-microsoft-com:office:office" xmlns:r="http://schemas.openxmlformats.org/officeDocument/2006/relationships" xmlns:m="http://schemas.openxmlformats.org/officeDocument/2006/math" xmlns:v="urn:schemas-microsoft-com:vml" xmlns:wp14="http://schemas.microsoft.com/office/word/2010/wordprocessingDrawing" xmlns:wp="http://schemas.openxmlformats.org/drawingml/2006/wordprocessingDrawing" xmlns:w10="urn:schemas-microsoft-com:office:word" xmlns:w="http://schemas.openxmlformats.org/wordprocessingml/2006/main" xmlns:w14="http://schemas.microsoft.com/office/word/2010/wordml" xmlns:wpg="http://schemas.microsoft.com/office/word/2010/wordprocessingGroup" xmlns:wpi="http://schemas.microsoft.com/office/word/2010/wordprocessingInk" xmlns:wne="http://schemas.microsoft.com/office/word/2006/wordml" xmlns:wps="http://schemas.microsoft.com/office/word/2010/wordprocessingShape" mc:Ignorable="w14 wp14">
+<w:document xmlns:wpc="http://schemas.microsoft.com/office/word/2010/wordprocessingCanvas" xmlns:mc="http://schemas.openxmlformats.org/markup-compatibility/2006" xmlns:o="urn:schemas-microsoft-com:office:office" xmlns:r="http://schemas.openxmlformats.org/officeDocument/2006/relationships" xmlns:m="http://schemas.openxmlformats.org/officeDocument/2006/math" xmlns:v="urn:schemas-microsoft-com:vml" xmlns:wp14="http://schemas.microsoft.com/office/word/2010/wordprocessingDrawing" xmlns:wp="http://schemas.openxmlformats.org/drawingml/2006/wordprocessingDrawing" xmlns:w10="urn:schemas-microsoft-com:office:word" xmlns:w="http://schemas.openxmlformats.org/wordprocessingml/2006/main" xmlns:w14="http://schemas.microsoft.com/office/word/2010/wordml" xmlns:w15="http://schemas.microsoft.com/office/word/2012/wordml" xmlns:wpg="http://schemas.microsoft.com/office/word/2010/wordprocessingGroup" xmlns:wpi="http://schemas.microsoft.com/office/word/2010/wordprocessingInk" xmlns:wne="http://schemas.microsoft.com/office/word/2006/wordml" xmlns:wps="http://schemas.microsoft.com/office/word/2010/wordprocessingShape" mc:Ignorable="w14 w15 wp14">
   <w:body>
     <w:p>
       <w:pPr>
         <w:jc w:val="center"/>
-        <w:rPr>
-          <w:rFonts w:ascii="Arial" w:hAnsi="Arial"/>
-          <w:b/>
-          <w:lang w:val="es-ES_tradnl"/>
-        </w:rPr>
-      </w:pPr>
-      <w:r>
         <w:rPr>
           <w:rFonts w:asciiTheme="majorHAnsi" w:hAnsiTheme="majorHAnsi"/>
           <w:b/>
           <w:lang w:val="es-ES_tradnl"/>
         </w:rPr>
-        <w:t>Ejercicio Genérico M1B: Texto a texto (palabra - frase)</w:t>
+      </w:pPr>
+      <w:r>
+        <w:rPr>
+          <w:rFonts w:asciiTheme="majorHAnsi" w:hAnsiTheme="majorHAnsi"/>
+          <w:b/>
+          <w:lang w:val="es-ES_tradnl"/>
+        </w:rPr>
+        <w:t xml:space="preserve">Ejercicio Genérico </w:t>
+      </w:r>
+      <w:r>
+        <w:rPr>
+          <w:rFonts w:asciiTheme="majorHAnsi" w:hAnsiTheme="majorHAnsi"/>
+          <w:b/>
+          <w:lang w:val="es-ES_tradnl"/>
+        </w:rPr>
+        <w:t>M101: Preguntas de respuesta libre</w:t>
+      </w:r>
+      <w:r>
+        <w:rPr>
+          <w:rFonts w:asciiTheme="majorHAnsi" w:hAnsiTheme="majorHAnsi"/>
+          <w:b/>
+          <w:lang w:val="es-ES_tradnl"/>
+        </w:rPr>
+        <w:t xml:space="preserve"> (NO AUTOEVALUABLE)</w:t>
       </w:r>
     </w:p>
     <w:p>
@@ -80,23 +96,12 @@
       <w:r>
         <w:rPr>
           <w:rFonts w:ascii="Arial" w:hAnsi="Arial"/>
-          <w:b/>
           <w:sz w:val="18"/>
           <w:szCs w:val="18"/>
           <w:lang w:val="es-ES_tradnl"/>
         </w:rPr>
         <w:t>Potencias y raíces en los números enteros</w:t>
       </w:r>
-    </w:p>
-    <w:p>
-      <w:pPr>
-        <w:rPr>
-          <w:rFonts w:ascii="Arial" w:hAnsi="Arial"/>
-          <w:sz w:val="18"/>
-          <w:szCs w:val="18"/>
-          <w:lang w:val="es-ES_tradnl"/>
-        </w:rPr>
-      </w:pPr>
     </w:p>
     <w:p>
       <w:pPr>
@@ -226,26 +231,26 @@
           <w:rFonts w:ascii="Arial" w:hAnsi="Arial" w:cs="Arial"/>
           <w:sz w:val="18"/>
           <w:szCs w:val="18"/>
+          <w:lang w:val="es-ES_tradnl"/>
+        </w:rPr>
+      </w:pPr>
+      <w:r>
+        <w:rPr>
+          <w:rFonts w:ascii="Arial" w:hAnsi="Arial" w:cs="Arial"/>
+          <w:sz w:val="18"/>
+          <w:szCs w:val="18"/>
+          <w:lang w:val="es-ES_tradnl"/>
+        </w:rPr>
+        <w:t>Refuerza tu aprendizaje: potenciación de números enteros</w:t>
+      </w:r>
+    </w:p>
+    <w:p>
+      <w:pPr>
+        <w:rPr>
+          <w:rFonts w:ascii="Arial" w:hAnsi="Arial" w:cs="Arial"/>
+          <w:sz w:val="18"/>
+          <w:szCs w:val="18"/>
           <w:lang w:val="es-CO"/>
-        </w:rPr>
-      </w:pPr>
-      <w:r>
-        <w:rPr>
-          <w:rFonts w:ascii="Arial" w:hAnsi="Arial" w:cs="Arial"/>
-          <w:sz w:val="18"/>
-          <w:szCs w:val="18"/>
-          <w:lang w:val="es-ES_tradnl"/>
-        </w:rPr>
-        <w:t>Cálculo de raíces de números enteros</w:t>
-      </w:r>
-    </w:p>
-    <w:p>
-      <w:pPr>
-        <w:rPr>
-          <w:rFonts w:ascii="Arial" w:hAnsi="Arial" w:cs="Arial"/>
-          <w:sz w:val="18"/>
-          <w:szCs w:val="18"/>
-          <w:lang w:val="es-ES_tradnl"/>
         </w:rPr>
       </w:pPr>
     </w:p>
@@ -295,26 +300,125 @@
           <w:rFonts w:ascii="Arial" w:hAnsi="Arial" w:cs="Arial"/>
           <w:sz w:val="18"/>
           <w:szCs w:val="18"/>
+          <w:lang w:val="es-ES_tradnl"/>
+        </w:rPr>
+      </w:pPr>
+      <w:r>
+        <w:rPr>
+          <w:rFonts w:ascii="Arial" w:hAnsi="Arial" w:cs="Arial"/>
+          <w:sz w:val="18"/>
+          <w:szCs w:val="18"/>
+          <w:lang w:val="es-ES_tradnl"/>
+        </w:rPr>
+        <w:t>Actividad que permite</w:t>
+      </w:r>
+      <w:r>
+        <w:rPr>
+          <w:rFonts w:ascii="Arial" w:hAnsi="Arial" w:cs="Arial"/>
+          <w:sz w:val="18"/>
+          <w:szCs w:val="18"/>
+          <w:lang w:val="es-ES_tradnl"/>
+        </w:rPr>
+        <w:t xml:space="preserve"> practicar </w:t>
+      </w:r>
+      <w:r>
+        <w:rPr>
+          <w:rFonts w:ascii="Arial" w:hAnsi="Arial" w:cs="Arial"/>
+          <w:sz w:val="18"/>
+          <w:szCs w:val="18"/>
+          <w:lang w:val="es-ES_tradnl"/>
+        </w:rPr>
+        <w:t>el cálculo de</w:t>
+      </w:r>
+      <w:r>
+        <w:rPr>
+          <w:rFonts w:ascii="Arial" w:hAnsi="Arial" w:cs="Arial"/>
+          <w:sz w:val="18"/>
+          <w:szCs w:val="18"/>
+          <w:lang w:val="es-ES_tradnl"/>
+        </w:rPr>
+        <w:t xml:space="preserve"> potencia</w:t>
+      </w:r>
+      <w:r>
+        <w:rPr>
+          <w:rFonts w:ascii="Arial" w:hAnsi="Arial" w:cs="Arial"/>
+          <w:sz w:val="18"/>
+          <w:szCs w:val="18"/>
+          <w:lang w:val="es-ES_tradnl"/>
+        </w:rPr>
+        <w:t>s</w:t>
+      </w:r>
+      <w:r>
+        <w:rPr>
+          <w:rFonts w:ascii="Arial" w:hAnsi="Arial" w:cs="Arial"/>
+          <w:sz w:val="18"/>
+          <w:szCs w:val="18"/>
+          <w:lang w:val="es-ES_tradnl"/>
+        </w:rPr>
+        <w:t xml:space="preserve">, </w:t>
+      </w:r>
+      <w:r>
+        <w:rPr>
+          <w:rFonts w:ascii="Arial" w:hAnsi="Arial" w:cs="Arial"/>
+          <w:sz w:val="18"/>
+          <w:szCs w:val="18"/>
+          <w:lang w:val="es-ES_tradnl"/>
+        </w:rPr>
+        <w:t>el uso</w:t>
+      </w:r>
+      <w:r>
+        <w:rPr>
+          <w:rFonts w:ascii="Arial" w:hAnsi="Arial" w:cs="Arial"/>
+          <w:sz w:val="18"/>
+          <w:szCs w:val="18"/>
+          <w:lang w:val="es-ES_tradnl"/>
+        </w:rPr>
+        <w:t xml:space="preserve"> </w:t>
+      </w:r>
+      <w:r>
+        <w:rPr>
+          <w:rFonts w:ascii="Arial" w:hAnsi="Arial" w:cs="Arial"/>
+          <w:sz w:val="18"/>
+          <w:szCs w:val="18"/>
+          <w:lang w:val="es-ES_tradnl"/>
+        </w:rPr>
+        <w:t xml:space="preserve">de </w:t>
+      </w:r>
+      <w:r>
+        <w:rPr>
+          <w:rFonts w:ascii="Arial" w:hAnsi="Arial" w:cs="Arial"/>
+          <w:sz w:val="18"/>
+          <w:szCs w:val="18"/>
+          <w:lang w:val="es-ES_tradnl"/>
+        </w:rPr>
+        <w:t>las prop</w:t>
+      </w:r>
+      <w:r>
+        <w:rPr>
+          <w:rFonts w:ascii="Arial" w:hAnsi="Arial" w:cs="Arial"/>
+          <w:sz w:val="18"/>
+          <w:szCs w:val="18"/>
+          <w:lang w:val="es-ES_tradnl"/>
+        </w:rPr>
+        <w:t>iedades de la potenciación y la resolución de</w:t>
+      </w:r>
+      <w:r>
+        <w:rPr>
+          <w:rFonts w:ascii="Arial" w:hAnsi="Arial" w:cs="Arial"/>
+          <w:sz w:val="18"/>
+          <w:szCs w:val="18"/>
+          <w:lang w:val="es-ES_tradnl"/>
+        </w:rPr>
+        <w:t xml:space="preserve"> problemas</w:t>
+      </w:r>
+    </w:p>
+    <w:p>
+      <w:pPr>
+        <w:rPr>
+          <w:rFonts w:ascii="Arial" w:hAnsi="Arial" w:cs="Arial"/>
+          <w:sz w:val="18"/>
+          <w:szCs w:val="18"/>
           <w:lang w:val="es-CO"/>
-        </w:rPr>
-      </w:pPr>
-      <w:r>
-        <w:rPr>
-          <w:rFonts w:ascii="Arial" w:hAnsi="Arial" w:cs="Arial"/>
-          <w:sz w:val="18"/>
-          <w:szCs w:val="18"/>
-          <w:lang w:val="es-ES_tradnl"/>
-        </w:rPr>
-        <w:t>Ejercicios para practicar radicación de números enteros.</w:t>
-      </w:r>
-    </w:p>
-    <w:p>
-      <w:pPr>
-        <w:rPr>
-          <w:rFonts w:ascii="Arial" w:hAnsi="Arial" w:cs="Arial"/>
-          <w:sz w:val="18"/>
-          <w:szCs w:val="18"/>
-          <w:lang w:val="es-ES_tradnl"/>
         </w:rPr>
       </w:pPr>
     </w:p>
@@ -374,25 +478,7 @@
           <w:szCs w:val="18"/>
           <w:lang w:val="es-ES_tradnl"/>
         </w:rPr>
-        <w:t>Radicación</w:t>
-      </w:r>
-      <w:r>
-        <w:rPr>
-          <w:rFonts w:ascii="Arial" w:hAnsi="Arial" w:cs="Arial"/>
-          <w:sz w:val="18"/>
-          <w:szCs w:val="18"/>
-          <w:lang w:val="es-ES_tradnl"/>
-        </w:rPr>
-        <w:t xml:space="preserve">, enteros, </w:t>
-      </w:r>
-      <w:r>
-        <w:rPr>
-          <w:rFonts w:ascii="Arial" w:hAnsi="Arial" w:cs="Arial"/>
-          <w:sz w:val="18"/>
-          <w:szCs w:val="18"/>
-          <w:lang w:val="es-ES_tradnl"/>
-        </w:rPr>
-        <w:t>raíz</w:t>
+        <w:t>Potenciación, propiedades, exponentes, enteros</w:t>
       </w:r>
     </w:p>
     <w:p>
@@ -472,18 +558,17 @@
           <w:szCs w:val="18"/>
           <w:lang w:val="es-ES_tradnl"/>
         </w:rPr>
-        <w:t>20 minutos</w:t>
-      </w:r>
-    </w:p>
-    <w:p>
-      <w:pPr>
-        <w:rPr>
-          <w:rFonts w:ascii="Arial" w:hAnsi="Arial" w:cs="Arial"/>
-          <w:sz w:val="18"/>
-          <w:szCs w:val="18"/>
-          <w:lang w:val="es-ES_tradnl"/>
-        </w:rPr>
-      </w:pPr>
+        <w:t>6</w:t>
+      </w:r>
+      <w:r>
+        <w:rPr>
+          <w:rFonts w:ascii="Arial" w:hAnsi="Arial" w:cs="Arial"/>
+          <w:sz w:val="18"/>
+          <w:szCs w:val="18"/>
+          <w:lang w:val="es-ES_tradnl"/>
+        </w:rPr>
+        <w:t>0 minutos</w:t>
+      </w:r>
     </w:p>
     <w:p>
       <w:pPr>
@@ -623,6 +708,45 @@
           </w:tcPr>
           <w:p>
             <w:pPr>
+              <w:rPr>
+                <w:rFonts w:ascii="Arial" w:hAnsi="Arial"/>
+                <w:sz w:val="16"/>
+                <w:szCs w:val="16"/>
+                <w:lang w:val="es-ES_tradnl"/>
+              </w:rPr>
+            </w:pPr>
+          </w:p>
+        </w:tc>
+        <w:tc>
+          <w:tcPr>
+            <w:tcW w:w="2504" w:type="dxa"/>
+          </w:tcPr>
+          <w:p>
+            <w:pPr>
+              <w:rPr>
+                <w:rFonts w:ascii="Arial" w:hAnsi="Arial"/>
+                <w:sz w:val="16"/>
+                <w:szCs w:val="16"/>
+                <w:lang w:val="es-ES_tradnl"/>
+              </w:rPr>
+            </w:pPr>
+            <w:r>
+              <w:rPr>
+                <w:rFonts w:ascii="Arial" w:hAnsi="Arial"/>
+                <w:sz w:val="16"/>
+                <w:szCs w:val="16"/>
+                <w:lang w:val="es-ES_tradnl"/>
+              </w:rPr>
+              <w:t>Preguntas con respuesta libre</w:t>
+            </w:r>
+          </w:p>
+        </w:tc>
+        <w:tc>
+          <w:tcPr>
+            <w:tcW w:w="425" w:type="dxa"/>
+          </w:tcPr>
+          <w:p>
+            <w:pPr>
               <w:jc w:val="center"/>
               <w:rPr>
                 <w:rFonts w:ascii="Arial" w:hAnsi="Arial"/>
@@ -640,45 +764,6 @@
               </w:rPr>
               <w:t>X</w:t>
             </w:r>
-          </w:p>
-        </w:tc>
-        <w:tc>
-          <w:tcPr>
-            <w:tcW w:w="2504" w:type="dxa"/>
-          </w:tcPr>
-          <w:p>
-            <w:pPr>
-              <w:rPr>
-                <w:rFonts w:ascii="Arial" w:hAnsi="Arial"/>
-                <w:sz w:val="16"/>
-                <w:szCs w:val="16"/>
-                <w:lang w:val="es-ES_tradnl"/>
-              </w:rPr>
-            </w:pPr>
-            <w:r>
-              <w:rPr>
-                <w:rFonts w:ascii="Arial" w:hAnsi="Arial"/>
-                <w:sz w:val="16"/>
-                <w:szCs w:val="16"/>
-                <w:lang w:val="es-ES_tradnl"/>
-              </w:rPr>
-              <w:t>Preguntas con respuesta libre</w:t>
-            </w:r>
-          </w:p>
-        </w:tc>
-        <w:tc>
-          <w:tcPr>
-            <w:tcW w:w="425" w:type="dxa"/>
-          </w:tcPr>
-          <w:p>
-            <w:pPr>
-              <w:rPr>
-                <w:rFonts w:ascii="Arial" w:hAnsi="Arial"/>
-                <w:sz w:val="16"/>
-                <w:szCs w:val="16"/>
-                <w:lang w:val="es-ES_tradnl"/>
-              </w:rPr>
-            </w:pPr>
           </w:p>
         </w:tc>
         <w:tc>
@@ -1965,18 +2050,8 @@
           <w:szCs w:val="18"/>
           <w:lang w:val="es-ES_tradnl"/>
         </w:rPr>
-        <w:t>2</w:t>
-      </w:r>
-    </w:p>
-    <w:p>
-      <w:pPr>
-        <w:rPr>
-          <w:rFonts w:ascii="Arial" w:hAnsi="Arial" w:cs="Arial"/>
-          <w:sz w:val="18"/>
-          <w:szCs w:val="18"/>
-          <w:lang w:val="es-ES_tradnl"/>
-        </w:rPr>
-      </w:pPr>
+        <w:t>3</w:t>
+      </w:r>
     </w:p>
     <w:p>
       <w:pPr>
@@ -2087,26 +2162,26 @@
           <w:rFonts w:ascii="Arial" w:hAnsi="Arial" w:cs="Arial"/>
           <w:sz w:val="18"/>
           <w:szCs w:val="18"/>
-          <w:lang w:val="es-CO"/>
-        </w:rPr>
-      </w:pPr>
-      <w:r>
-        <w:rPr>
-          <w:rFonts w:ascii="Arial" w:hAnsi="Arial" w:cs="Arial"/>
-          <w:sz w:val="18"/>
-          <w:szCs w:val="18"/>
-          <w:lang w:val="es-ES_tradnl"/>
-        </w:rPr>
-        <w:t>Cálculo de raíces de números enteros</w:t>
-      </w:r>
-    </w:p>
-    <w:p>
-      <w:pPr>
-        <w:rPr>
-          <w:rFonts w:ascii="Arial" w:hAnsi="Arial" w:cs="Arial"/>
-          <w:sz w:val="18"/>
-          <w:szCs w:val="18"/>
-          <w:lang w:val="es-CO"/>
+          <w:lang w:val="es-ES_tradnl"/>
+        </w:rPr>
+      </w:pPr>
+      <w:r>
+        <w:rPr>
+          <w:rFonts w:ascii="Arial" w:hAnsi="Arial" w:cs="Arial"/>
+          <w:sz w:val="18"/>
+          <w:szCs w:val="18"/>
+          <w:lang w:val="es-ES_tradnl"/>
+        </w:rPr>
+        <w:t>Refuerza tu aprendizaje: potenciación de números enteros</w:t>
+      </w:r>
+    </w:p>
+    <w:p>
+      <w:pPr>
+        <w:rPr>
+          <w:rFonts w:ascii="Arial" w:hAnsi="Arial" w:cs="Arial"/>
+          <w:sz w:val="18"/>
+          <w:szCs w:val="18"/>
+          <w:lang w:val="es-ES_tradnl"/>
         </w:rPr>
       </w:pPr>
     </w:p>
@@ -2227,7 +2302,7 @@
           <w:highlight w:val="green"/>
           <w:lang w:val="es-ES_tradnl"/>
         </w:rPr>
-        <w:t>Enunciado</w:t>
+        <w:t>Enunciado (</w:t>
       </w:r>
       <w:r>
         <w:rPr>
@@ -2237,37 +2312,27 @@
           <w:highlight w:val="green"/>
           <w:lang w:val="es-ES_tradnl"/>
         </w:rPr>
-        <w:t xml:space="preserve"> (Instrucción</w:t>
-      </w:r>
-      <w:r>
-        <w:rPr>
-          <w:rFonts w:ascii="Arial" w:hAnsi="Arial"/>
+        <w:t xml:space="preserve">Instrucción </w:t>
+      </w:r>
+      <w:r>
+        <w:rPr>
+          <w:rFonts w:ascii="Arial" w:hAnsi="Arial"/>
+          <w:b/>
           <w:sz w:val="18"/>
           <w:szCs w:val="18"/>
           <w:highlight w:val="green"/>
           <w:lang w:val="es-ES_tradnl"/>
         </w:rPr>
-        <w:t xml:space="preserve"> </w:t>
-      </w:r>
-      <w:r>
-        <w:rPr>
-          <w:rFonts w:ascii="Arial" w:hAnsi="Arial"/>
-          <w:b/>
+        <w:t>193</w:t>
+      </w:r>
+      <w:r>
+        <w:rPr>
+          <w:rFonts w:ascii="Arial" w:hAnsi="Arial"/>
           <w:sz w:val="18"/>
           <w:szCs w:val="18"/>
           <w:highlight w:val="green"/>
           <w:lang w:val="es-ES_tradnl"/>
         </w:rPr>
-        <w:t>193</w:t>
-      </w:r>
-      <w:r>
-        <w:rPr>
-          <w:rFonts w:ascii="Arial" w:hAnsi="Arial"/>
-          <w:sz w:val="18"/>
-          <w:szCs w:val="18"/>
-          <w:highlight w:val="green"/>
-          <w:lang w:val="es-ES_tradnl"/>
-        </w:rPr>
         <w:t xml:space="preserve"> caracteres máximo)</w:t>
       </w:r>
     </w:p>
@@ -2287,90 +2352,71 @@
           <w:szCs w:val="18"/>
           <w:lang w:val="es-ES_tradnl"/>
         </w:rPr>
-        <w:t xml:space="preserve">Selecciona con el cursor </w:t>
-      </w:r>
-      <w:r>
-        <w:rPr>
-          <w:rFonts w:ascii="Arial" w:hAnsi="Arial" w:cs="Arial"/>
-          <w:sz w:val="18"/>
-          <w:szCs w:val="18"/>
-          <w:lang w:val="es-ES_tradnl"/>
-        </w:rPr>
-        <w:t>el ejercicio de radicación</w:t>
-      </w:r>
-      <w:r>
-        <w:rPr>
-          <w:rFonts w:ascii="Arial" w:hAnsi="Arial" w:cs="Arial"/>
-          <w:sz w:val="18"/>
-          <w:szCs w:val="18"/>
-          <w:lang w:val="es-ES_tradnl"/>
-        </w:rPr>
-        <w:t xml:space="preserve"> y arrástral</w:t>
-      </w:r>
-      <w:r>
-        <w:rPr>
-          <w:rFonts w:ascii="Arial" w:hAnsi="Arial" w:cs="Arial"/>
-          <w:sz w:val="18"/>
-          <w:szCs w:val="18"/>
-          <w:lang w:val="es-ES_tradnl"/>
-        </w:rPr>
-        <w:t>o</w:t>
-      </w:r>
-      <w:r>
-        <w:rPr>
-          <w:rFonts w:ascii="Arial" w:hAnsi="Arial" w:cs="Arial"/>
-          <w:sz w:val="18"/>
-          <w:szCs w:val="18"/>
-          <w:lang w:val="es-ES_tradnl"/>
-        </w:rPr>
-        <w:t xml:space="preserve"> hasta ubicarl</w:t>
-      </w:r>
-      <w:r>
-        <w:rPr>
-          <w:rFonts w:ascii="Arial" w:hAnsi="Arial" w:cs="Arial"/>
-          <w:sz w:val="18"/>
-          <w:szCs w:val="18"/>
-          <w:lang w:val="es-ES_tradnl"/>
-        </w:rPr>
-        <w:t>o</w:t>
-      </w:r>
-      <w:r>
-        <w:rPr>
-          <w:rFonts w:ascii="Arial" w:hAnsi="Arial" w:cs="Arial"/>
-          <w:sz w:val="18"/>
-          <w:szCs w:val="18"/>
-          <w:lang w:val="es-ES_tradnl"/>
-        </w:rPr>
-        <w:t xml:space="preserve"> con la </w:t>
-      </w:r>
-      <w:r>
-        <w:rPr>
-          <w:rFonts w:ascii="Arial" w:hAnsi="Arial" w:cs="Arial"/>
-          <w:sz w:val="18"/>
-          <w:szCs w:val="18"/>
-          <w:lang w:val="es-ES_tradnl"/>
-        </w:rPr>
-        <w:t>raíz</w:t>
-      </w:r>
-      <w:r>
-        <w:rPr>
-          <w:rFonts w:ascii="Arial" w:hAnsi="Arial" w:cs="Arial"/>
-          <w:sz w:val="18"/>
-          <w:szCs w:val="18"/>
-          <w:lang w:val="es-ES_tradnl"/>
-        </w:rPr>
-        <w:t xml:space="preserve"> correspondiente. </w:t>
-      </w:r>
-    </w:p>
-    <w:p>
-      <w:pPr>
-        <w:rPr>
-          <w:rFonts w:ascii="Arial" w:hAnsi="Arial" w:cs="Arial"/>
-          <w:sz w:val="18"/>
-          <w:szCs w:val="18"/>
-          <w:lang w:val="es-ES_tradnl"/>
-        </w:rPr>
-      </w:pPr>
+        <w:t>Realiza</w:t>
+      </w:r>
+      <w:r>
+        <w:rPr>
+          <w:rFonts w:ascii="Arial" w:hAnsi="Arial" w:cs="Arial"/>
+          <w:sz w:val="18"/>
+          <w:szCs w:val="18"/>
+          <w:lang w:val="es-ES_tradnl"/>
+        </w:rPr>
+        <w:t xml:space="preserve"> la actividad. Cuando termines da</w:t>
+      </w:r>
+      <w:r>
+        <w:rPr>
+          <w:rFonts w:ascii="Arial" w:hAnsi="Arial" w:cs="Arial"/>
+          <w:sz w:val="18"/>
+          <w:szCs w:val="18"/>
+          <w:lang w:val="es-ES_tradnl"/>
+        </w:rPr>
+        <w:t xml:space="preserve"> clic en enviar o entrega la actividad</w:t>
+      </w:r>
+      <w:r>
+        <w:rPr>
+          <w:rFonts w:ascii="Arial" w:hAnsi="Arial" w:cs="Arial"/>
+          <w:sz w:val="18"/>
+          <w:szCs w:val="18"/>
+          <w:lang w:val="es-ES_tradnl"/>
+        </w:rPr>
+        <w:t xml:space="preserve"> a tu profesor mediante </w:t>
+      </w:r>
+      <w:r>
+        <w:rPr>
+          <w:rFonts w:ascii="Arial" w:hAnsi="Arial" w:cs="Arial"/>
+          <w:sz w:val="18"/>
+          <w:szCs w:val="18"/>
+          <w:lang w:val="es-ES_tradnl"/>
+        </w:rPr>
+        <w:t xml:space="preserve">un </w:t>
+      </w:r>
+      <w:r>
+        <w:rPr>
+          <w:rFonts w:ascii="Arial" w:hAnsi="Arial" w:cs="Arial"/>
+          <w:sz w:val="18"/>
+          <w:szCs w:val="18"/>
+          <w:lang w:val="es-ES_tradnl"/>
+        </w:rPr>
+        <w:t>registro manual</w:t>
+      </w:r>
+      <w:r>
+        <w:rPr>
+          <w:rFonts w:ascii="Arial" w:hAnsi="Arial" w:cs="Arial"/>
+          <w:sz w:val="18"/>
+          <w:szCs w:val="18"/>
+          <w:lang w:val="es-ES_tradnl"/>
+        </w:rPr>
+        <w:t>,</w:t>
+      </w:r>
+      <w:r>
+        <w:rPr>
+          <w:rFonts w:ascii="Arial" w:hAnsi="Arial" w:cs="Arial"/>
+          <w:sz w:val="18"/>
+          <w:szCs w:val="18"/>
+          <w:lang w:val="es-ES_tradnl"/>
+        </w:rPr>
+        <w:t xml:space="preserve"> si es necesario. </w:t>
+      </w:r>
     </w:p>
     <w:p>
       <w:pPr>
@@ -2515,54 +2561,12 @@
       <w:r>
         <w:rPr>
           <w:rFonts w:ascii="Arial" w:hAnsi="Arial"/>
-          <w:b/>
-          <w:color w:val="FF0000"/>
-          <w:sz w:val="18"/>
-          <w:szCs w:val="18"/>
-          <w:lang w:val="es-ES_tradnl"/>
-        </w:rPr>
-        <w:t>*</w:t>
-      </w:r>
-      <w:r>
-        <w:rPr>
-          <w:rFonts w:ascii="Arial" w:hAnsi="Arial"/>
-          <w:sz w:val="18"/>
-          <w:szCs w:val="18"/>
-          <w:lang w:val="es-ES_tradnl"/>
-        </w:rPr>
-        <w:t xml:space="preserve"> </w:t>
-      </w:r>
-      <w:r>
-        <w:rPr>
-          <w:rFonts w:ascii="Arial" w:hAnsi="Arial"/>
           <w:sz w:val="18"/>
           <w:szCs w:val="18"/>
           <w:highlight w:val="green"/>
           <w:lang w:val="es-ES_tradnl"/>
         </w:rPr>
-        <w:t>Sin ordenación aleatoria (S/N</w:t>
-      </w:r>
-      <w:proofErr w:type="gramStart"/>
-      <w:r>
-        <w:rPr>
-          <w:rFonts w:ascii="Arial" w:hAnsi="Arial"/>
-          <w:sz w:val="18"/>
-          <w:szCs w:val="18"/>
-          <w:highlight w:val="green"/>
-          <w:lang w:val="es-ES_tradnl"/>
-        </w:rPr>
-        <w:t>):</w:t>
-      </w:r>
-      <w:proofErr w:type="gramEnd"/>
-      <w:r>
-        <w:rPr>
-          <w:rFonts w:ascii="Arial" w:hAnsi="Arial"/>
-          <w:sz w:val="18"/>
-          <w:szCs w:val="18"/>
-          <w:highlight w:val="green"/>
-          <w:lang w:val="es-ES_tradnl"/>
-        </w:rPr>
-        <w:t>)</w:t>
+        <w:t>Mostrar calculadora (S/N)</w:t>
       </w:r>
     </w:p>
     <w:p>
@@ -2588,65 +2592,6 @@
       <w:pPr>
         <w:rPr>
           <w:rFonts w:ascii="Arial" w:hAnsi="Arial" w:cs="Arial"/>
-          <w:sz w:val="18"/>
-          <w:szCs w:val="18"/>
-          <w:lang w:val="es-ES_tradnl"/>
-        </w:rPr>
-      </w:pPr>
-    </w:p>
-    <w:p>
-      <w:pPr>
-        <w:rPr>
-          <w:rFonts w:ascii="Arial" w:hAnsi="Arial"/>
-          <w:sz w:val="18"/>
-          <w:szCs w:val="18"/>
-          <w:lang w:val="es-ES_tradnl"/>
-        </w:rPr>
-      </w:pPr>
-      <w:r>
-        <w:rPr>
-          <w:rFonts w:ascii="Arial" w:hAnsi="Arial"/>
-          <w:sz w:val="18"/>
-          <w:szCs w:val="18"/>
-          <w:highlight w:val="green"/>
-          <w:lang w:val="es-ES_tradnl"/>
-        </w:rPr>
-        <w:t>Mostrar calculadora (S/N)</w:t>
-      </w:r>
-    </w:p>
-    <w:p>
-      <w:pPr>
-        <w:rPr>
-          <w:rFonts w:ascii="Arial" w:hAnsi="Arial" w:cs="Arial"/>
-          <w:sz w:val="18"/>
-          <w:szCs w:val="18"/>
-          <w:lang w:val="es-ES_tradnl"/>
-        </w:rPr>
-      </w:pPr>
-      <w:r>
-        <w:rPr>
-          <w:rFonts w:ascii="Arial" w:hAnsi="Arial" w:cs="Arial"/>
-          <w:sz w:val="18"/>
-          <w:szCs w:val="18"/>
-          <w:lang w:val="es-ES_tradnl"/>
-        </w:rPr>
-        <w:t>S</w:t>
-      </w:r>
-    </w:p>
-    <w:p>
-      <w:pPr>
-        <w:rPr>
-          <w:rFonts w:ascii="Arial" w:hAnsi="Arial"/>
-          <w:sz w:val="18"/>
-          <w:szCs w:val="18"/>
-          <w:lang w:val="es-ES_tradnl"/>
-        </w:rPr>
-      </w:pPr>
-    </w:p>
-    <w:p>
-      <w:pPr>
-        <w:rPr>
-          <w:rFonts w:ascii="Arial" w:hAnsi="Arial"/>
           <w:sz w:val="18"/>
           <w:szCs w:val="18"/>
           <w:lang w:val="es-ES_tradnl"/>
@@ -2671,7 +2616,7 @@
           <w:szCs w:val="16"/>
           <w:lang w:val="es-ES_tradnl"/>
         </w:rPr>
-        <w:t>MÍN. 2  MÁX. 5</w:t>
+        <w:t xml:space="preserve">BATERIA DE PREGUNTAS DE RESPUESTA LIBRE, </w:t>
       </w:r>
       <w:r>
         <w:rPr>
@@ -2681,7 +2626,7 @@
           <w:szCs w:val="16"/>
           <w:lang w:val="es-ES_tradnl"/>
         </w:rPr>
-        <w:t xml:space="preserve">. MATCH: </w:t>
+        <w:t>MÍNIMO 1</w:t>
       </w:r>
       <w:r>
         <w:rPr>
@@ -2691,7 +2636,7 @@
           <w:szCs w:val="16"/>
           <w:lang w:val="es-ES_tradnl"/>
         </w:rPr>
-        <w:t>PALABRA</w:t>
+        <w:t xml:space="preserve"> -</w:t>
       </w:r>
       <w:r>
         <w:rPr>
@@ -2701,7 +2646,7 @@
           <w:szCs w:val="16"/>
           <w:lang w:val="es-ES_tradnl"/>
         </w:rPr>
-        <w:t xml:space="preserve"> A </w:t>
+        <w:t xml:space="preserve"> MÁXIMO 10. </w:t>
       </w:r>
       <w:r>
         <w:rPr>
@@ -2711,34 +2656,158 @@
           <w:szCs w:val="16"/>
           <w:lang w:val="es-ES_tradnl"/>
         </w:rPr>
-        <w:t>FRASE</w:t>
-      </w:r>
-    </w:p>
-    <w:p>
-      <w:pPr>
-        <w:tabs>
-          <w:tab w:val="left" w:pos="426"/>
-          <w:tab w:val="left" w:pos="5103"/>
-        </w:tabs>
-        <w:rPr>
-          <w:rFonts w:ascii="Arial" w:hAnsi="Arial"/>
-          <w:color w:val="FF0000"/>
-          <w:sz w:val="18"/>
-          <w:szCs w:val="18"/>
-          <w:lang w:val="es-ES_tradnl"/>
-        </w:rPr>
-      </w:pPr>
-      <w:r>
-        <w:rPr>
-          <w:rFonts w:ascii="Arial" w:hAnsi="Arial"/>
-          <w:color w:val="FF0000"/>
-          <w:sz w:val="18"/>
-          <w:szCs w:val="18"/>
-          <w:lang w:val="es-ES_tradnl"/>
-        </w:rPr>
-        <w:tab/>
-        <w:t>Palabra – bloque 1 (</w:t>
-      </w:r>
+        <w:t>ES OPCIONAL ACOMPAÑAR LA PREGUNTA</w:t>
+      </w:r>
+      <w:r>
+        <w:rPr>
+          <w:rFonts w:ascii="Arial" w:hAnsi="Arial"/>
+          <w:color w:val="0000FF"/>
+          <w:sz w:val="16"/>
+          <w:szCs w:val="16"/>
+          <w:lang w:val="es-ES_tradnl"/>
+        </w:rPr>
+        <w:t xml:space="preserve"> </w:t>
+      </w:r>
+      <w:r>
+        <w:rPr>
+          <w:rFonts w:ascii="Arial" w:hAnsi="Arial"/>
+          <w:color w:val="0000FF"/>
+          <w:sz w:val="16"/>
+          <w:szCs w:val="16"/>
+          <w:lang w:val="es-ES_tradnl"/>
+        </w:rPr>
+        <w:t>CON</w:t>
+      </w:r>
+      <w:r>
+        <w:rPr>
+          <w:rFonts w:ascii="Arial" w:hAnsi="Arial"/>
+          <w:color w:val="0000FF"/>
+          <w:sz w:val="16"/>
+          <w:szCs w:val="16"/>
+          <w:lang w:val="es-ES_tradnl"/>
+        </w:rPr>
+        <w:t xml:space="preserve"> UNA EXPLICACIÓN</w:t>
+      </w:r>
+      <w:r>
+        <w:rPr>
+          <w:rFonts w:ascii="Arial" w:hAnsi="Arial"/>
+          <w:color w:val="0000FF"/>
+          <w:sz w:val="16"/>
+          <w:szCs w:val="16"/>
+          <w:lang w:val="es-ES_tradnl"/>
+        </w:rPr>
+        <w:t xml:space="preserve"> (QUE SOLAMENTE VERÁ EL PROFESOR@) Y DE </w:t>
+      </w:r>
+      <w:r>
+        <w:rPr>
+          <w:rFonts w:ascii="Arial" w:hAnsi="Arial"/>
+          <w:color w:val="0000FF"/>
+          <w:sz w:val="16"/>
+          <w:szCs w:val="16"/>
+          <w:lang w:val="es-ES_tradnl"/>
+        </w:rPr>
+        <w:t xml:space="preserve">UNA IMAGEN O DE UN TEXTO (LECTURA). IMPORTANTE: </w:t>
+      </w:r>
+      <w:r>
+        <w:rPr>
+          <w:rFonts w:ascii="Arial" w:hAnsi="Arial"/>
+          <w:color w:val="0000FF"/>
+          <w:sz w:val="16"/>
+          <w:szCs w:val="16"/>
+          <w:lang w:val="es-ES_tradnl"/>
+        </w:rPr>
+        <w:t>NO PUEDE HABER</w:t>
+      </w:r>
+      <w:r>
+        <w:rPr>
+          <w:rFonts w:ascii="Arial" w:hAnsi="Arial"/>
+          <w:color w:val="0000FF"/>
+          <w:sz w:val="16"/>
+          <w:szCs w:val="16"/>
+          <w:lang w:val="es-ES_tradnl"/>
+        </w:rPr>
+        <w:t xml:space="preserve"> IMAGEN </w:t>
+      </w:r>
+      <w:r>
+        <w:rPr>
+          <w:rFonts w:ascii="Arial" w:hAnsi="Arial"/>
+          <w:color w:val="0000FF"/>
+          <w:sz w:val="16"/>
+          <w:szCs w:val="16"/>
+          <w:lang w:val="es-ES_tradnl"/>
+        </w:rPr>
+        <w:t xml:space="preserve">Y </w:t>
+      </w:r>
+      <w:r>
+        <w:rPr>
+          <w:rFonts w:ascii="Arial" w:hAnsi="Arial"/>
+          <w:color w:val="0000FF"/>
+          <w:sz w:val="16"/>
+          <w:szCs w:val="16"/>
+          <w:lang w:val="es-ES_tradnl"/>
+        </w:rPr>
+        <w:t xml:space="preserve">TEXTO </w:t>
+      </w:r>
+      <w:r>
+        <w:rPr>
+          <w:rFonts w:ascii="Arial" w:hAnsi="Arial"/>
+          <w:color w:val="0000FF"/>
+          <w:sz w:val="16"/>
+          <w:szCs w:val="16"/>
+          <w:lang w:val="es-ES_tradnl"/>
+        </w:rPr>
+        <w:t>A LA VEZ.</w:t>
+      </w:r>
+    </w:p>
+    <w:p>
+      <w:pPr>
+        <w:rPr>
+          <w:rFonts w:ascii="Arial" w:hAnsi="Arial"/>
+          <w:color w:val="0000FF"/>
+          <w:sz w:val="16"/>
+          <w:szCs w:val="16"/>
+          <w:lang w:val="es-ES_tradnl"/>
+        </w:rPr>
+      </w:pPr>
+    </w:p>
+    <w:p>
+      <w:pPr>
+        <w:rPr>
+          <w:rFonts w:ascii="Arial" w:hAnsi="Arial" w:cs="Arial"/>
+          <w:sz w:val="18"/>
+          <w:szCs w:val="18"/>
+          <w:lang w:val="es-ES_tradnl"/>
+        </w:rPr>
+      </w:pPr>
+      <w:r>
+        <w:rPr>
+          <w:rFonts w:ascii="Arial" w:hAnsi="Arial" w:cs="Arial"/>
+          <w:sz w:val="18"/>
+          <w:szCs w:val="18"/>
+          <w:highlight w:val="green"/>
+          <w:lang w:val="es-ES_tradnl"/>
+        </w:rPr>
+        <w:t xml:space="preserve">PREGUNTA </w:t>
+      </w:r>
+      <w:r>
+        <w:rPr>
+          <w:rFonts w:ascii="Arial" w:hAnsi="Arial" w:cs="Arial"/>
+          <w:sz w:val="18"/>
+          <w:szCs w:val="18"/>
+          <w:lang w:val="es-ES_tradnl"/>
+        </w:rPr>
+        <w:t>1</w:t>
+      </w:r>
+    </w:p>
+    <w:p>
+      <w:pPr>
+        <w:rPr>
+          <w:rFonts w:ascii="Arial" w:hAnsi="Arial" w:cs="Arial"/>
+          <w:sz w:val="18"/>
+          <w:szCs w:val="18"/>
+          <w:lang w:val="es-ES_tradnl"/>
+        </w:rPr>
+      </w:pPr>
       <w:r>
         <w:rPr>
           <w:rFonts w:ascii="Arial" w:hAnsi="Arial"/>
@@ -2748,8 +2817,184 @@
           <w:szCs w:val="18"/>
           <w:lang w:val="es-ES_tradnl"/>
         </w:rPr>
-        <w:t>2</w:t>
-      </w:r>
+        <w:t>*</w:t>
+      </w:r>
+      <w:r>
+        <w:rPr>
+          <w:rFonts w:ascii="Arial" w:hAnsi="Arial"/>
+          <w:color w:val="FF0000"/>
+          <w:sz w:val="18"/>
+          <w:szCs w:val="18"/>
+          <w:lang w:val="es-ES_tradnl"/>
+        </w:rPr>
+        <w:t xml:space="preserve"> </w:t>
+      </w:r>
+      <w:r>
+        <w:rPr>
+          <w:rFonts w:ascii="Arial" w:hAnsi="Arial" w:cs="Arial"/>
+          <w:sz w:val="18"/>
+          <w:szCs w:val="18"/>
+          <w:highlight w:val="yellow"/>
+          <w:lang w:val="es-ES_tradnl"/>
+        </w:rPr>
+        <w:t>Enunciado (p</w:t>
+      </w:r>
+      <w:r>
+        <w:rPr>
+          <w:rFonts w:ascii="Arial" w:hAnsi="Arial" w:cs="Arial"/>
+          <w:sz w:val="18"/>
+          <w:szCs w:val="18"/>
+          <w:highlight w:val="yellow"/>
+          <w:lang w:val="es-ES_tradnl"/>
+        </w:rPr>
+        <w:t xml:space="preserve">regunta </w:t>
+      </w:r>
+      <w:r>
+        <w:rPr>
+          <w:rFonts w:ascii="Arial" w:hAnsi="Arial" w:cs="Arial"/>
+          <w:b/>
+          <w:sz w:val="18"/>
+          <w:szCs w:val="18"/>
+          <w:highlight w:val="yellow"/>
+          <w:lang w:val="es-ES_tradnl"/>
+        </w:rPr>
+        <w:t>500</w:t>
+      </w:r>
+      <w:r>
+        <w:rPr>
+          <w:rFonts w:ascii="Arial" w:hAnsi="Arial" w:cs="Arial"/>
+          <w:sz w:val="18"/>
+          <w:szCs w:val="18"/>
+          <w:highlight w:val="yellow"/>
+          <w:lang w:val="es-ES_tradnl"/>
+        </w:rPr>
+        <w:t xml:space="preserve"> caracteres máximo</w:t>
+      </w:r>
+      <w:r>
+        <w:rPr>
+          <w:rFonts w:ascii="Arial" w:hAnsi="Arial" w:cs="Arial"/>
+          <w:sz w:val="18"/>
+          <w:szCs w:val="18"/>
+          <w:highlight w:val="yellow"/>
+          <w:lang w:val="es-ES_tradnl"/>
+        </w:rPr>
+        <w:t>)</w:t>
+      </w:r>
+    </w:p>
+    <w:p>
+      <w:pPr>
+        <w:rPr>
+          <w:rFonts w:ascii="Arial" w:hAnsi="Arial" w:cs="Arial"/>
+          <w:sz w:val="18"/>
+          <w:szCs w:val="18"/>
+          <w:lang w:val="es-ES_tradnl"/>
+        </w:rPr>
+      </w:pPr>
+      <w:r>
+        <w:rPr>
+          <w:rFonts w:ascii="Arial" w:hAnsi="Arial" w:cs="Arial"/>
+          <w:sz w:val="18"/>
+          <w:szCs w:val="18"/>
+          <w:lang w:val="es-ES_tradnl"/>
+        </w:rPr>
+        <w:t>Escribe las siguientes potencias como multiplicaciones: (‒56)</w:t>
+      </w:r>
+      <w:r>
+        <w:rPr>
+          <w:rFonts w:ascii="Arial" w:hAnsi="Arial" w:cs="Arial"/>
+          <w:sz w:val="18"/>
+          <w:szCs w:val="18"/>
+          <w:vertAlign w:val="superscript"/>
+          <w:lang w:val="es-ES_tradnl"/>
+        </w:rPr>
+        <w:t>3</w:t>
+      </w:r>
+      <w:r>
+        <w:rPr>
+          <w:rFonts w:ascii="Arial" w:hAnsi="Arial" w:cs="Arial"/>
+          <w:sz w:val="18"/>
+          <w:szCs w:val="18"/>
+          <w:lang w:val="es-ES_tradnl"/>
+        </w:rPr>
+        <w:t>, (‒9)</w:t>
+      </w:r>
+      <w:r>
+        <w:rPr>
+          <w:rFonts w:ascii="Arial" w:hAnsi="Arial" w:cs="Arial"/>
+          <w:sz w:val="18"/>
+          <w:szCs w:val="18"/>
+          <w:vertAlign w:val="superscript"/>
+          <w:lang w:val="es-ES_tradnl"/>
+        </w:rPr>
+        <w:t>5</w:t>
+      </w:r>
+      <w:r>
+        <w:rPr>
+          <w:rFonts w:ascii="Arial" w:hAnsi="Arial" w:cs="Arial"/>
+          <w:sz w:val="18"/>
+          <w:szCs w:val="18"/>
+          <w:lang w:val="es-ES_tradnl"/>
+        </w:rPr>
+        <w:t>, 38</w:t>
+      </w:r>
+      <w:r>
+        <w:rPr>
+          <w:rFonts w:ascii="Arial" w:hAnsi="Arial" w:cs="Arial"/>
+          <w:sz w:val="18"/>
+          <w:szCs w:val="18"/>
+          <w:vertAlign w:val="superscript"/>
+          <w:lang w:val="es-ES_tradnl"/>
+        </w:rPr>
+        <w:t>4</w:t>
+      </w:r>
+      <w:r>
+        <w:rPr>
+          <w:rFonts w:ascii="Arial" w:hAnsi="Arial" w:cs="Arial"/>
+          <w:sz w:val="18"/>
+          <w:szCs w:val="18"/>
+          <w:lang w:val="es-ES_tradnl"/>
+        </w:rPr>
+        <w:t xml:space="preserve"> y (‒2)</w:t>
+      </w:r>
+      <w:r>
+        <w:rPr>
+          <w:rFonts w:ascii="Arial" w:hAnsi="Arial" w:cs="Arial"/>
+          <w:sz w:val="18"/>
+          <w:szCs w:val="18"/>
+          <w:vertAlign w:val="superscript"/>
+          <w:lang w:val="es-ES_tradnl"/>
+        </w:rPr>
+        <w:t>6</w:t>
+      </w:r>
+      <w:r>
+        <w:rPr>
+          <w:rFonts w:ascii="Arial" w:hAnsi="Arial" w:cs="Arial"/>
+          <w:sz w:val="18"/>
+          <w:szCs w:val="18"/>
+          <w:lang w:val="es-ES_tradnl"/>
+        </w:rPr>
+        <w:t>.</w:t>
+      </w:r>
+    </w:p>
+    <w:p>
+      <w:pPr>
+        <w:rPr>
+          <w:rFonts w:ascii="Arial" w:hAnsi="Arial" w:cs="Arial"/>
+          <w:sz w:val="18"/>
+          <w:szCs w:val="18"/>
+          <w:lang w:val="es-ES_tradnl"/>
+        </w:rPr>
+      </w:pPr>
+    </w:p>
+    <w:p>
+      <w:pPr>
+        <w:rPr>
+          <w:rFonts w:ascii="Arial" w:hAnsi="Arial" w:cs="Arial"/>
+          <w:sz w:val="18"/>
+          <w:szCs w:val="18"/>
+          <w:lang w:val="es-ES_tradnl"/>
+        </w:rPr>
+      </w:pPr>
       <w:r>
         <w:rPr>
           <w:rFonts w:ascii="Arial" w:hAnsi="Arial"/>
@@ -2759,7 +3004,7 @@
           <w:szCs w:val="18"/>
           <w:lang w:val="es-ES_tradnl"/>
         </w:rPr>
-        <w:t>5</w:t>
+        <w:t>*</w:t>
       </w:r>
       <w:r>
         <w:rPr>
@@ -2769,48 +3014,111 @@
           <w:szCs w:val="18"/>
           <w:lang w:val="es-ES_tradnl"/>
         </w:rPr>
-        <w:t xml:space="preserve"> caracteres</w:t>
-      </w:r>
-      <w:r>
-        <w:rPr>
-          <w:rFonts w:ascii="Arial" w:hAnsi="Arial"/>
-          <w:color w:val="FF0000"/>
-          <w:sz w:val="18"/>
-          <w:szCs w:val="18"/>
-          <w:lang w:val="es-ES_tradnl"/>
-        </w:rPr>
-        <w:t xml:space="preserve"> máx.)</w:t>
-      </w:r>
-      <w:r>
-        <w:rPr>
-          <w:rFonts w:ascii="Arial" w:hAnsi="Arial"/>
-          <w:color w:val="FF0000"/>
-          <w:sz w:val="18"/>
-          <w:szCs w:val="18"/>
-          <w:lang w:val="es-ES_tradnl"/>
-        </w:rPr>
-        <w:tab/>
-      </w:r>
-      <w:r>
-        <w:rPr>
-          <w:rFonts w:ascii="Arial" w:hAnsi="Arial"/>
-          <w:color w:val="FF0000"/>
-          <w:sz w:val="18"/>
-          <w:szCs w:val="18"/>
-          <w:lang w:val="es-ES_tradnl"/>
-        </w:rPr>
-        <w:t>Frase</w:t>
-      </w:r>
-      <w:r>
-        <w:rPr>
-          <w:rFonts w:ascii="Arial" w:hAnsi="Arial"/>
-          <w:color w:val="FF0000"/>
-          <w:sz w:val="18"/>
-          <w:szCs w:val="18"/>
-          <w:lang w:val="es-ES_tradnl"/>
-        </w:rPr>
-        <w:t xml:space="preserve"> – bloque 2 (</w:t>
-      </w:r>
+        <w:t xml:space="preserve"> </w:t>
+      </w:r>
+      <w:r>
+        <w:rPr>
+          <w:rFonts w:ascii="Arial" w:hAnsi="Arial" w:cs="Arial"/>
+          <w:sz w:val="18"/>
+          <w:szCs w:val="18"/>
+          <w:highlight w:val="yellow"/>
+          <w:lang w:val="es-ES_tradnl"/>
+        </w:rPr>
+        <w:t>Nivel</w:t>
+      </w:r>
+      <w:r>
+        <w:rPr>
+          <w:rFonts w:ascii="Arial" w:hAnsi="Arial" w:cs="Arial"/>
+          <w:sz w:val="18"/>
+          <w:szCs w:val="18"/>
+          <w:highlight w:val="yellow"/>
+          <w:lang w:val="es-ES_tradnl"/>
+        </w:rPr>
+        <w:t xml:space="preserve"> 1-Fácil, 2-Medio, </w:t>
+      </w:r>
+      <w:proofErr w:type="spellStart"/>
+      <w:r>
+        <w:rPr>
+          <w:rFonts w:ascii="Arial" w:hAnsi="Arial" w:cs="Arial"/>
+          <w:sz w:val="18"/>
+          <w:szCs w:val="18"/>
+          <w:highlight w:val="yellow"/>
+          <w:lang w:val="es-ES_tradnl"/>
+        </w:rPr>
+        <w:t>ó</w:t>
+      </w:r>
+      <w:proofErr w:type="spellEnd"/>
+      <w:r>
+        <w:rPr>
+          <w:rFonts w:ascii="Arial" w:hAnsi="Arial" w:cs="Arial"/>
+          <w:sz w:val="18"/>
+          <w:szCs w:val="18"/>
+          <w:highlight w:val="yellow"/>
+          <w:lang w:val="es-ES_tradnl"/>
+        </w:rPr>
+        <w:t xml:space="preserve"> 3-Dificil:</w:t>
+      </w:r>
+      <w:r>
+        <w:rPr>
+          <w:rFonts w:ascii="Arial" w:hAnsi="Arial" w:cs="Arial"/>
+          <w:sz w:val="18"/>
+          <w:szCs w:val="18"/>
+          <w:lang w:val="es-ES_tradnl"/>
+        </w:rPr>
+        <w:t xml:space="preserve"> </w:t>
+      </w:r>
+    </w:p>
+    <w:p>
+      <w:pPr>
+        <w:rPr>
+          <w:rFonts w:ascii="Arial" w:hAnsi="Arial" w:cs="Arial"/>
+          <w:sz w:val="18"/>
+          <w:szCs w:val="18"/>
+          <w:lang w:val="es-ES_tradnl"/>
+        </w:rPr>
+      </w:pPr>
+      <w:r>
+        <w:rPr>
+          <w:rFonts w:ascii="Arial" w:hAnsi="Arial" w:cs="Arial"/>
+          <w:sz w:val="18"/>
+          <w:szCs w:val="18"/>
+          <w:lang w:val="es-ES_tradnl"/>
+        </w:rPr>
+        <w:lastRenderedPageBreak/>
+        <w:t>2</w:t>
+      </w:r>
+    </w:p>
+    <w:p>
+      <w:pPr>
+        <w:rPr>
+          <w:rFonts w:ascii="Arial" w:hAnsi="Arial"/>
+          <w:color w:val="0000FF"/>
+          <w:sz w:val="16"/>
+          <w:szCs w:val="16"/>
+          <w:lang w:val="es-ES_tradnl"/>
+        </w:rPr>
+      </w:pPr>
+    </w:p>
+    <w:p>
+      <w:pPr>
+        <w:rPr>
+          <w:rFonts w:ascii="Arial" w:hAnsi="Arial"/>
+          <w:color w:val="0000FF"/>
+          <w:sz w:val="16"/>
+          <w:szCs w:val="16"/>
+          <w:lang w:val="es-ES_tradnl"/>
+        </w:rPr>
+      </w:pPr>
+    </w:p>
+    <w:p>
+      <w:pPr>
+        <w:rPr>
+          <w:rFonts w:ascii="Arial" w:hAnsi="Arial" w:cs="Arial"/>
+          <w:sz w:val="18"/>
+          <w:szCs w:val="18"/>
+          <w:lang w:val="es-ES_tradnl"/>
+        </w:rPr>
+      </w:pPr>
       <w:r>
         <w:rPr>
           <w:rFonts w:ascii="Arial" w:hAnsi="Arial"/>
@@ -2820,7 +3128,7 @@
           <w:szCs w:val="18"/>
           <w:lang w:val="es-ES_tradnl"/>
         </w:rPr>
-        <w:t>122</w:t>
+        <w:t>*</w:t>
       </w:r>
       <w:r>
         <w:rPr>
@@ -2830,17 +3138,47 @@
           <w:szCs w:val="18"/>
           <w:lang w:val="es-ES_tradnl"/>
         </w:rPr>
-        <w:t xml:space="preserve"> caracteres</w:t>
-      </w:r>
-      <w:r>
-        <w:rPr>
-          <w:rFonts w:ascii="Arial" w:hAnsi="Arial"/>
+        <w:t xml:space="preserve"> </w:t>
+      </w:r>
+      <w:r>
+        <w:rPr>
+          <w:rFonts w:ascii="Arial" w:hAnsi="Arial" w:cs="Arial"/>
+          <w:sz w:val="18"/>
+          <w:szCs w:val="18"/>
+          <w:highlight w:val="green"/>
+          <w:lang w:val="es-ES_tradnl"/>
+        </w:rPr>
+        <w:t xml:space="preserve">PREGUNTA </w:t>
+      </w:r>
+      <w:r>
+        <w:rPr>
+          <w:rFonts w:ascii="Arial" w:hAnsi="Arial" w:cs="Arial"/>
+          <w:sz w:val="18"/>
+          <w:szCs w:val="18"/>
+          <w:lang w:val="es-ES_tradnl"/>
+        </w:rPr>
+        <w:t>2</w:t>
+      </w:r>
+    </w:p>
+    <w:p>
+      <w:pPr>
+        <w:rPr>
+          <w:rFonts w:ascii="Arial" w:hAnsi="Arial" w:cs="Arial"/>
+          <w:sz w:val="18"/>
+          <w:szCs w:val="18"/>
+          <w:lang w:val="es-ES_tradnl"/>
+        </w:rPr>
+      </w:pPr>
+      <w:r>
+        <w:rPr>
+          <w:rFonts w:ascii="Arial" w:hAnsi="Arial"/>
+          <w:b/>
           <w:color w:val="FF0000"/>
           <w:sz w:val="18"/>
           <w:szCs w:val="18"/>
           <w:lang w:val="es-ES_tradnl"/>
         </w:rPr>
-        <w:t xml:space="preserve"> máx.</w:t>
+        <w:t>*</w:t>
       </w:r>
       <w:r>
         <w:rPr>
@@ -2850,609 +3188,1171 @@
           <w:szCs w:val="18"/>
           <w:lang w:val="es-ES_tradnl"/>
         </w:rPr>
+        <w:t xml:space="preserve"> </w:t>
+      </w:r>
+      <w:r>
+        <w:rPr>
+          <w:rFonts w:ascii="Arial" w:hAnsi="Arial" w:cs="Arial"/>
+          <w:sz w:val="18"/>
+          <w:szCs w:val="18"/>
+          <w:highlight w:val="yellow"/>
+          <w:lang w:val="es-ES_tradnl"/>
+        </w:rPr>
+        <w:t>Enunciado (p</w:t>
+      </w:r>
+      <w:r>
+        <w:rPr>
+          <w:rFonts w:ascii="Arial" w:hAnsi="Arial" w:cs="Arial"/>
+          <w:sz w:val="18"/>
+          <w:szCs w:val="18"/>
+          <w:highlight w:val="yellow"/>
+          <w:lang w:val="es-ES_tradnl"/>
+        </w:rPr>
+        <w:t xml:space="preserve">regunta </w:t>
+      </w:r>
+      <w:r>
+        <w:rPr>
+          <w:rFonts w:ascii="Arial" w:hAnsi="Arial" w:cs="Arial"/>
+          <w:b/>
+          <w:sz w:val="18"/>
+          <w:szCs w:val="18"/>
+          <w:highlight w:val="yellow"/>
+          <w:lang w:val="es-ES_tradnl"/>
+        </w:rPr>
+        <w:t>500</w:t>
+      </w:r>
+      <w:r>
+        <w:rPr>
+          <w:rFonts w:ascii="Arial" w:hAnsi="Arial" w:cs="Arial"/>
+          <w:sz w:val="18"/>
+          <w:szCs w:val="18"/>
+          <w:highlight w:val="yellow"/>
+          <w:lang w:val="es-ES_tradnl"/>
+        </w:rPr>
+        <w:t xml:space="preserve"> caracteres máximo</w:t>
+      </w:r>
+      <w:r>
+        <w:rPr>
+          <w:rFonts w:ascii="Arial" w:hAnsi="Arial" w:cs="Arial"/>
+          <w:sz w:val="18"/>
+          <w:szCs w:val="18"/>
+          <w:highlight w:val="yellow"/>
+          <w:lang w:val="es-ES_tradnl"/>
+        </w:rPr>
         <w:t>)</w:t>
       </w:r>
     </w:p>
     <w:p>
       <w:pPr>
-        <w:tabs>
-          <w:tab w:val="left" w:pos="426"/>
-          <w:tab w:val="left" w:pos="5103"/>
-        </w:tabs>
-        <w:rPr>
-          <w:rFonts w:ascii="Arial" w:hAnsi="Arial"/>
+        <w:rPr>
+          <w:rFonts w:ascii="Arial" w:hAnsi="Arial" w:cs="Arial"/>
+          <w:sz w:val="18"/>
+          <w:szCs w:val="18"/>
+          <w:lang w:val="es-ES_tradnl"/>
+        </w:rPr>
+      </w:pPr>
+      <w:r>
+        <w:rPr>
+          <w:rFonts w:ascii="Arial" w:hAnsi="Arial" w:cs="Arial"/>
+          <w:sz w:val="18"/>
+          <w:szCs w:val="18"/>
+          <w:lang w:val="es-ES_tradnl"/>
+        </w:rPr>
+        <w:t>Plantea una situación problema cuya resolución emplee la potenciación. Realiza un dibujo que represente la situación. Luego, resuelve el problema y</w:t>
+      </w:r>
+      <w:r>
+        <w:rPr>
+          <w:rFonts w:ascii="Arial" w:hAnsi="Arial" w:cs="Arial"/>
+          <w:sz w:val="18"/>
+          <w:szCs w:val="18"/>
+          <w:lang w:val="es-ES_tradnl"/>
+        </w:rPr>
+        <w:t xml:space="preserve"> escribe la potencia que</w:t>
+      </w:r>
+      <w:r>
+        <w:rPr>
+          <w:rFonts w:ascii="Arial" w:hAnsi="Arial" w:cs="Arial"/>
+          <w:sz w:val="18"/>
+          <w:szCs w:val="18"/>
+          <w:lang w:val="es-ES_tradnl"/>
+        </w:rPr>
+        <w:t xml:space="preserve"> lo</w:t>
+      </w:r>
+      <w:r>
+        <w:rPr>
+          <w:rFonts w:ascii="Arial" w:hAnsi="Arial" w:cs="Arial"/>
+          <w:sz w:val="18"/>
+          <w:szCs w:val="18"/>
+          <w:lang w:val="es-ES_tradnl"/>
+        </w:rPr>
+        <w:t xml:space="preserve"> representa.</w:t>
+      </w:r>
+    </w:p>
+    <w:p>
+      <w:pPr>
+        <w:rPr>
+          <w:rFonts w:ascii="Arial" w:hAnsi="Arial" w:cs="Arial"/>
+          <w:sz w:val="18"/>
+          <w:szCs w:val="18"/>
+          <w:lang w:val="es-ES_tradnl"/>
+        </w:rPr>
+      </w:pPr>
+    </w:p>
+    <w:p>
+      <w:pPr>
+        <w:rPr>
+          <w:rFonts w:ascii="Arial" w:hAnsi="Arial" w:cs="Arial"/>
+          <w:sz w:val="18"/>
+          <w:szCs w:val="18"/>
+          <w:lang w:val="es-ES_tradnl"/>
+        </w:rPr>
+      </w:pPr>
+      <w:r>
+        <w:rPr>
+          <w:rFonts w:ascii="Arial" w:hAnsi="Arial"/>
+          <w:b/>
           <w:color w:val="FF0000"/>
           <w:sz w:val="18"/>
           <w:szCs w:val="18"/>
           <w:lang w:val="es-ES_tradnl"/>
         </w:rPr>
-      </w:pPr>
-    </w:p>
-    <w:tbl>
-      <w:tblPr>
-        <w:tblStyle w:val="Tablaconcuadrcula"/>
-        <w:tblW w:w="0" w:type="auto"/>
-        <w:tblLook w:val="04A0" w:firstRow="1" w:lastRow="0" w:firstColumn="1" w:lastColumn="0" w:noHBand="0" w:noVBand="1"/>
-      </w:tblPr>
-      <w:tblGrid>
-        <w:gridCol w:w="549"/>
-        <w:gridCol w:w="4649"/>
-        <w:gridCol w:w="4650"/>
-      </w:tblGrid>
-      <w:tr>
-        <w:tc>
-          <w:tcPr>
-            <w:tcW w:w="549" w:type="dxa"/>
-            <w:shd w:val="clear" w:color="auto" w:fill="E6E6E6"/>
-            <w:vAlign w:val="center"/>
-          </w:tcPr>
-          <w:p>
-            <w:pPr>
-              <w:jc w:val="center"/>
-              <w:rPr>
-                <w:rFonts w:ascii="Arial" w:hAnsi="Arial"/>
-                <w:sz w:val="18"/>
-                <w:szCs w:val="18"/>
-                <w:lang w:val="es-ES_tradnl"/>
-              </w:rPr>
-            </w:pPr>
-            <w:r>
-              <w:rPr>
-                <w:rFonts w:ascii="Arial" w:hAnsi="Arial"/>
-                <w:sz w:val="18"/>
-                <w:szCs w:val="18"/>
-                <w:lang w:val="es-ES_tradnl"/>
-              </w:rPr>
-              <w:lastRenderedPageBreak/>
-              <w:t>1</w:t>
-            </w:r>
-          </w:p>
-        </w:tc>
-        <w:tc>
-          <w:tcPr>
-            <w:tcW w:w="4649" w:type="dxa"/>
-            <w:vAlign w:val="center"/>
-          </w:tcPr>
-          <w:p>
-            <w:pPr>
-              <w:rPr>
-                <w:rFonts w:ascii="Arial" w:hAnsi="Arial"/>
-                <w:sz w:val="18"/>
-                <w:szCs w:val="18"/>
-                <w:lang w:val="es-ES_tradnl"/>
-              </w:rPr>
-            </w:pPr>
-            <w:r>
-              <w:rPr>
-                <w:rFonts w:ascii="Arial" w:hAnsi="Arial"/>
-                <w:sz w:val="18"/>
-                <w:szCs w:val="18"/>
-                <w:lang w:val="es-ES_tradnl"/>
-              </w:rPr>
-              <w:t>13</w:t>
-            </w:r>
-            <w:r>
-              <w:rPr>
-                <w:rFonts w:ascii="Arial" w:hAnsi="Arial"/>
-                <w:sz w:val="18"/>
-                <w:szCs w:val="18"/>
-                <w:lang w:val="es-ES_tradnl"/>
-              </w:rPr>
-              <w:t xml:space="preserve"> y -13</w:t>
-            </w:r>
-          </w:p>
-        </w:tc>
-        <w:tc>
-          <w:tcPr>
-            <w:tcW w:w="4650" w:type="dxa"/>
-            <w:vAlign w:val="center"/>
-          </w:tcPr>
-          <w:p>
-            <w:pPr>
-              <w:rPr>
-                <w:rFonts w:ascii="Arial" w:hAnsi="Arial"/>
-                <w:sz w:val="18"/>
-                <w:szCs w:val="18"/>
-                <w:lang w:val="es-ES_tradnl"/>
-              </w:rPr>
-            </w:pPr>
-            <m:oMathPara>
-              <m:oMath>
-                <m:rad>
-                  <m:radPr>
-                    <m:ctrlPr>
-                      <w:rPr>
-                        <w:rFonts w:ascii="Cambria Math" w:hAnsi="Cambria Math"/>
-                        <w:i/>
-                        <w:sz w:val="18"/>
-                        <w:szCs w:val="18"/>
-                        <w:lang w:val="es-ES_tradnl"/>
-                      </w:rPr>
-                    </m:ctrlPr>
-                  </m:radPr>
-                  <m:deg>
-                    <m:r>
-                      <w:rPr>
-                        <w:rFonts w:ascii="Cambria Math" w:hAnsi="Cambria Math"/>
-                        <w:sz w:val="18"/>
-                        <w:szCs w:val="18"/>
-                        <w:lang w:val="es-ES_tradnl"/>
-                      </w:rPr>
-                      <m:t>2</m:t>
-                    </m:r>
-                  </m:deg>
-                  <m:e>
-                    <m:r>
-                      <w:rPr>
-                        <w:rFonts w:ascii="Cambria Math" w:hAnsi="Cambria Math"/>
-                        <w:sz w:val="18"/>
-                        <w:szCs w:val="18"/>
-                        <w:lang w:val="es-ES_tradnl"/>
-                      </w:rPr>
-                      <m:t>169</m:t>
-                    </m:r>
-                  </m:e>
-                </m:rad>
-              </m:oMath>
-            </m:oMathPara>
-          </w:p>
-        </w:tc>
-      </w:tr>
-      <w:tr>
-        <w:tc>
-          <w:tcPr>
-            <w:tcW w:w="549" w:type="dxa"/>
-            <w:shd w:val="clear" w:color="auto" w:fill="E6E6E6"/>
-            <w:vAlign w:val="center"/>
-          </w:tcPr>
-          <w:p>
-            <w:pPr>
-              <w:jc w:val="center"/>
-              <w:rPr>
-                <w:rFonts w:ascii="Arial" w:hAnsi="Arial"/>
-                <w:sz w:val="18"/>
-                <w:szCs w:val="18"/>
-                <w:lang w:val="es-ES_tradnl"/>
-              </w:rPr>
-            </w:pPr>
-            <w:r>
-              <w:rPr>
-                <w:rFonts w:ascii="Arial" w:hAnsi="Arial"/>
-                <w:color w:val="FF0000"/>
-                <w:lang w:val="es-ES_tradnl"/>
-              </w:rPr>
-              <w:t xml:space="preserve"> </w:t>
-            </w:r>
-            <w:r>
-              <w:rPr>
-                <w:rFonts w:ascii="Arial" w:hAnsi="Arial"/>
-                <w:sz w:val="18"/>
-                <w:szCs w:val="18"/>
-                <w:lang w:val="es-ES_tradnl"/>
-              </w:rPr>
-              <w:t>2</w:t>
-            </w:r>
-          </w:p>
-        </w:tc>
-        <w:tc>
-          <w:tcPr>
-            <w:tcW w:w="4649" w:type="dxa"/>
-            <w:vAlign w:val="center"/>
-          </w:tcPr>
-          <w:p>
-            <w:pPr>
-              <w:rPr>
-                <w:rFonts w:ascii="Arial" w:hAnsi="Arial"/>
-                <w:sz w:val="18"/>
-                <w:szCs w:val="18"/>
-                <w:lang w:val="es-ES_tradnl"/>
-              </w:rPr>
-            </w:pPr>
-            <w:r>
-              <w:rPr>
-                <w:rFonts w:ascii="Arial" w:hAnsi="Arial"/>
-                <w:sz w:val="18"/>
-                <w:szCs w:val="18"/>
-                <w:lang w:val="es-ES_tradnl"/>
-              </w:rPr>
-              <w:t>-7</w:t>
-            </w:r>
-          </w:p>
-        </w:tc>
-        <w:tc>
-          <w:tcPr>
-            <w:tcW w:w="4650" w:type="dxa"/>
-            <w:vAlign w:val="center"/>
-          </w:tcPr>
-          <w:p>
-            <w:pPr>
-              <w:rPr>
-                <w:rFonts w:ascii="Arial" w:hAnsi="Arial"/>
-                <w:sz w:val="18"/>
-                <w:szCs w:val="18"/>
-                <w:lang w:val="es-ES_tradnl"/>
-              </w:rPr>
-            </w:pPr>
-            <m:oMathPara>
-              <m:oMath>
-                <m:rad>
-                  <m:radPr>
-                    <m:ctrlPr>
-                      <w:rPr>
-                        <w:rFonts w:ascii="Cambria Math" w:hAnsi="Cambria Math"/>
-                        <w:i/>
-                        <w:sz w:val="18"/>
-                        <w:szCs w:val="18"/>
-                        <w:lang w:val="es-ES_tradnl"/>
-                      </w:rPr>
-                    </m:ctrlPr>
-                  </m:radPr>
-                  <m:deg>
-                    <m:r>
-                      <w:rPr>
-                        <w:rFonts w:ascii="Cambria Math" w:hAnsi="Cambria Math"/>
-                        <w:sz w:val="18"/>
-                        <w:szCs w:val="18"/>
-                        <w:lang w:val="es-ES_tradnl"/>
-                      </w:rPr>
-                      <m:t>3</m:t>
-                    </m:r>
-                  </m:deg>
-                  <m:e>
-                    <m:r>
-                      <w:rPr>
-                        <w:rFonts w:ascii="Cambria Math" w:hAnsi="Cambria Math"/>
-                        <w:sz w:val="18"/>
-                        <w:szCs w:val="18"/>
-                        <w:lang w:val="es-ES_tradnl"/>
-                      </w:rPr>
-                      <m:t>-343</m:t>
-                    </m:r>
-                  </m:e>
-                </m:rad>
-              </m:oMath>
-            </m:oMathPara>
-          </w:p>
-        </w:tc>
-      </w:tr>
-      <w:tr>
-        <w:tc>
-          <w:tcPr>
-            <w:tcW w:w="549" w:type="dxa"/>
-            <w:shd w:val="clear" w:color="auto" w:fill="E6E6E6"/>
-            <w:vAlign w:val="center"/>
-          </w:tcPr>
-          <w:p>
-            <w:pPr>
-              <w:jc w:val="center"/>
-              <w:rPr>
-                <w:rFonts w:ascii="Arial" w:hAnsi="Arial"/>
-                <w:sz w:val="18"/>
-                <w:szCs w:val="18"/>
-                <w:lang w:val="es-ES_tradnl"/>
-              </w:rPr>
-            </w:pPr>
-            <w:r>
-              <w:rPr>
-                <w:rFonts w:ascii="Arial" w:hAnsi="Arial"/>
-                <w:sz w:val="18"/>
-                <w:szCs w:val="18"/>
-                <w:lang w:val="es-ES_tradnl"/>
-              </w:rPr>
-              <w:t>3</w:t>
-            </w:r>
-          </w:p>
-        </w:tc>
-        <w:tc>
-          <w:tcPr>
-            <w:tcW w:w="4649" w:type="dxa"/>
-            <w:vAlign w:val="center"/>
-          </w:tcPr>
-          <w:p>
-            <w:pPr>
-              <w:rPr>
-                <w:rFonts w:ascii="Arial" w:hAnsi="Arial"/>
-                <w:sz w:val="18"/>
-                <w:szCs w:val="18"/>
-                <w:lang w:val="es-ES_tradnl"/>
-              </w:rPr>
-            </w:pPr>
-            <w:r>
-              <w:rPr>
-                <w:rFonts w:ascii="Arial" w:hAnsi="Arial"/>
-                <w:sz w:val="18"/>
-                <w:szCs w:val="18"/>
-                <w:lang w:val="es-ES_tradnl"/>
-              </w:rPr>
-              <w:t>30</w:t>
-            </w:r>
-          </w:p>
-        </w:tc>
-        <w:tc>
-          <w:tcPr>
-            <w:tcW w:w="4650" w:type="dxa"/>
-            <w:vAlign w:val="center"/>
-          </w:tcPr>
-          <w:p>
-            <w:pPr>
-              <w:rPr>
-                <w:rFonts w:ascii="Arial" w:hAnsi="Arial"/>
-                <w:sz w:val="18"/>
-                <w:szCs w:val="18"/>
-                <w:lang w:val="es-ES_tradnl"/>
-              </w:rPr>
-            </w:pPr>
-            <m:oMathPara>
-              <m:oMath>
-                <m:rad>
-                  <m:radPr>
-                    <m:ctrlPr>
-                      <w:rPr>
-                        <w:rFonts w:ascii="Cambria Math" w:hAnsi="Cambria Math"/>
-                        <w:i/>
-                        <w:sz w:val="18"/>
-                        <w:szCs w:val="18"/>
-                        <w:lang w:val="es-ES_tradnl"/>
-                      </w:rPr>
-                    </m:ctrlPr>
-                  </m:radPr>
-                  <m:deg>
-                    <m:r>
-                      <w:rPr>
-                        <w:rFonts w:ascii="Cambria Math" w:hAnsi="Cambria Math"/>
-                        <w:sz w:val="18"/>
-                        <w:szCs w:val="18"/>
-                        <w:lang w:val="es-ES_tradnl"/>
-                      </w:rPr>
-                      <m:t>4</m:t>
-                    </m:r>
-                  </m:deg>
-                  <m:e>
-                    <m:r>
-                      <w:rPr>
-                        <w:rFonts w:ascii="Cambria Math" w:hAnsi="Cambria Math"/>
-                        <w:sz w:val="18"/>
-                        <w:szCs w:val="18"/>
-                        <w:lang w:val="es-ES_tradnl"/>
-                      </w:rPr>
-                      <m:t>810 000</m:t>
-                    </m:r>
-                  </m:e>
-                </m:rad>
-              </m:oMath>
-            </m:oMathPara>
-          </w:p>
-        </w:tc>
-      </w:tr>
-      <w:tr>
-        <w:tc>
-          <w:tcPr>
-            <w:tcW w:w="549" w:type="dxa"/>
-            <w:shd w:val="clear" w:color="auto" w:fill="E6E6E6"/>
-            <w:vAlign w:val="center"/>
-          </w:tcPr>
-          <w:p>
-            <w:pPr>
-              <w:jc w:val="center"/>
-              <w:rPr>
-                <w:rFonts w:ascii="Arial" w:hAnsi="Arial"/>
-                <w:sz w:val="18"/>
-                <w:szCs w:val="18"/>
-                <w:lang w:val="es-ES_tradnl"/>
-              </w:rPr>
-            </w:pPr>
-            <w:r>
-              <w:rPr>
-                <w:rFonts w:ascii="Arial" w:hAnsi="Arial"/>
-                <w:sz w:val="18"/>
-                <w:szCs w:val="18"/>
-                <w:lang w:val="es-ES_tradnl"/>
-              </w:rPr>
-              <w:t>4</w:t>
-            </w:r>
-          </w:p>
-        </w:tc>
-        <w:tc>
-          <w:tcPr>
-            <w:tcW w:w="4649" w:type="dxa"/>
-            <w:vAlign w:val="center"/>
-          </w:tcPr>
-          <w:p>
-            <w:pPr>
-              <w:rPr>
-                <w:rFonts w:ascii="Arial" w:hAnsi="Arial"/>
-                <w:sz w:val="18"/>
-                <w:szCs w:val="18"/>
-                <w:lang w:val="es-ES_tradnl"/>
-              </w:rPr>
-            </w:pPr>
-            <w:r>
-              <w:rPr>
-                <w:rFonts w:ascii="Arial" w:hAnsi="Arial"/>
-                <w:sz w:val="18"/>
-                <w:szCs w:val="18"/>
-                <w:lang w:val="es-ES_tradnl"/>
-              </w:rPr>
-              <w:t>2</w:t>
-            </w:r>
-          </w:p>
-        </w:tc>
-        <w:tc>
-          <w:tcPr>
-            <w:tcW w:w="4650" w:type="dxa"/>
-            <w:vAlign w:val="center"/>
-          </w:tcPr>
-          <w:p>
-            <w:pPr>
-              <w:rPr>
-                <w:rFonts w:ascii="Arial" w:hAnsi="Arial"/>
-                <w:sz w:val="18"/>
-                <w:szCs w:val="18"/>
-                <w:lang w:val="es-ES_tradnl"/>
-              </w:rPr>
-            </w:pPr>
-            <m:oMathPara>
-              <m:oMath>
-                <m:rad>
-                  <m:radPr>
-                    <m:ctrlPr>
-                      <w:rPr>
-                        <w:rFonts w:ascii="Cambria Math" w:hAnsi="Cambria Math"/>
-                        <w:i/>
-                        <w:sz w:val="18"/>
-                        <w:szCs w:val="18"/>
-                        <w:lang w:val="es-ES_tradnl"/>
-                      </w:rPr>
-                    </m:ctrlPr>
-                  </m:radPr>
-                  <m:deg>
-                    <m:r>
-                      <w:rPr>
-                        <w:rFonts w:ascii="Cambria Math" w:hAnsi="Cambria Math"/>
-                        <w:sz w:val="18"/>
-                        <w:szCs w:val="18"/>
-                        <w:lang w:val="es-ES_tradnl"/>
-                      </w:rPr>
-                      <m:t>5</m:t>
-                    </m:r>
-                  </m:deg>
-                  <m:e>
-                    <m:r>
-                      <w:rPr>
-                        <w:rFonts w:ascii="Cambria Math" w:hAnsi="Cambria Math"/>
-                        <w:sz w:val="18"/>
-                        <w:szCs w:val="18"/>
-                        <w:lang w:val="es-ES_tradnl"/>
-                      </w:rPr>
-                      <m:t>32</m:t>
-                    </m:r>
-                  </m:e>
-                </m:rad>
-              </m:oMath>
-            </m:oMathPara>
-          </w:p>
-        </w:tc>
-      </w:tr>
-      <w:tr>
-        <w:tc>
-          <w:tcPr>
-            <w:tcW w:w="549" w:type="dxa"/>
-            <w:shd w:val="clear" w:color="auto" w:fill="E6E6E6"/>
-            <w:vAlign w:val="center"/>
-          </w:tcPr>
-          <w:p>
-            <w:pPr>
-              <w:jc w:val="center"/>
-              <w:rPr>
-                <w:rFonts w:ascii="Arial" w:hAnsi="Arial"/>
-                <w:sz w:val="18"/>
-                <w:szCs w:val="18"/>
-                <w:lang w:val="es-ES_tradnl"/>
-              </w:rPr>
-            </w:pPr>
-            <w:r>
-              <w:rPr>
-                <w:rFonts w:ascii="Arial" w:hAnsi="Arial"/>
-                <w:sz w:val="18"/>
-                <w:szCs w:val="18"/>
-                <w:lang w:val="es-ES_tradnl"/>
-              </w:rPr>
-              <w:t>5</w:t>
-            </w:r>
-          </w:p>
-        </w:tc>
-        <w:tc>
-          <w:tcPr>
-            <w:tcW w:w="4649" w:type="dxa"/>
-            <w:vAlign w:val="center"/>
-          </w:tcPr>
-          <w:p>
-            <w:pPr>
-              <w:rPr>
-                <w:rFonts w:ascii="Arial" w:hAnsi="Arial"/>
-                <w:sz w:val="18"/>
-                <w:szCs w:val="18"/>
-                <w:lang w:val="es-ES_tradnl"/>
-              </w:rPr>
-            </w:pPr>
-            <w:r>
-              <w:rPr>
-                <w:rFonts w:ascii="Arial" w:hAnsi="Arial"/>
-                <w:sz w:val="18"/>
-                <w:szCs w:val="18"/>
-                <w:lang w:val="es-ES_tradnl"/>
-              </w:rPr>
-              <w:t>2 y -2</w:t>
-            </w:r>
-            <w:bookmarkStart w:id="0" w:name="_GoBack"/>
-            <w:bookmarkEnd w:id="0"/>
-          </w:p>
-        </w:tc>
-        <w:tc>
-          <w:tcPr>
-            <w:tcW w:w="4650" w:type="dxa"/>
-            <w:vAlign w:val="center"/>
-          </w:tcPr>
-          <w:p>
-            <w:pPr>
-              <w:rPr>
-                <w:rFonts w:ascii="Arial" w:hAnsi="Arial"/>
-                <w:sz w:val="18"/>
-                <w:szCs w:val="18"/>
-                <w:lang w:val="es-ES_tradnl"/>
-              </w:rPr>
-            </w:pPr>
-            <m:oMathPara>
-              <m:oMath>
-                <m:rad>
-                  <m:radPr>
-                    <m:ctrlPr>
-                      <w:rPr>
-                        <w:rFonts w:ascii="Cambria Math" w:hAnsi="Cambria Math"/>
-                        <w:i/>
-                        <w:sz w:val="18"/>
-                        <w:szCs w:val="18"/>
-                        <w:lang w:val="es-ES_tradnl"/>
-                      </w:rPr>
-                    </m:ctrlPr>
-                  </m:radPr>
-                  <m:deg>
-                    <m:r>
-                      <w:rPr>
-                        <w:rFonts w:ascii="Cambria Math" w:hAnsi="Cambria Math"/>
-                        <w:sz w:val="18"/>
-                        <w:szCs w:val="18"/>
-                        <w:lang w:val="es-ES_tradnl"/>
-                      </w:rPr>
-                      <m:t>2</m:t>
-                    </m:r>
-                  </m:deg>
-                  <m:e>
-                    <m:r>
-                      <w:rPr>
-                        <w:rFonts w:ascii="Cambria Math" w:hAnsi="Cambria Math"/>
-                        <w:sz w:val="18"/>
-                        <w:szCs w:val="18"/>
-                        <w:lang w:val="es-ES_tradnl"/>
-                      </w:rPr>
-                      <m:t>4</m:t>
-                    </m:r>
-                  </m:e>
-                </m:rad>
-              </m:oMath>
-            </m:oMathPara>
-          </w:p>
-        </w:tc>
-      </w:tr>
-    </w:tbl>
-    <w:p>
-      <w:pPr>
-        <w:rPr>
-          <w:rFonts w:ascii="Arial" w:hAnsi="Arial"/>
-          <w:lang w:val="es-ES_tradnl"/>
-        </w:rPr>
-      </w:pPr>
-    </w:p>
+        <w:t>*</w:t>
+      </w:r>
+      <w:r>
+        <w:rPr>
+          <w:rFonts w:ascii="Arial" w:hAnsi="Arial"/>
+          <w:color w:val="FF0000"/>
+          <w:sz w:val="18"/>
+          <w:szCs w:val="18"/>
+          <w:lang w:val="es-ES_tradnl"/>
+        </w:rPr>
+        <w:t xml:space="preserve"> </w:t>
+      </w:r>
+      <w:r>
+        <w:rPr>
+          <w:rFonts w:ascii="Arial" w:hAnsi="Arial" w:cs="Arial"/>
+          <w:sz w:val="18"/>
+          <w:szCs w:val="18"/>
+          <w:highlight w:val="yellow"/>
+          <w:lang w:val="es-ES_tradnl"/>
+        </w:rPr>
+        <w:t>Nivel</w:t>
+      </w:r>
+      <w:r>
+        <w:rPr>
+          <w:rFonts w:ascii="Arial" w:hAnsi="Arial" w:cs="Arial"/>
+          <w:sz w:val="18"/>
+          <w:szCs w:val="18"/>
+          <w:highlight w:val="yellow"/>
+          <w:lang w:val="es-ES_tradnl"/>
+        </w:rPr>
+        <w:t xml:space="preserve"> 1-Fácil, 2-Medio, ó 3-Dificil:</w:t>
+      </w:r>
+      <w:r>
+        <w:rPr>
+          <w:rFonts w:ascii="Arial" w:hAnsi="Arial" w:cs="Arial"/>
+          <w:sz w:val="18"/>
+          <w:szCs w:val="18"/>
+          <w:lang w:val="es-ES_tradnl"/>
+        </w:rPr>
+        <w:t xml:space="preserve"> </w:t>
+      </w:r>
+    </w:p>
+    <w:p>
+      <w:pPr>
+        <w:rPr>
+          <w:rFonts w:ascii="Arial" w:hAnsi="Arial" w:cs="Arial"/>
+          <w:sz w:val="18"/>
+          <w:szCs w:val="18"/>
+          <w:lang w:val="es-ES_tradnl"/>
+        </w:rPr>
+      </w:pPr>
+      <w:r>
+        <w:rPr>
+          <w:rFonts w:ascii="Arial" w:hAnsi="Arial" w:cs="Arial"/>
+          <w:sz w:val="18"/>
+          <w:szCs w:val="18"/>
+          <w:lang w:val="es-ES_tradnl"/>
+        </w:rPr>
+        <w:t>3</w:t>
+      </w:r>
+    </w:p>
+    <w:p>
+      <w:pPr>
+        <w:rPr>
+          <w:rFonts w:ascii="Arial" w:hAnsi="Arial" w:cs="Arial"/>
+          <w:sz w:val="18"/>
+          <w:szCs w:val="18"/>
+          <w:lang w:val="es-ES_tradnl"/>
+        </w:rPr>
+      </w:pPr>
+    </w:p>
+    <w:p>
+      <w:pPr>
+        <w:rPr>
+          <w:rFonts w:ascii="Arial" w:hAnsi="Arial" w:cs="Arial"/>
+          <w:sz w:val="18"/>
+          <w:szCs w:val="18"/>
+          <w:lang w:val="es-ES_tradnl"/>
+        </w:rPr>
+      </w:pPr>
+      <w:r>
+        <w:rPr>
+          <w:rFonts w:ascii="Arial" w:hAnsi="Arial" w:cs="Arial"/>
+          <w:sz w:val="18"/>
+          <w:szCs w:val="18"/>
+          <w:highlight w:val="green"/>
+          <w:lang w:val="es-ES_tradnl"/>
+        </w:rPr>
+        <w:t xml:space="preserve">PREGUNTA </w:t>
+      </w:r>
+      <w:r>
+        <w:rPr>
+          <w:rFonts w:ascii="Arial" w:hAnsi="Arial" w:cs="Arial"/>
+          <w:sz w:val="18"/>
+          <w:szCs w:val="18"/>
+          <w:lang w:val="es-ES_tradnl"/>
+        </w:rPr>
+        <w:t>3</w:t>
+      </w:r>
+    </w:p>
+    <w:p>
+      <w:pPr>
+        <w:rPr>
+          <w:rFonts w:ascii="Arial" w:hAnsi="Arial" w:cs="Arial"/>
+          <w:sz w:val="18"/>
+          <w:szCs w:val="18"/>
+          <w:lang w:val="es-ES_tradnl"/>
+        </w:rPr>
+      </w:pPr>
+      <w:r>
+        <w:rPr>
+          <w:rFonts w:ascii="Arial" w:hAnsi="Arial"/>
+          <w:b/>
+          <w:color w:val="FF0000"/>
+          <w:sz w:val="18"/>
+          <w:szCs w:val="18"/>
+          <w:lang w:val="es-ES_tradnl"/>
+        </w:rPr>
+        <w:t>*</w:t>
+      </w:r>
+      <w:r>
+        <w:rPr>
+          <w:rFonts w:ascii="Arial" w:hAnsi="Arial"/>
+          <w:color w:val="FF0000"/>
+          <w:sz w:val="18"/>
+          <w:szCs w:val="18"/>
+          <w:lang w:val="es-ES_tradnl"/>
+        </w:rPr>
+        <w:t xml:space="preserve"> </w:t>
+      </w:r>
+      <w:r>
+        <w:rPr>
+          <w:rFonts w:ascii="Arial" w:hAnsi="Arial" w:cs="Arial"/>
+          <w:sz w:val="18"/>
+          <w:szCs w:val="18"/>
+          <w:highlight w:val="yellow"/>
+          <w:lang w:val="es-ES_tradnl"/>
+        </w:rPr>
+        <w:t>Enunciado (p</w:t>
+      </w:r>
+      <w:r>
+        <w:rPr>
+          <w:rFonts w:ascii="Arial" w:hAnsi="Arial" w:cs="Arial"/>
+          <w:sz w:val="18"/>
+          <w:szCs w:val="18"/>
+          <w:highlight w:val="yellow"/>
+          <w:lang w:val="es-ES_tradnl"/>
+        </w:rPr>
+        <w:t xml:space="preserve">regunta </w:t>
+      </w:r>
+      <w:r>
+        <w:rPr>
+          <w:rFonts w:ascii="Arial" w:hAnsi="Arial" w:cs="Arial"/>
+          <w:b/>
+          <w:sz w:val="18"/>
+          <w:szCs w:val="18"/>
+          <w:highlight w:val="yellow"/>
+          <w:lang w:val="es-ES_tradnl"/>
+        </w:rPr>
+        <w:t>500</w:t>
+      </w:r>
+      <w:r>
+        <w:rPr>
+          <w:rFonts w:ascii="Arial" w:hAnsi="Arial" w:cs="Arial"/>
+          <w:sz w:val="18"/>
+          <w:szCs w:val="18"/>
+          <w:highlight w:val="yellow"/>
+          <w:lang w:val="es-ES_tradnl"/>
+        </w:rPr>
+        <w:t xml:space="preserve"> caracteres máximo</w:t>
+      </w:r>
+      <w:r>
+        <w:rPr>
+          <w:rFonts w:ascii="Arial" w:hAnsi="Arial" w:cs="Arial"/>
+          <w:sz w:val="18"/>
+          <w:szCs w:val="18"/>
+          <w:highlight w:val="yellow"/>
+          <w:lang w:val="es-ES_tradnl"/>
+        </w:rPr>
+        <w:t>)</w:t>
+      </w:r>
+    </w:p>
+    <w:p>
+      <w:pPr>
+        <w:rPr>
+          <w:rFonts w:ascii="Arial" w:hAnsi="Arial" w:cs="Arial"/>
+          <w:sz w:val="18"/>
+          <w:szCs w:val="18"/>
+          <w:lang w:val="es-ES_tradnl"/>
+        </w:rPr>
+      </w:pPr>
+      <w:r>
+        <w:rPr>
+          <w:rFonts w:ascii="Arial" w:hAnsi="Arial" w:cs="Arial"/>
+          <w:sz w:val="18"/>
+          <w:szCs w:val="18"/>
+          <w:lang w:val="es-ES_tradnl"/>
+        </w:rPr>
+        <w:t>Plantea, escribe</w:t>
+      </w:r>
+      <w:r>
+        <w:rPr>
+          <w:rFonts w:ascii="Arial" w:hAnsi="Arial" w:cs="Arial"/>
+          <w:sz w:val="18"/>
+          <w:szCs w:val="18"/>
+          <w:lang w:val="es-ES_tradnl"/>
+        </w:rPr>
+        <w:t xml:space="preserve"> </w:t>
+      </w:r>
+      <w:r>
+        <w:rPr>
+          <w:rFonts w:ascii="Arial" w:hAnsi="Arial" w:cs="Arial"/>
+          <w:sz w:val="18"/>
+          <w:szCs w:val="18"/>
+          <w:lang w:val="es-ES_tradnl"/>
+        </w:rPr>
+        <w:t xml:space="preserve">y resuelve </w:t>
+      </w:r>
+      <w:r>
+        <w:rPr>
+          <w:rFonts w:ascii="Arial" w:hAnsi="Arial" w:cs="Arial"/>
+          <w:sz w:val="18"/>
+          <w:szCs w:val="18"/>
+          <w:lang w:val="es-ES_tradnl"/>
+        </w:rPr>
+        <w:t xml:space="preserve">una situación de la vida cotidiana que se pueda expresar con </w:t>
+      </w:r>
+      <w:r>
+        <w:rPr>
+          <w:rFonts w:ascii="Arial" w:hAnsi="Arial" w:cs="Arial"/>
+          <w:sz w:val="18"/>
+          <w:szCs w:val="18"/>
+          <w:lang w:val="es-ES_tradnl"/>
+        </w:rPr>
+        <w:t>la</w:t>
+      </w:r>
+      <w:r>
+        <w:rPr>
+          <w:rFonts w:ascii="Arial" w:hAnsi="Arial" w:cs="Arial"/>
+          <w:sz w:val="18"/>
+          <w:szCs w:val="18"/>
+          <w:lang w:val="es-ES_tradnl"/>
+        </w:rPr>
+        <w:t xml:space="preserve"> </w:t>
+      </w:r>
+      <w:r>
+        <w:rPr>
+          <w:rFonts w:ascii="Arial" w:hAnsi="Arial" w:cs="Arial"/>
+          <w:sz w:val="18"/>
+          <w:szCs w:val="18"/>
+          <w:lang w:val="es-ES_tradnl"/>
+        </w:rPr>
+        <w:t xml:space="preserve">potencia </w:t>
+      </w:r>
+      <w:r>
+        <w:rPr>
+          <w:rFonts w:ascii="Arial" w:hAnsi="Arial" w:cs="Arial"/>
+          <w:sz w:val="18"/>
+          <w:szCs w:val="18"/>
+          <w:lang w:val="es-ES_tradnl"/>
+        </w:rPr>
+        <w:t>12</w:t>
+      </w:r>
+      <w:r>
+        <w:rPr>
+          <w:rFonts w:ascii="Arial" w:hAnsi="Arial" w:cs="Arial"/>
+          <w:sz w:val="18"/>
+          <w:szCs w:val="18"/>
+          <w:vertAlign w:val="superscript"/>
+          <w:lang w:val="es-ES_tradnl"/>
+        </w:rPr>
+        <w:t>3</w:t>
+      </w:r>
+      <w:r>
+        <w:rPr>
+          <w:rFonts w:ascii="Arial" w:hAnsi="Arial" w:cs="Arial"/>
+          <w:sz w:val="18"/>
+          <w:szCs w:val="18"/>
+          <w:lang w:val="es-ES_tradnl"/>
+        </w:rPr>
+        <w:t>.</w:t>
+      </w:r>
+    </w:p>
+    <w:p>
+      <w:pPr>
+        <w:rPr>
+          <w:rFonts w:ascii="Arial" w:hAnsi="Arial" w:cs="Arial"/>
+          <w:sz w:val="18"/>
+          <w:szCs w:val="18"/>
+          <w:lang w:val="es-ES_tradnl"/>
+        </w:rPr>
+      </w:pPr>
+    </w:p>
+    <w:p>
+      <w:pPr>
+        <w:rPr>
+          <w:rFonts w:ascii="Arial" w:hAnsi="Arial" w:cs="Arial"/>
+          <w:sz w:val="18"/>
+          <w:szCs w:val="18"/>
+          <w:lang w:val="es-ES_tradnl"/>
+        </w:rPr>
+      </w:pPr>
+      <w:r>
+        <w:rPr>
+          <w:rFonts w:ascii="Arial" w:hAnsi="Arial"/>
+          <w:b/>
+          <w:color w:val="FF0000"/>
+          <w:sz w:val="18"/>
+          <w:szCs w:val="18"/>
+          <w:lang w:val="es-ES_tradnl"/>
+        </w:rPr>
+        <w:t>*</w:t>
+      </w:r>
+      <w:r>
+        <w:rPr>
+          <w:rFonts w:ascii="Arial" w:hAnsi="Arial"/>
+          <w:color w:val="FF0000"/>
+          <w:sz w:val="18"/>
+          <w:szCs w:val="18"/>
+          <w:lang w:val="es-ES_tradnl"/>
+        </w:rPr>
+        <w:t xml:space="preserve"> </w:t>
+      </w:r>
+      <w:r>
+        <w:rPr>
+          <w:rFonts w:ascii="Arial" w:hAnsi="Arial" w:cs="Arial"/>
+          <w:sz w:val="18"/>
+          <w:szCs w:val="18"/>
+          <w:highlight w:val="yellow"/>
+          <w:lang w:val="es-ES_tradnl"/>
+        </w:rPr>
+        <w:t>Nivel</w:t>
+      </w:r>
+      <w:r>
+        <w:rPr>
+          <w:rFonts w:ascii="Arial" w:hAnsi="Arial" w:cs="Arial"/>
+          <w:sz w:val="18"/>
+          <w:szCs w:val="18"/>
+          <w:highlight w:val="yellow"/>
+          <w:lang w:val="es-ES_tradnl"/>
+        </w:rPr>
+        <w:t xml:space="preserve"> 1-Fácil, 2-Medio, ó 3-Dificil:</w:t>
+      </w:r>
+      <w:r>
+        <w:rPr>
+          <w:rFonts w:ascii="Arial" w:hAnsi="Arial" w:cs="Arial"/>
+          <w:sz w:val="18"/>
+          <w:szCs w:val="18"/>
+          <w:lang w:val="es-ES_tradnl"/>
+        </w:rPr>
+        <w:t xml:space="preserve"> </w:t>
+      </w:r>
+    </w:p>
+    <w:p>
+      <w:pPr>
+        <w:rPr>
+          <w:rFonts w:ascii="Arial" w:hAnsi="Arial" w:cs="Arial"/>
+          <w:sz w:val="18"/>
+          <w:szCs w:val="18"/>
+          <w:lang w:val="es-ES_tradnl"/>
+        </w:rPr>
+      </w:pPr>
+      <w:r>
+        <w:rPr>
+          <w:rFonts w:ascii="Arial" w:hAnsi="Arial" w:cs="Arial"/>
+          <w:sz w:val="18"/>
+          <w:szCs w:val="18"/>
+          <w:lang w:val="es-ES_tradnl"/>
+        </w:rPr>
+        <w:t>3</w:t>
+      </w:r>
+    </w:p>
+    <w:p>
+      <w:pPr>
+        <w:rPr>
+          <w:rFonts w:ascii="Arial" w:hAnsi="Arial" w:cs="Arial"/>
+          <w:sz w:val="18"/>
+          <w:szCs w:val="18"/>
+          <w:lang w:val="es-ES_tradnl"/>
+        </w:rPr>
+      </w:pPr>
+    </w:p>
+    <w:p>
+      <w:pPr>
+        <w:rPr>
+          <w:rFonts w:ascii="Arial" w:hAnsi="Arial" w:cs="Arial"/>
+          <w:sz w:val="18"/>
+          <w:szCs w:val="18"/>
+          <w:lang w:val="es-ES_tradnl"/>
+        </w:rPr>
+      </w:pPr>
+      <w:r>
+        <w:rPr>
+          <w:rFonts w:ascii="Arial" w:hAnsi="Arial" w:cs="Arial"/>
+          <w:sz w:val="18"/>
+          <w:szCs w:val="18"/>
+          <w:highlight w:val="green"/>
+          <w:lang w:val="es-ES_tradnl"/>
+        </w:rPr>
+        <w:t xml:space="preserve">PREGUNTA </w:t>
+      </w:r>
+      <w:r>
+        <w:rPr>
+          <w:rFonts w:ascii="Arial" w:hAnsi="Arial" w:cs="Arial"/>
+          <w:sz w:val="18"/>
+          <w:szCs w:val="18"/>
+          <w:lang w:val="es-ES_tradnl"/>
+        </w:rPr>
+        <w:t>4</w:t>
+      </w:r>
+    </w:p>
+    <w:p>
+      <w:pPr>
+        <w:rPr>
+          <w:rFonts w:ascii="Arial" w:hAnsi="Arial" w:cs="Arial"/>
+          <w:sz w:val="18"/>
+          <w:szCs w:val="18"/>
+          <w:lang w:val="es-ES_tradnl"/>
+        </w:rPr>
+      </w:pPr>
+      <w:r>
+        <w:rPr>
+          <w:rFonts w:ascii="Arial" w:hAnsi="Arial"/>
+          <w:b/>
+          <w:color w:val="FF0000"/>
+          <w:sz w:val="18"/>
+          <w:szCs w:val="18"/>
+          <w:lang w:val="es-ES_tradnl"/>
+        </w:rPr>
+        <w:t>*</w:t>
+      </w:r>
+      <w:r>
+        <w:rPr>
+          <w:rFonts w:ascii="Arial" w:hAnsi="Arial"/>
+          <w:color w:val="FF0000"/>
+          <w:sz w:val="18"/>
+          <w:szCs w:val="18"/>
+          <w:lang w:val="es-ES_tradnl"/>
+        </w:rPr>
+        <w:t xml:space="preserve"> </w:t>
+      </w:r>
+      <w:r>
+        <w:rPr>
+          <w:rFonts w:ascii="Arial" w:hAnsi="Arial" w:cs="Arial"/>
+          <w:sz w:val="18"/>
+          <w:szCs w:val="18"/>
+          <w:highlight w:val="yellow"/>
+          <w:lang w:val="es-ES_tradnl"/>
+        </w:rPr>
+        <w:t>Enunciado (p</w:t>
+      </w:r>
+      <w:r>
+        <w:rPr>
+          <w:rFonts w:ascii="Arial" w:hAnsi="Arial" w:cs="Arial"/>
+          <w:sz w:val="18"/>
+          <w:szCs w:val="18"/>
+          <w:highlight w:val="yellow"/>
+          <w:lang w:val="es-ES_tradnl"/>
+        </w:rPr>
+        <w:t xml:space="preserve">regunta </w:t>
+      </w:r>
+      <w:r>
+        <w:rPr>
+          <w:rFonts w:ascii="Arial" w:hAnsi="Arial" w:cs="Arial"/>
+          <w:b/>
+          <w:sz w:val="18"/>
+          <w:szCs w:val="18"/>
+          <w:highlight w:val="yellow"/>
+          <w:lang w:val="es-ES_tradnl"/>
+        </w:rPr>
+        <w:t>500</w:t>
+      </w:r>
+      <w:r>
+        <w:rPr>
+          <w:rFonts w:ascii="Arial" w:hAnsi="Arial" w:cs="Arial"/>
+          <w:sz w:val="18"/>
+          <w:szCs w:val="18"/>
+          <w:highlight w:val="yellow"/>
+          <w:lang w:val="es-ES_tradnl"/>
+        </w:rPr>
+        <w:t xml:space="preserve"> caracteres máximo</w:t>
+      </w:r>
+      <w:r>
+        <w:rPr>
+          <w:rFonts w:ascii="Arial" w:hAnsi="Arial" w:cs="Arial"/>
+          <w:sz w:val="18"/>
+          <w:szCs w:val="18"/>
+          <w:highlight w:val="yellow"/>
+          <w:lang w:val="es-ES_tradnl"/>
+        </w:rPr>
+        <w:t>)</w:t>
+      </w:r>
+    </w:p>
+    <w:p>
+      <w:pPr>
+        <w:rPr>
+          <w:rFonts w:ascii="Arial" w:hAnsi="Arial" w:cs="Arial"/>
+          <w:sz w:val="18"/>
+          <w:szCs w:val="18"/>
+          <w:lang w:val="es-ES_tradnl"/>
+        </w:rPr>
+      </w:pPr>
+      <w:r>
+        <w:rPr>
+          <w:rFonts w:ascii="Arial" w:hAnsi="Arial" w:cs="Arial"/>
+          <w:sz w:val="18"/>
+          <w:szCs w:val="18"/>
+          <w:lang w:val="es-ES_tradnl"/>
+        </w:rPr>
+        <w:t>Resuelve el problema: un cucarrón está perforando el suelo, si cada día durante 4 días avanza 10 veces lo que avanzó el día anterior</w:t>
+      </w:r>
+      <w:r>
+        <w:rPr>
+          <w:rFonts w:ascii="Arial" w:hAnsi="Arial" w:cs="Arial"/>
+          <w:sz w:val="18"/>
+          <w:szCs w:val="18"/>
+          <w:lang w:val="es-ES_tradnl"/>
+        </w:rPr>
+        <w:t>,</w:t>
+      </w:r>
+      <w:r>
+        <w:rPr>
+          <w:rFonts w:ascii="Arial" w:hAnsi="Arial" w:cs="Arial"/>
+          <w:sz w:val="18"/>
+          <w:szCs w:val="18"/>
+          <w:lang w:val="es-ES_tradnl"/>
+        </w:rPr>
+        <w:t xml:space="preserve"> ¿cuántos c</w:t>
+      </w:r>
+      <w:r>
+        <w:rPr>
+          <w:rFonts w:ascii="Arial" w:hAnsi="Arial" w:cs="Arial"/>
+          <w:sz w:val="18"/>
+          <w:szCs w:val="18"/>
+          <w:lang w:val="es-ES_tradnl"/>
+        </w:rPr>
+        <w:t>entí</w:t>
+      </w:r>
+      <w:r>
+        <w:rPr>
+          <w:rFonts w:ascii="Arial" w:hAnsi="Arial" w:cs="Arial"/>
+          <w:sz w:val="18"/>
+          <w:szCs w:val="18"/>
+          <w:lang w:val="es-ES_tradnl"/>
+        </w:rPr>
+        <w:t>m</w:t>
+      </w:r>
+      <w:r>
+        <w:rPr>
+          <w:rFonts w:ascii="Arial" w:hAnsi="Arial" w:cs="Arial"/>
+          <w:sz w:val="18"/>
+          <w:szCs w:val="18"/>
+          <w:lang w:val="es-ES_tradnl"/>
+        </w:rPr>
+        <w:t>etros</w:t>
+      </w:r>
+      <w:r>
+        <w:rPr>
+          <w:rFonts w:ascii="Arial" w:hAnsi="Arial" w:cs="Arial"/>
+          <w:sz w:val="18"/>
+          <w:szCs w:val="18"/>
+          <w:lang w:val="es-ES_tradnl"/>
+        </w:rPr>
+        <w:t xml:space="preserve"> perforó el día 4 sabiendo que el primer día perforó 10 cm?</w:t>
+      </w:r>
+    </w:p>
+    <w:p>
+      <w:pPr>
+        <w:rPr>
+          <w:rFonts w:ascii="Arial" w:hAnsi="Arial" w:cs="Arial"/>
+          <w:sz w:val="18"/>
+          <w:szCs w:val="18"/>
+          <w:lang w:val="es-ES_tradnl"/>
+        </w:rPr>
+      </w:pPr>
+    </w:p>
+    <w:p>
+      <w:pPr>
+        <w:rPr>
+          <w:rFonts w:ascii="Arial" w:hAnsi="Arial" w:cs="Arial"/>
+          <w:sz w:val="18"/>
+          <w:szCs w:val="18"/>
+          <w:lang w:val="es-ES_tradnl"/>
+        </w:rPr>
+      </w:pPr>
+      <w:r>
+        <w:rPr>
+          <w:rFonts w:ascii="Arial" w:hAnsi="Arial"/>
+          <w:b/>
+          <w:color w:val="FF0000"/>
+          <w:sz w:val="18"/>
+          <w:szCs w:val="18"/>
+          <w:lang w:val="es-ES_tradnl"/>
+        </w:rPr>
+        <w:t>*</w:t>
+      </w:r>
+      <w:r>
+        <w:rPr>
+          <w:rFonts w:ascii="Arial" w:hAnsi="Arial"/>
+          <w:color w:val="FF0000"/>
+          <w:sz w:val="18"/>
+          <w:szCs w:val="18"/>
+          <w:lang w:val="es-ES_tradnl"/>
+        </w:rPr>
+        <w:t xml:space="preserve"> </w:t>
+      </w:r>
+      <w:r>
+        <w:rPr>
+          <w:rFonts w:ascii="Arial" w:hAnsi="Arial" w:cs="Arial"/>
+          <w:sz w:val="18"/>
+          <w:szCs w:val="18"/>
+          <w:highlight w:val="yellow"/>
+          <w:lang w:val="es-ES_tradnl"/>
+        </w:rPr>
+        <w:t>Nivel</w:t>
+      </w:r>
+      <w:r>
+        <w:rPr>
+          <w:rFonts w:ascii="Arial" w:hAnsi="Arial" w:cs="Arial"/>
+          <w:sz w:val="18"/>
+          <w:szCs w:val="18"/>
+          <w:highlight w:val="yellow"/>
+          <w:lang w:val="es-ES_tradnl"/>
+        </w:rPr>
+        <w:t xml:space="preserve"> 1-Fácil, 2-Medio, ó 3-Dificil:</w:t>
+      </w:r>
+      <w:r>
+        <w:rPr>
+          <w:rFonts w:ascii="Arial" w:hAnsi="Arial" w:cs="Arial"/>
+          <w:sz w:val="18"/>
+          <w:szCs w:val="18"/>
+          <w:lang w:val="es-ES_tradnl"/>
+        </w:rPr>
+        <w:t xml:space="preserve"> </w:t>
+      </w:r>
+    </w:p>
+    <w:p>
+      <w:pPr>
+        <w:rPr>
+          <w:rFonts w:ascii="Arial" w:hAnsi="Arial" w:cs="Arial"/>
+          <w:sz w:val="18"/>
+          <w:szCs w:val="18"/>
+          <w:lang w:val="es-ES_tradnl"/>
+        </w:rPr>
+      </w:pPr>
+      <w:r>
+        <w:rPr>
+          <w:rFonts w:ascii="Arial" w:hAnsi="Arial" w:cs="Arial"/>
+          <w:sz w:val="18"/>
+          <w:szCs w:val="18"/>
+          <w:lang w:val="es-ES_tradnl"/>
+        </w:rPr>
+        <w:t>3</w:t>
+      </w:r>
+    </w:p>
+    <w:p>
+      <w:pPr>
+        <w:rPr>
+          <w:rFonts w:ascii="Arial" w:hAnsi="Arial" w:cs="Arial"/>
+          <w:sz w:val="18"/>
+          <w:szCs w:val="18"/>
+          <w:lang w:val="es-ES_tradnl"/>
+        </w:rPr>
+      </w:pPr>
+    </w:p>
+    <w:p>
+      <w:pPr>
+        <w:rPr>
+          <w:rFonts w:ascii="Arial" w:hAnsi="Arial" w:cs="Arial"/>
+          <w:sz w:val="18"/>
+          <w:szCs w:val="18"/>
+          <w:lang w:val="es-ES_tradnl"/>
+        </w:rPr>
+      </w:pPr>
+      <w:r>
+        <w:rPr>
+          <w:rFonts w:ascii="Arial" w:hAnsi="Arial" w:cs="Arial"/>
+          <w:sz w:val="18"/>
+          <w:szCs w:val="18"/>
+          <w:highlight w:val="green"/>
+          <w:lang w:val="es-ES_tradnl"/>
+        </w:rPr>
+        <w:t>PREGUNTA 5</w:t>
+      </w:r>
+    </w:p>
+    <w:p>
+      <w:pPr>
+        <w:rPr>
+          <w:rFonts w:ascii="Arial" w:hAnsi="Arial" w:cs="Arial"/>
+          <w:sz w:val="18"/>
+          <w:szCs w:val="18"/>
+          <w:lang w:val="es-ES_tradnl"/>
+        </w:rPr>
+      </w:pPr>
+      <w:r>
+        <w:rPr>
+          <w:rFonts w:ascii="Arial" w:hAnsi="Arial"/>
+          <w:b/>
+          <w:color w:val="FF0000"/>
+          <w:sz w:val="18"/>
+          <w:szCs w:val="18"/>
+          <w:lang w:val="es-ES_tradnl"/>
+        </w:rPr>
+        <w:t>*</w:t>
+      </w:r>
+      <w:r>
+        <w:rPr>
+          <w:rFonts w:ascii="Arial" w:hAnsi="Arial"/>
+          <w:color w:val="FF0000"/>
+          <w:sz w:val="18"/>
+          <w:szCs w:val="18"/>
+          <w:lang w:val="es-ES_tradnl"/>
+        </w:rPr>
+        <w:t xml:space="preserve"> </w:t>
+      </w:r>
+      <w:r>
+        <w:rPr>
+          <w:rFonts w:ascii="Arial" w:hAnsi="Arial" w:cs="Arial"/>
+          <w:sz w:val="18"/>
+          <w:szCs w:val="18"/>
+          <w:highlight w:val="yellow"/>
+          <w:lang w:val="es-ES_tradnl"/>
+        </w:rPr>
+        <w:t>Enunciado (p</w:t>
+      </w:r>
+      <w:r>
+        <w:rPr>
+          <w:rFonts w:ascii="Arial" w:hAnsi="Arial" w:cs="Arial"/>
+          <w:sz w:val="18"/>
+          <w:szCs w:val="18"/>
+          <w:highlight w:val="yellow"/>
+          <w:lang w:val="es-ES_tradnl"/>
+        </w:rPr>
+        <w:t xml:space="preserve">regunta </w:t>
+      </w:r>
+      <w:r>
+        <w:rPr>
+          <w:rFonts w:ascii="Arial" w:hAnsi="Arial" w:cs="Arial"/>
+          <w:b/>
+          <w:sz w:val="18"/>
+          <w:szCs w:val="18"/>
+          <w:highlight w:val="yellow"/>
+          <w:lang w:val="es-ES_tradnl"/>
+        </w:rPr>
+        <w:t>500</w:t>
+      </w:r>
+      <w:r>
+        <w:rPr>
+          <w:rFonts w:ascii="Arial" w:hAnsi="Arial" w:cs="Arial"/>
+          <w:sz w:val="18"/>
+          <w:szCs w:val="18"/>
+          <w:highlight w:val="yellow"/>
+          <w:lang w:val="es-ES_tradnl"/>
+        </w:rPr>
+        <w:t xml:space="preserve"> caracteres máximo</w:t>
+      </w:r>
+      <w:r>
+        <w:rPr>
+          <w:rFonts w:ascii="Arial" w:hAnsi="Arial" w:cs="Arial"/>
+          <w:sz w:val="18"/>
+          <w:szCs w:val="18"/>
+          <w:highlight w:val="yellow"/>
+          <w:lang w:val="es-ES_tradnl"/>
+        </w:rPr>
+        <w:t>)</w:t>
+      </w:r>
+    </w:p>
+    <w:p>
+      <w:pPr>
+        <w:rPr>
+          <w:rFonts w:ascii="Arial" w:hAnsi="Arial" w:cs="Arial"/>
+          <w:sz w:val="18"/>
+          <w:szCs w:val="18"/>
+          <w:lang w:val="es-ES_tradnl"/>
+        </w:rPr>
+      </w:pPr>
+      <w:r>
+        <w:rPr>
+          <w:rFonts w:ascii="Arial" w:hAnsi="Arial" w:cs="Arial"/>
+          <w:sz w:val="18"/>
+          <w:szCs w:val="18"/>
+          <w:lang w:val="es-ES_tradnl"/>
+        </w:rPr>
+        <w:t>Usa</w:t>
+      </w:r>
+      <w:r>
+        <w:rPr>
+          <w:rFonts w:ascii="Arial" w:hAnsi="Arial" w:cs="Arial"/>
+          <w:sz w:val="18"/>
+          <w:szCs w:val="18"/>
+          <w:lang w:val="es-ES_tradnl"/>
+        </w:rPr>
+        <w:t xml:space="preserve"> las</w:t>
+      </w:r>
+      <w:r>
+        <w:rPr>
+          <w:rFonts w:ascii="Arial" w:hAnsi="Arial" w:cs="Arial"/>
+          <w:sz w:val="18"/>
+          <w:szCs w:val="18"/>
+          <w:lang w:val="es-ES_tradnl"/>
+        </w:rPr>
+        <w:t xml:space="preserve"> propiedades de la potenciación para</w:t>
+      </w:r>
+      <w:r>
+        <w:rPr>
+          <w:rFonts w:ascii="Arial" w:hAnsi="Arial" w:cs="Arial"/>
+          <w:sz w:val="18"/>
+          <w:szCs w:val="18"/>
+          <w:lang w:val="es-ES_tradnl"/>
+        </w:rPr>
+        <w:t xml:space="preserve"> simplifica</w:t>
+      </w:r>
+      <w:r>
+        <w:rPr>
+          <w:rFonts w:ascii="Arial" w:hAnsi="Arial" w:cs="Arial"/>
+          <w:sz w:val="18"/>
+          <w:szCs w:val="18"/>
+          <w:lang w:val="es-ES_tradnl"/>
+        </w:rPr>
+        <w:t>r</w:t>
+      </w:r>
+      <w:r>
+        <w:rPr>
+          <w:rFonts w:ascii="Arial" w:hAnsi="Arial" w:cs="Arial"/>
+          <w:sz w:val="18"/>
+          <w:szCs w:val="18"/>
+          <w:lang w:val="es-ES_tradnl"/>
+        </w:rPr>
+        <w:t xml:space="preserve"> el </w:t>
+      </w:r>
+      <w:r>
+        <w:rPr>
+          <w:rFonts w:ascii="Arial" w:hAnsi="Arial" w:cs="Arial"/>
+          <w:sz w:val="18"/>
+          <w:szCs w:val="18"/>
+          <w:lang w:val="es-ES_tradnl"/>
+        </w:rPr>
+        <w:t>polinomio aritmético [(‒6)</w:t>
+      </w:r>
+      <w:r>
+        <w:rPr>
+          <w:rFonts w:ascii="Arial" w:hAnsi="Arial" w:cs="Arial"/>
+          <w:sz w:val="18"/>
+          <w:szCs w:val="18"/>
+          <w:vertAlign w:val="superscript"/>
+          <w:lang w:val="es-ES_tradnl"/>
+        </w:rPr>
+        <w:t>4</w:t>
+      </w:r>
+      <w:r>
+        <w:rPr>
+          <w:rFonts w:ascii="Arial" w:hAnsi="Arial" w:cs="Arial"/>
+          <w:sz w:val="18"/>
+          <w:szCs w:val="18"/>
+          <w:lang w:val="es-ES_tradnl"/>
+        </w:rPr>
+        <w:t>]</w:t>
+      </w:r>
+      <w:r>
+        <w:rPr>
+          <w:rFonts w:ascii="Arial" w:hAnsi="Arial" w:cs="Arial"/>
+          <w:sz w:val="18"/>
+          <w:szCs w:val="18"/>
+          <w:vertAlign w:val="superscript"/>
+          <w:lang w:val="es-ES_tradnl"/>
+        </w:rPr>
+        <w:t>7</w:t>
+      </w:r>
+      <w:r>
+        <w:rPr>
+          <w:rFonts w:ascii="Arial" w:hAnsi="Arial" w:cs="Arial"/>
+          <w:sz w:val="18"/>
+          <w:szCs w:val="18"/>
+          <w:lang w:val="es-ES_tradnl"/>
+        </w:rPr>
+        <w:t xml:space="preserve"> ÷ (‒6)</w:t>
+      </w:r>
+      <w:r>
+        <w:rPr>
+          <w:rFonts w:ascii="Arial" w:hAnsi="Arial" w:cs="Arial"/>
+          <w:sz w:val="18"/>
+          <w:szCs w:val="18"/>
+          <w:vertAlign w:val="superscript"/>
+          <w:lang w:val="es-ES_tradnl"/>
+        </w:rPr>
+        <w:t>25</w:t>
+      </w:r>
+      <w:r>
+        <w:rPr>
+          <w:rFonts w:ascii="Arial" w:hAnsi="Arial" w:cs="Arial"/>
+          <w:sz w:val="18"/>
+          <w:szCs w:val="18"/>
+          <w:lang w:val="es-ES_tradnl"/>
+        </w:rPr>
+        <w:t>.</w:t>
+      </w:r>
+      <w:r>
+        <w:rPr>
+          <w:rFonts w:ascii="Arial" w:hAnsi="Arial" w:cs="Arial"/>
+          <w:sz w:val="18"/>
+          <w:szCs w:val="18"/>
+          <w:lang w:val="es-ES_tradnl"/>
+        </w:rPr>
+        <w:t xml:space="preserve"> </w:t>
+      </w:r>
+      <w:r>
+        <w:rPr>
+          <w:rFonts w:ascii="Arial" w:hAnsi="Arial" w:cs="Arial"/>
+          <w:sz w:val="18"/>
+          <w:szCs w:val="18"/>
+          <w:lang w:val="es-ES_tradnl"/>
+        </w:rPr>
+        <w:t>Escribe paso a paso su solución.</w:t>
+      </w:r>
+    </w:p>
+    <w:p>
+      <w:pPr>
+        <w:rPr>
+          <w:rFonts w:ascii="Arial" w:hAnsi="Arial" w:cs="Arial"/>
+          <w:sz w:val="18"/>
+          <w:szCs w:val="18"/>
+          <w:lang w:val="es-ES_tradnl"/>
+        </w:rPr>
+      </w:pPr>
+    </w:p>
+    <w:p>
+      <w:pPr>
+        <w:rPr>
+          <w:rFonts w:ascii="Arial" w:hAnsi="Arial" w:cs="Arial"/>
+          <w:sz w:val="18"/>
+          <w:szCs w:val="18"/>
+          <w:lang w:val="es-ES_tradnl"/>
+        </w:rPr>
+      </w:pPr>
+      <w:r>
+        <w:rPr>
+          <w:rFonts w:ascii="Arial" w:hAnsi="Arial"/>
+          <w:b/>
+          <w:color w:val="FF0000"/>
+          <w:sz w:val="18"/>
+          <w:szCs w:val="18"/>
+          <w:lang w:val="es-ES_tradnl"/>
+        </w:rPr>
+        <w:t>*</w:t>
+      </w:r>
+      <w:r>
+        <w:rPr>
+          <w:rFonts w:ascii="Arial" w:hAnsi="Arial"/>
+          <w:color w:val="FF0000"/>
+          <w:sz w:val="18"/>
+          <w:szCs w:val="18"/>
+          <w:lang w:val="es-ES_tradnl"/>
+        </w:rPr>
+        <w:t xml:space="preserve"> </w:t>
+      </w:r>
+      <w:r>
+        <w:rPr>
+          <w:rFonts w:ascii="Arial" w:hAnsi="Arial" w:cs="Arial"/>
+          <w:sz w:val="18"/>
+          <w:szCs w:val="18"/>
+          <w:highlight w:val="yellow"/>
+          <w:lang w:val="es-ES_tradnl"/>
+        </w:rPr>
+        <w:t>Nivel</w:t>
+      </w:r>
+      <w:r>
+        <w:rPr>
+          <w:rFonts w:ascii="Arial" w:hAnsi="Arial" w:cs="Arial"/>
+          <w:sz w:val="18"/>
+          <w:szCs w:val="18"/>
+          <w:highlight w:val="yellow"/>
+          <w:lang w:val="es-ES_tradnl"/>
+        </w:rPr>
+        <w:t xml:space="preserve"> 1-Fácil, 2-Medio, ó 3-Dificil:</w:t>
+      </w:r>
+      <w:r>
+        <w:rPr>
+          <w:rFonts w:ascii="Arial" w:hAnsi="Arial" w:cs="Arial"/>
+          <w:sz w:val="18"/>
+          <w:szCs w:val="18"/>
+          <w:lang w:val="es-ES_tradnl"/>
+        </w:rPr>
+        <w:t xml:space="preserve"> </w:t>
+      </w:r>
+      <w:bookmarkStart w:id="0" w:name="_GoBack"/>
+      <w:bookmarkEnd w:id="0"/>
+    </w:p>
+    <w:p>
+      <w:pPr>
+        <w:rPr>
+          <w:rFonts w:ascii="Arial" w:hAnsi="Arial" w:cs="Arial"/>
+          <w:sz w:val="18"/>
+          <w:szCs w:val="18"/>
+          <w:lang w:val="es-ES_tradnl"/>
+        </w:rPr>
+      </w:pPr>
+      <w:r>
+        <w:rPr>
+          <w:rFonts w:ascii="Arial" w:hAnsi="Arial" w:cs="Arial"/>
+          <w:sz w:val="18"/>
+          <w:szCs w:val="18"/>
+          <w:lang w:val="es-ES_tradnl"/>
+        </w:rPr>
+        <w:t>3</w:t>
+      </w:r>
+    </w:p>
+    <w:p>
+      <w:pPr>
+        <w:rPr>
+          <w:rFonts w:ascii="Arial" w:hAnsi="Arial" w:cs="Arial"/>
+          <w:sz w:val="18"/>
+          <w:szCs w:val="18"/>
+          <w:lang w:val="es-ES_tradnl"/>
+        </w:rPr>
+      </w:pPr>
+    </w:p>
+    <w:p>
+      <w:pPr>
+        <w:rPr>
+          <w:rFonts w:ascii="Arial" w:hAnsi="Arial" w:cs="Arial"/>
+          <w:sz w:val="18"/>
+          <w:szCs w:val="18"/>
+          <w:lang w:val="es-ES_tradnl"/>
+        </w:rPr>
+      </w:pPr>
+    </w:p>
+    <w:p>
+      <w:pPr>
+        <w:rPr>
+          <w:rFonts w:ascii="Arial" w:hAnsi="Arial" w:cs="Arial"/>
+          <w:sz w:val="18"/>
+          <w:szCs w:val="18"/>
+          <w:lang w:val="es-ES_tradnl"/>
+        </w:rPr>
+      </w:pPr>
+    </w:p>
+    <w:p/>
     <w:sectPr>
       <w:pgSz w:w="11900" w:h="16840"/>
       <w:pgMar w:top="1134" w:right="1134" w:bottom="1134" w:left="1134" w:header="708" w:footer="708" w:gutter="0"/>
@@ -3464,164 +4364,413 @@
 </file>
 
 <file path=word/styles.xml><?xml version="1.0" encoding="utf-8"?>
-<w:styles xmlns:mc="http://schemas.openxmlformats.org/markup-compatibility/2006" xmlns:r="http://schemas.openxmlformats.org/officeDocument/2006/relationships" xmlns:w="http://schemas.openxmlformats.org/wordprocessingml/2006/main" xmlns:w14="http://schemas.microsoft.com/office/word/2010/wordml" mc:Ignorable="w14">
+<w:styles xmlns:mc="http://schemas.openxmlformats.org/markup-compatibility/2006" xmlns:r="http://schemas.openxmlformats.org/officeDocument/2006/relationships" xmlns:w="http://schemas.openxmlformats.org/wordprocessingml/2006/main" xmlns:w14="http://schemas.microsoft.com/office/word/2010/wordml" xmlns:w15="http://schemas.microsoft.com/office/word/2012/wordml" mc:Ignorable="w14 w15">
   <w:docDefaults>
     <w:rPrDefault>
       <w:rPr>
-        <w:rFonts w:asciiTheme="minorHAnsi" w:eastAsiaTheme="minorEastAsia" w:hAnsiTheme="minorHAnsi" w:cstheme="minorBidi"/>
-        <w:sz w:val="24"/>
-        <w:szCs w:val="24"/>
-        <w:lang w:val="en-US" w:eastAsia="en-US" w:bidi="ar-SA"/>
+        <w:rFonts w:asciiTheme="minorHAnsi" w:eastAsiaTheme="minorHAnsi" w:hAnsiTheme="minorHAnsi" w:cstheme="minorBidi"/>
+        <w:sz w:val="22"/>
+        <w:szCs w:val="22"/>
+        <w:lang w:val="es-CO" w:eastAsia="en-US" w:bidi="ar-SA"/>
       </w:rPr>
     </w:rPrDefault>
-    <w:pPrDefault/>
+    <w:pPrDefault>
+      <w:pPr>
+        <w:spacing w:after="200" w:line="276" w:lineRule="auto"/>
+      </w:pPr>
+    </w:pPrDefault>
   </w:docDefaults>
-  <w:latentStyles w:defLockedState="0" w:defUIPriority="99" w:defSemiHidden="1" w:defUnhideWhenUsed="1" w:defQFormat="0" w:count="267">
-    <w:lsdException w:name="Normal" w:semiHidden="0" w:uiPriority="0" w:unhideWhenUsed="0" w:qFormat="1"/>
-    <w:lsdException w:name="heading 1" w:semiHidden="0" w:uiPriority="9" w:unhideWhenUsed="0" w:qFormat="1"/>
-    <w:lsdException w:name="heading 2" w:uiPriority="9" w:qFormat="1"/>
-    <w:lsdException w:name="heading 3" w:uiPriority="9" w:qFormat="1"/>
-    <w:lsdException w:name="heading 4" w:uiPriority="9" w:qFormat="1"/>
-    <w:lsdException w:name="heading 5" w:uiPriority="9" w:qFormat="1"/>
-    <w:lsdException w:name="heading 6" w:uiPriority="9" w:qFormat="1"/>
-    <w:lsdException w:name="heading 7" w:uiPriority="9" w:qFormat="1"/>
-    <w:lsdException w:name="heading 8" w:uiPriority="9" w:qFormat="1"/>
-    <w:lsdException w:name="heading 9" w:uiPriority="9" w:qFormat="1"/>
-    <w:lsdException w:name="toc 1" w:uiPriority="39"/>
-    <w:lsdException w:name="toc 2" w:uiPriority="39"/>
-    <w:lsdException w:name="toc 3" w:uiPriority="39"/>
-    <w:lsdException w:name="toc 4" w:uiPriority="39"/>
-    <w:lsdException w:name="toc 5" w:uiPriority="39"/>
-    <w:lsdException w:name="toc 6" w:uiPriority="39"/>
-    <w:lsdException w:name="toc 7" w:uiPriority="39"/>
-    <w:lsdException w:name="toc 8" w:uiPriority="39"/>
-    <w:lsdException w:name="toc 9" w:uiPriority="39"/>
-    <w:lsdException w:name="caption" w:uiPriority="35" w:qFormat="1"/>
-    <w:lsdException w:name="Title" w:semiHidden="0" w:uiPriority="10" w:unhideWhenUsed="0" w:qFormat="1"/>
-    <w:lsdException w:name="Default Paragraph Font" w:uiPriority="1"/>
-    <w:lsdException w:name="Subtitle" w:semiHidden="0" w:uiPriority="11" w:unhideWhenUsed="0" w:qFormat="1"/>
-    <w:lsdException w:name="Strong" w:semiHidden="0" w:uiPriority="22" w:unhideWhenUsed="0" w:qFormat="1"/>
-    <w:lsdException w:name="Emphasis" w:semiHidden="0" w:uiPriority="20" w:unhideWhenUsed="0" w:qFormat="1"/>
-    <w:lsdException w:name="Table Grid" w:semiHidden="0" w:uiPriority="59" w:unhideWhenUsed="0"/>
-    <w:lsdException w:name="Placeholder Text" w:unhideWhenUsed="0"/>
-    <w:lsdException w:name="No Spacing" w:semiHidden="0" w:uiPriority="1" w:unhideWhenUsed="0" w:qFormat="1"/>
-    <w:lsdException w:name="Light Shading" w:semiHidden="0" w:uiPriority="60" w:unhideWhenUsed="0"/>
-    <w:lsdException w:name="Light List" w:semiHidden="0" w:uiPriority="61" w:unhideWhenUsed="0"/>
-    <w:lsdException w:name="Light Grid" w:semiHidden="0" w:uiPriority="62" w:unhideWhenUsed="0"/>
-    <w:lsdException w:name="Medium Shading 1" w:semiHidden="0" w:uiPriority="63" w:unhideWhenUsed="0"/>
-    <w:lsdException w:name="Medium Shading 2" w:semiHidden="0" w:uiPriority="64" w:unhideWhenUsed="0"/>
-    <w:lsdException w:name="Medium List 1" w:semiHidden="0" w:uiPriority="65" w:unhideWhenUsed="0"/>
-    <w:lsdException w:name="Medium List 2" w:semiHidden="0" w:uiPriority="66" w:unhideWhenUsed="0"/>
-    <w:lsdException w:name="Medium Grid 1" w:semiHidden="0" w:uiPriority="67" w:unhideWhenUsed="0"/>
-    <w:lsdException w:name="Medium Grid 2" w:semiHidden="0" w:uiPriority="68" w:unhideWhenUsed="0"/>
-    <w:lsdException w:name="Medium Grid 3" w:semiHidden="0" w:uiPriority="69" w:unhideWhenUsed="0"/>
-    <w:lsdException w:name="Dark List" w:semiHidden="0" w:uiPriority="70" w:unhideWhenUsed="0"/>
-    <w:lsdException w:name="Colorful Shading" w:semiHidden="0" w:uiPriority="71" w:unhideWhenUsed="0"/>
-    <w:lsdException w:name="Colorful List" w:semiHidden="0" w:uiPriority="72" w:unhideWhenUsed="0"/>
-    <w:lsdException w:name="Colorful Grid" w:semiHidden="0" w:uiPriority="73" w:unhideWhenUsed="0"/>
-    <w:lsdException w:name="Light Shading Accent 1" w:semiHidden="0" w:uiPriority="60" w:unhideWhenUsed="0"/>
-    <w:lsdException w:name="Light List Accent 1" w:semiHidden="0" w:uiPriority="61" w:unhideWhenUsed="0"/>
-    <w:lsdException w:name="Light Grid Accent 1" w:semiHidden="0" w:uiPriority="62" w:unhideWhenUsed="0"/>
-    <w:lsdException w:name="Medium Shading 1 Accent 1" w:semiHidden="0" w:uiPriority="63" w:unhideWhenUsed="0"/>
-    <w:lsdException w:name="Medium Shading 2 Accent 1" w:semiHidden="0" w:uiPriority="64" w:unhideWhenUsed="0"/>
-    <w:lsdException w:name="Medium List 1 Accent 1" w:semiHidden="0" w:uiPriority="65" w:unhideWhenUsed="0"/>
-    <w:lsdException w:name="Revision" w:unhideWhenUsed="0"/>
-    <w:lsdException w:name="List Paragraph" w:semiHidden="0" w:uiPriority="34" w:unhideWhenUsed="0" w:qFormat="1"/>
-    <w:lsdException w:name="Quote" w:semiHidden="0" w:uiPriority="29" w:unhideWhenUsed="0" w:qFormat="1"/>
-    <w:lsdException w:name="Intense Quote" w:semiHidden="0" w:uiPriority="30" w:unhideWhenUsed="0" w:qFormat="1"/>
-    <w:lsdException w:name="Medium List 2 Accent 1" w:semiHidden="0" w:uiPriority="66" w:unhideWhenUsed="0"/>
-    <w:lsdException w:name="Medium Grid 1 Accent 1" w:semiHidden="0" w:uiPriority="67" w:unhideWhenUsed="0"/>
-    <w:lsdException w:name="Medium Grid 2 Accent 1" w:semiHidden="0" w:uiPriority="68" w:unhideWhenUsed="0"/>
-    <w:lsdException w:name="Medium Grid 3 Accent 1" w:semiHidden="0" w:uiPriority="69" w:unhideWhenUsed="0"/>
-    <w:lsdException w:name="Dark List Accent 1" w:semiHidden="0" w:uiPriority="70" w:unhideWhenUsed="0"/>
-    <w:lsdException w:name="Colorful Shading Accent 1" w:semiHidden="0" w:uiPriority="71" w:unhideWhenUsed="0"/>
-    <w:lsdException w:name="Colorful List Accent 1" w:semiHidden="0" w:uiPriority="72" w:unhideWhenUsed="0"/>
-    <w:lsdException w:name="Colorful Grid Accent 1" w:semiHidden="0" w:uiPriority="73" w:unhideWhenUsed="0"/>
-    <w:lsdException w:name="Light Shading Accent 2" w:semiHidden="0" w:uiPriority="60" w:unhideWhenUsed="0"/>
-    <w:lsdException w:name="Light List Accent 2" w:semiHidden="0" w:uiPriority="61" w:unhideWhenUsed="0"/>
-    <w:lsdException w:name="Light Grid Accent 2" w:semiHidden="0" w:uiPriority="62" w:unhideWhenUsed="0"/>
-    <w:lsdException w:name="Medium Shading 1 Accent 2" w:semiHidden="0" w:uiPriority="63" w:unhideWhenUsed="0"/>
-    <w:lsdException w:name="Medium Shading 2 Accent 2" w:semiHidden="0" w:uiPriority="64" w:unhideWhenUsed="0"/>
-    <w:lsdException w:name="Medium List 1 Accent 2" w:semiHidden="0" w:uiPriority="65" w:unhideWhenUsed="0"/>
-    <w:lsdException w:name="Medium List 2 Accent 2" w:semiHidden="0" w:uiPriority="66" w:unhideWhenUsed="0"/>
-    <w:lsdException w:name="Medium Grid 1 Accent 2" w:semiHidden="0" w:uiPriority="67" w:unhideWhenUsed="0"/>
-    <w:lsdException w:name="Medium Grid 2 Accent 2" w:semiHidden="0" w:uiPriority="68" w:unhideWhenUsed="0"/>
-    <w:lsdException w:name="Medium Grid 3 Accent 2" w:semiHidden="0" w:uiPriority="69" w:unhideWhenUsed="0"/>
-    <w:lsdException w:name="Dark List Accent 2" w:semiHidden="0" w:uiPriority="70" w:unhideWhenUsed="0"/>
-    <w:lsdException w:name="Colorful Shading Accent 2" w:semiHidden="0" w:uiPriority="71" w:unhideWhenUsed="0"/>
-    <w:lsdException w:name="Colorful List Accent 2" w:semiHidden="0" w:uiPriority="72" w:unhideWhenUsed="0"/>
-    <w:lsdException w:name="Colorful Grid Accent 2" w:semiHidden="0" w:uiPriority="73" w:unhideWhenUsed="0"/>
-    <w:lsdException w:name="Light Shading Accent 3" w:semiHidden="0" w:uiPriority="60" w:unhideWhenUsed="0"/>
-    <w:lsdException w:name="Light List Accent 3" w:semiHidden="0" w:uiPriority="61" w:unhideWhenUsed="0"/>
-    <w:lsdException w:name="Light Grid Accent 3" w:semiHidden="0" w:uiPriority="62" w:unhideWhenUsed="0"/>
-    <w:lsdException w:name="Medium Shading 1 Accent 3" w:semiHidden="0" w:uiPriority="63" w:unhideWhenUsed="0"/>
-    <w:lsdException w:name="Medium Shading 2 Accent 3" w:semiHidden="0" w:uiPriority="64" w:unhideWhenUsed="0"/>
-    <w:lsdException w:name="Medium List 1 Accent 3" w:semiHidden="0" w:uiPriority="65" w:unhideWhenUsed="0"/>
-    <w:lsdException w:name="Medium List 2 Accent 3" w:semiHidden="0" w:uiPriority="66" w:unhideWhenUsed="0"/>
-    <w:lsdException w:name="Medium Grid 1 Accent 3" w:semiHidden="0" w:uiPriority="67" w:unhideWhenUsed="0"/>
-    <w:lsdException w:name="Medium Grid 2 Accent 3" w:semiHidden="0" w:uiPriority="68" w:unhideWhenUsed="0"/>
-    <w:lsdException w:name="Medium Grid 3 Accent 3" w:semiHidden="0" w:uiPriority="69" w:unhideWhenUsed="0"/>
-    <w:lsdException w:name="Dark List Accent 3" w:semiHidden="0" w:uiPriority="70" w:unhideWhenUsed="0"/>
-    <w:lsdException w:name="Colorful Shading Accent 3" w:semiHidden="0" w:uiPriority="71" w:unhideWhenUsed="0"/>
-    <w:lsdException w:name="Colorful List Accent 3" w:semiHidden="0" w:uiPriority="72" w:unhideWhenUsed="0"/>
-    <w:lsdException w:name="Colorful Grid Accent 3" w:semiHidden="0" w:uiPriority="73" w:unhideWhenUsed="0"/>
-    <w:lsdException w:name="Light Shading Accent 4" w:semiHidden="0" w:uiPriority="60" w:unhideWhenUsed="0"/>
-    <w:lsdException w:name="Light List Accent 4" w:semiHidden="0" w:uiPriority="61" w:unhideWhenUsed="0"/>
-    <w:lsdException w:name="Light Grid Accent 4" w:semiHidden="0" w:uiPriority="62" w:unhideWhenUsed="0"/>
-    <w:lsdException w:name="Medium Shading 1 Accent 4" w:semiHidden="0" w:uiPriority="63" w:unhideWhenUsed="0"/>
-    <w:lsdException w:name="Medium Shading 2 Accent 4" w:semiHidden="0" w:uiPriority="64" w:unhideWhenUsed="0"/>
-    <w:lsdException w:name="Medium List 1 Accent 4" w:semiHidden="0" w:uiPriority="65" w:unhideWhenUsed="0"/>
-    <w:lsdException w:name="Medium List 2 Accent 4" w:semiHidden="0" w:uiPriority="66" w:unhideWhenUsed="0"/>
-    <w:lsdException w:name="Medium Grid 1 Accent 4" w:semiHidden="0" w:uiPriority="67" w:unhideWhenUsed="0"/>
-    <w:lsdException w:name="Medium Grid 2 Accent 4" w:semiHidden="0" w:uiPriority="68" w:unhideWhenUsed="0"/>
-    <w:lsdException w:name="Medium Grid 3 Accent 4" w:semiHidden="0" w:uiPriority="69" w:unhideWhenUsed="0"/>
-    <w:lsdException w:name="Dark List Accent 4" w:semiHidden="0" w:uiPriority="70" w:unhideWhenUsed="0"/>
-    <w:lsdException w:name="Colorful Shading Accent 4" w:semiHidden="0" w:uiPriority="71" w:unhideWhenUsed="0"/>
-    <w:lsdException w:name="Colorful List Accent 4" w:semiHidden="0" w:uiPriority="72" w:unhideWhenUsed="0"/>
-    <w:lsdException w:name="Colorful Grid Accent 4" w:semiHidden="0" w:uiPriority="73" w:unhideWhenUsed="0"/>
-    <w:lsdException w:name="Light Shading Accent 5" w:semiHidden="0" w:uiPriority="60" w:unhideWhenUsed="0"/>
-    <w:lsdException w:name="Light List Accent 5" w:semiHidden="0" w:uiPriority="61" w:unhideWhenUsed="0"/>
-    <w:lsdException w:name="Light Grid Accent 5" w:semiHidden="0" w:uiPriority="62" w:unhideWhenUsed="0"/>
-    <w:lsdException w:name="Medium Shading 1 Accent 5" w:semiHidden="0" w:uiPriority="63" w:unhideWhenUsed="0"/>
-    <w:lsdException w:name="Medium Shading 2 Accent 5" w:semiHidden="0" w:uiPriority="64" w:unhideWhenUsed="0"/>
-    <w:lsdException w:name="Medium List 1 Accent 5" w:semiHidden="0" w:uiPriority="65" w:unhideWhenUsed="0"/>
-    <w:lsdException w:name="Medium List 2 Accent 5" w:semiHidden="0" w:uiPriority="66" w:unhideWhenUsed="0"/>
-    <w:lsdException w:name="Medium Grid 1 Accent 5" w:semiHidden="0" w:uiPriority="67" w:unhideWhenUsed="0"/>
-    <w:lsdException w:name="Medium Grid 2 Accent 5" w:semiHidden="0" w:uiPriority="68" w:unhideWhenUsed="0"/>
-    <w:lsdException w:name="Medium Grid 3 Accent 5" w:semiHidden="0" w:uiPriority="69" w:unhideWhenUsed="0"/>
-    <w:lsdException w:name="Dark List Accent 5" w:semiHidden="0" w:uiPriority="70" w:unhideWhenUsed="0"/>
-    <w:lsdException w:name="Colorful Shading Accent 5" w:semiHidden="0" w:uiPriority="71" w:unhideWhenUsed="0"/>
-    <w:lsdException w:name="Colorful List Accent 5" w:semiHidden="0" w:uiPriority="72" w:unhideWhenUsed="0"/>
-    <w:lsdException w:name="Colorful Grid Accent 5" w:semiHidden="0" w:uiPriority="73" w:unhideWhenUsed="0"/>
-    <w:lsdException w:name="Light Shading Accent 6" w:semiHidden="0" w:uiPriority="60" w:unhideWhenUsed="0"/>
-    <w:lsdException w:name="Light List Accent 6" w:semiHidden="0" w:uiPriority="61" w:unhideWhenUsed="0"/>
-    <w:lsdException w:name="Light Grid Accent 6" w:semiHidden="0" w:uiPriority="62" w:unhideWhenUsed="0"/>
-    <w:lsdException w:name="Medium Shading 1 Accent 6" w:semiHidden="0" w:uiPriority="63" w:unhideWhenUsed="0"/>
-    <w:lsdException w:name="Medium Shading 2 Accent 6" w:semiHidden="0" w:uiPriority="64" w:unhideWhenUsed="0"/>
-    <w:lsdException w:name="Medium List 1 Accent 6" w:semiHidden="0" w:uiPriority="65" w:unhideWhenUsed="0"/>
-    <w:lsdException w:name="Medium List 2 Accent 6" w:semiHidden="0" w:uiPriority="66" w:unhideWhenUsed="0"/>
-    <w:lsdException w:name="Medium Grid 1 Accent 6" w:semiHidden="0" w:uiPriority="67" w:unhideWhenUsed="0"/>
-    <w:lsdException w:name="Medium Grid 2 Accent 6" w:semiHidden="0" w:uiPriority="68" w:unhideWhenUsed="0"/>
-    <w:lsdException w:name="Medium Grid 3 Accent 6" w:semiHidden="0" w:uiPriority="69" w:unhideWhenUsed="0"/>
-    <w:lsdException w:name="Dark List Accent 6" w:semiHidden="0" w:uiPriority="70" w:unhideWhenUsed="0"/>
-    <w:lsdException w:name="Colorful Shading Accent 6" w:semiHidden="0" w:uiPriority="71" w:unhideWhenUsed="0"/>
-    <w:lsdException w:name="Colorful List Accent 6" w:semiHidden="0" w:uiPriority="72" w:unhideWhenUsed="0"/>
-    <w:lsdException w:name="Colorful Grid Accent 6" w:semiHidden="0" w:uiPriority="73" w:unhideWhenUsed="0"/>
-    <w:lsdException w:name="Subtle Emphasis" w:semiHidden="0" w:uiPriority="19" w:unhideWhenUsed="0" w:qFormat="1"/>
-    <w:lsdException w:name="Intense Emphasis" w:semiHidden="0" w:uiPriority="21" w:unhideWhenUsed="0" w:qFormat="1"/>
-    <w:lsdException w:name="Subtle Reference" w:semiHidden="0" w:uiPriority="31" w:unhideWhenUsed="0" w:qFormat="1"/>
-    <w:lsdException w:name="Intense Reference" w:semiHidden="0" w:uiPriority="32" w:unhideWhenUsed="0" w:qFormat="1"/>
-    <w:lsdException w:name="Book Title" w:semiHidden="0" w:uiPriority="33" w:unhideWhenUsed="0" w:qFormat="1"/>
-    <w:lsdException w:name="Bibliography" w:uiPriority="37"/>
-    <w:lsdException w:name="TOC Heading" w:uiPriority="39" w:qFormat="1"/>
+  <w:latentStyles w:defLockedState="0" w:defUIPriority="99" w:defSemiHidden="0" w:defUnhideWhenUsed="0" w:defQFormat="0" w:count="371">
+    <w:lsdException w:name="Normal" w:uiPriority="0" w:qFormat="1"/>
+    <w:lsdException w:name="heading 1" w:uiPriority="9" w:qFormat="1"/>
+    <w:lsdException w:name="heading 2" w:semiHidden="1" w:uiPriority="9" w:unhideWhenUsed="1" w:qFormat="1"/>
+    <w:lsdException w:name="heading 3" w:semiHidden="1" w:uiPriority="9" w:unhideWhenUsed="1" w:qFormat="1"/>
+    <w:lsdException w:name="heading 4" w:semiHidden="1" w:uiPriority="9" w:unhideWhenUsed="1" w:qFormat="1"/>
+    <w:lsdException w:name="heading 5" w:semiHidden="1" w:uiPriority="9" w:unhideWhenUsed="1" w:qFormat="1"/>
+    <w:lsdException w:name="heading 6" w:semiHidden="1" w:uiPriority="9" w:unhideWhenUsed="1" w:qFormat="1"/>
+    <w:lsdException w:name="heading 7" w:semiHidden="1" w:uiPriority="9" w:unhideWhenUsed="1" w:qFormat="1"/>
+    <w:lsdException w:name="heading 8" w:semiHidden="1" w:uiPriority="9" w:unhideWhenUsed="1" w:qFormat="1"/>
+    <w:lsdException w:name="heading 9" w:semiHidden="1" w:uiPriority="9" w:unhideWhenUsed="1" w:qFormat="1"/>
+    <w:lsdException w:name="index 1" w:semiHidden="1" w:unhideWhenUsed="1"/>
+    <w:lsdException w:name="index 2" w:semiHidden="1" w:unhideWhenUsed="1"/>
+    <w:lsdException w:name="index 3" w:semiHidden="1" w:unhideWhenUsed="1"/>
+    <w:lsdException w:name="index 4" w:semiHidden="1" w:unhideWhenUsed="1"/>
+    <w:lsdException w:name="index 5" w:semiHidden="1" w:unhideWhenUsed="1"/>
+    <w:lsdException w:name="index 6" w:semiHidden="1" w:unhideWhenUsed="1"/>
+    <w:lsdException w:name="index 7" w:semiHidden="1" w:unhideWhenUsed="1"/>
+    <w:lsdException w:name="index 8" w:semiHidden="1" w:unhideWhenUsed="1"/>
+    <w:lsdException w:name="index 9" w:semiHidden="1" w:unhideWhenUsed="1"/>
+    <w:lsdException w:name="toc 1" w:semiHidden="1" w:uiPriority="39" w:unhideWhenUsed="1"/>
+    <w:lsdException w:name="toc 2" w:semiHidden="1" w:uiPriority="39" w:unhideWhenUsed="1"/>
+    <w:lsdException w:name="toc 3" w:semiHidden="1" w:uiPriority="39" w:unhideWhenUsed="1"/>
+    <w:lsdException w:name="toc 4" w:semiHidden="1" w:uiPriority="39" w:unhideWhenUsed="1"/>
+    <w:lsdException w:name="toc 5" w:semiHidden="1" w:uiPriority="39" w:unhideWhenUsed="1"/>
+    <w:lsdException w:name="toc 6" w:semiHidden="1" w:uiPriority="39" w:unhideWhenUsed="1"/>
+    <w:lsdException w:name="toc 7" w:semiHidden="1" w:uiPriority="39" w:unhideWhenUsed="1"/>
+    <w:lsdException w:name="toc 8" w:semiHidden="1" w:uiPriority="39" w:unhideWhenUsed="1"/>
+    <w:lsdException w:name="toc 9" w:semiHidden="1" w:uiPriority="39" w:unhideWhenUsed="1"/>
+    <w:lsdException w:name="Normal Indent" w:semiHidden="1" w:unhideWhenUsed="1"/>
+    <w:lsdException w:name="footnote text" w:semiHidden="1" w:unhideWhenUsed="1"/>
+    <w:lsdException w:name="annotation text" w:semiHidden="1" w:unhideWhenUsed="1"/>
+    <w:lsdException w:name="header" w:semiHidden="1" w:unhideWhenUsed="1"/>
+    <w:lsdException w:name="footer" w:semiHidden="1" w:unhideWhenUsed="1"/>
+    <w:lsdException w:name="index heading" w:semiHidden="1" w:unhideWhenUsed="1"/>
+    <w:lsdException w:name="caption" w:semiHidden="1" w:uiPriority="35" w:unhideWhenUsed="1" w:qFormat="1"/>
+    <w:lsdException w:name="table of figures" w:semiHidden="1" w:unhideWhenUsed="1"/>
+    <w:lsdException w:name="envelope address" w:semiHidden="1" w:unhideWhenUsed="1"/>
+    <w:lsdException w:name="envelope return" w:semiHidden="1" w:unhideWhenUsed="1"/>
+    <w:lsdException w:name="footnote reference" w:semiHidden="1" w:unhideWhenUsed="1"/>
+    <w:lsdException w:name="annotation reference" w:semiHidden="1" w:unhideWhenUsed="1"/>
+    <w:lsdException w:name="line number" w:semiHidden="1" w:unhideWhenUsed="1"/>
+    <w:lsdException w:name="page number" w:semiHidden="1" w:unhideWhenUsed="1"/>
+    <w:lsdException w:name="endnote reference" w:semiHidden="1" w:unhideWhenUsed="1"/>
+    <w:lsdException w:name="endnote text" w:semiHidden="1" w:unhideWhenUsed="1"/>
+    <w:lsdException w:name="table of authorities" w:semiHidden="1" w:unhideWhenUsed="1"/>
+    <w:lsdException w:name="macro" w:semiHidden="1" w:unhideWhenUsed="1"/>
+    <w:lsdException w:name="toa heading" w:semiHidden="1" w:unhideWhenUsed="1"/>
+    <w:lsdException w:name="List" w:semiHidden="1" w:unhideWhenUsed="1"/>
+    <w:lsdException w:name="List Bullet" w:semiHidden="1" w:unhideWhenUsed="1"/>
+    <w:lsdException w:name="List Number" w:semiHidden="1" w:unhideWhenUsed="1"/>
+    <w:lsdException w:name="List 2" w:semiHidden="1" w:unhideWhenUsed="1"/>
+    <w:lsdException w:name="List 3" w:semiHidden="1" w:unhideWhenUsed="1"/>
+    <w:lsdException w:name="List 4" w:semiHidden="1" w:unhideWhenUsed="1"/>
+    <w:lsdException w:name="List 5" w:semiHidden="1" w:unhideWhenUsed="1"/>
+    <w:lsdException w:name="List Bullet 2" w:semiHidden="1" w:unhideWhenUsed="1"/>
+    <w:lsdException w:name="List Bullet 3" w:semiHidden="1" w:unhideWhenUsed="1"/>
+    <w:lsdException w:name="List Bullet 4" w:semiHidden="1" w:unhideWhenUsed="1"/>
+    <w:lsdException w:name="List Bullet 5" w:semiHidden="1" w:unhideWhenUsed="1"/>
+    <w:lsdException w:name="List Number 2" w:semiHidden="1" w:unhideWhenUsed="1"/>
+    <w:lsdException w:name="List Number 3" w:semiHidden="1" w:unhideWhenUsed="1"/>
+    <w:lsdException w:name="List Number 4" w:semiHidden="1" w:unhideWhenUsed="1"/>
+    <w:lsdException w:name="List Number 5" w:semiHidden="1" w:unhideWhenUsed="1"/>
+    <w:lsdException w:name="Title" w:uiPriority="10" w:qFormat="1"/>
+    <w:lsdException w:name="Closing" w:semiHidden="1" w:unhideWhenUsed="1"/>
+    <w:lsdException w:name="Signature" w:semiHidden="1" w:unhideWhenUsed="1"/>
+    <w:lsdException w:name="Default Paragraph Font" w:semiHidden="1" w:uiPriority="1" w:unhideWhenUsed="1"/>
+    <w:lsdException w:name="Body Text" w:semiHidden="1" w:unhideWhenUsed="1"/>
+    <w:lsdException w:name="Body Text Indent" w:semiHidden="1" w:unhideWhenUsed="1"/>
+    <w:lsdException w:name="List Continue" w:semiHidden="1" w:unhideWhenUsed="1"/>
+    <w:lsdException w:name="List Continue 2" w:semiHidden="1" w:unhideWhenUsed="1"/>
+    <w:lsdException w:name="List Continue 3" w:semiHidden="1" w:unhideWhenUsed="1"/>
+    <w:lsdException w:name="List Continue 4" w:semiHidden="1" w:unhideWhenUsed="1"/>
+    <w:lsdException w:name="List Continue 5" w:semiHidden="1" w:unhideWhenUsed="1"/>
+    <w:lsdException w:name="Message Header" w:semiHidden="1" w:unhideWhenUsed="1"/>
+    <w:lsdException w:name="Subtitle" w:uiPriority="11" w:qFormat="1"/>
+    <w:lsdException w:name="Salutation" w:semiHidden="1" w:unhideWhenUsed="1"/>
+    <w:lsdException w:name="Date" w:semiHidden="1" w:unhideWhenUsed="1"/>
+    <w:lsdException w:name="Body Text First Indent" w:semiHidden="1" w:unhideWhenUsed="1"/>
+    <w:lsdException w:name="Body Text First Indent 2" w:semiHidden="1" w:unhideWhenUsed="1"/>
+    <w:lsdException w:name="Note Heading" w:semiHidden="1" w:unhideWhenUsed="1"/>
+    <w:lsdException w:name="Body Text 2" w:semiHidden="1" w:unhideWhenUsed="1"/>
+    <w:lsdException w:name="Body Text 3" w:semiHidden="1" w:unhideWhenUsed="1"/>
+    <w:lsdException w:name="Body Text Indent 2" w:semiHidden="1" w:unhideWhenUsed="1"/>
+    <w:lsdException w:name="Body Text Indent 3" w:semiHidden="1" w:unhideWhenUsed="1"/>
+    <w:lsdException w:name="Block Text" w:semiHidden="1" w:unhideWhenUsed="1"/>
+    <w:lsdException w:name="Hyperlink" w:semiHidden="1" w:unhideWhenUsed="1"/>
+    <w:lsdException w:name="FollowedHyperlink" w:semiHidden="1" w:unhideWhenUsed="1"/>
+    <w:lsdException w:name="Strong" w:uiPriority="22" w:qFormat="1"/>
+    <w:lsdException w:name="Emphasis" w:uiPriority="20" w:qFormat="1"/>
+    <w:lsdException w:name="Document Map" w:semiHidden="1" w:unhideWhenUsed="1"/>
+    <w:lsdException w:name="Plain Text" w:semiHidden="1" w:unhideWhenUsed="1"/>
+    <w:lsdException w:name="E-mail Signature" w:semiHidden="1" w:unhideWhenUsed="1"/>
+    <w:lsdException w:name="HTML Top of Form" w:semiHidden="1" w:unhideWhenUsed="1"/>
+    <w:lsdException w:name="HTML Bottom of Form" w:semiHidden="1" w:unhideWhenUsed="1"/>
+    <w:lsdException w:name="Normal (Web)" w:semiHidden="1" w:unhideWhenUsed="1"/>
+    <w:lsdException w:name="HTML Acronym" w:semiHidden="1" w:unhideWhenUsed="1"/>
+    <w:lsdException w:name="HTML Address" w:semiHidden="1" w:unhideWhenUsed="1"/>
+    <w:lsdException w:name="HTML Cite" w:semiHidden="1" w:unhideWhenUsed="1"/>
+    <w:lsdException w:name="HTML Code" w:semiHidden="1" w:unhideWhenUsed="1"/>
+    <w:lsdException w:name="HTML Definition" w:semiHidden="1" w:unhideWhenUsed="1"/>
+    <w:lsdException w:name="HTML Keyboard" w:semiHidden="1" w:unhideWhenUsed="1"/>
+    <w:lsdException w:name="HTML Preformatted" w:semiHidden="1" w:unhideWhenUsed="1"/>
+    <w:lsdException w:name="HTML Sample" w:semiHidden="1" w:unhideWhenUsed="1"/>
+    <w:lsdException w:name="HTML Typewriter" w:semiHidden="1" w:unhideWhenUsed="1"/>
+    <w:lsdException w:name="HTML Variable" w:semiHidden="1" w:unhideWhenUsed="1"/>
+    <w:lsdException w:name="Normal Table" w:semiHidden="1" w:unhideWhenUsed="1"/>
+    <w:lsdException w:name="annotation subject" w:semiHidden="1" w:unhideWhenUsed="1"/>
+    <w:lsdException w:name="No List" w:semiHidden="1" w:unhideWhenUsed="1"/>
+    <w:lsdException w:name="Outline List 1" w:semiHidden="1" w:unhideWhenUsed="1"/>
+    <w:lsdException w:name="Outline List 2" w:semiHidden="1" w:unhideWhenUsed="1"/>
+    <w:lsdException w:name="Outline List 3" w:semiHidden="1" w:unhideWhenUsed="1"/>
+    <w:lsdException w:name="Table Simple 1" w:semiHidden="1" w:unhideWhenUsed="1"/>
+    <w:lsdException w:name="Table Simple 2" w:semiHidden="1" w:unhideWhenUsed="1"/>
+    <w:lsdException w:name="Table Simple 3" w:semiHidden="1" w:unhideWhenUsed="1"/>
+    <w:lsdException w:name="Table Classic 1" w:semiHidden="1" w:unhideWhenUsed="1"/>
+    <w:lsdException w:name="Table Classic 2" w:semiHidden="1" w:unhideWhenUsed="1"/>
+    <w:lsdException w:name="Table Classic 3" w:semiHidden="1" w:unhideWhenUsed="1"/>
+    <w:lsdException w:name="Table Classic 4" w:semiHidden="1" w:unhideWhenUsed="1"/>
+    <w:lsdException w:name="Table Colorful 1" w:semiHidden="1" w:unhideWhenUsed="1"/>
+    <w:lsdException w:name="Table Colorful 2" w:semiHidden="1" w:unhideWhenUsed="1"/>
+    <w:lsdException w:name="Table Colorful 3" w:semiHidden="1" w:unhideWhenUsed="1"/>
+    <w:lsdException w:name="Table Columns 1" w:semiHidden="1" w:unhideWhenUsed="1"/>
+    <w:lsdException w:name="Table Columns 2" w:semiHidden="1" w:unhideWhenUsed="1"/>
+    <w:lsdException w:name="Table Columns 3" w:semiHidden="1" w:unhideWhenUsed="1"/>
+    <w:lsdException w:name="Table Columns 4" w:semiHidden="1" w:unhideWhenUsed="1"/>
+    <w:lsdException w:name="Table Columns 5" w:semiHidden="1" w:unhideWhenUsed="1"/>
+    <w:lsdException w:name="Table Grid 1" w:semiHidden="1" w:unhideWhenUsed="1"/>
+    <w:lsdException w:name="Table Grid 2" w:semiHidden="1" w:unhideWhenUsed="1"/>
+    <w:lsdException w:name="Table Grid 3" w:semiHidden="1" w:unhideWhenUsed="1"/>
+    <w:lsdException w:name="Table Grid 4" w:semiHidden="1" w:unhideWhenUsed="1"/>
+    <w:lsdException w:name="Table Grid 5" w:semiHidden="1" w:unhideWhenUsed="1"/>
+    <w:lsdException w:name="Table Grid 6" w:semiHidden="1" w:unhideWhenUsed="1"/>
+    <w:lsdException w:name="Table Grid 7" w:semiHidden="1" w:unhideWhenUsed="1"/>
+    <w:lsdException w:name="Table Grid 8" w:semiHidden="1" w:unhideWhenUsed="1"/>
+    <w:lsdException w:name="Table List 1" w:semiHidden="1" w:unhideWhenUsed="1"/>
+    <w:lsdException w:name="Table List 2" w:semiHidden="1" w:unhideWhenUsed="1"/>
+    <w:lsdException w:name="Table List 3" w:semiHidden="1" w:unhideWhenUsed="1"/>
+    <w:lsdException w:name="Table List 4" w:semiHidden="1" w:unhideWhenUsed="1"/>
+    <w:lsdException w:name="Table List 5" w:semiHidden="1" w:unhideWhenUsed="1"/>
+    <w:lsdException w:name="Table List 6" w:semiHidden="1" w:unhideWhenUsed="1"/>
+    <w:lsdException w:name="Table List 7" w:semiHidden="1" w:unhideWhenUsed="1"/>
+    <w:lsdException w:name="Table List 8" w:semiHidden="1" w:unhideWhenUsed="1"/>
+    <w:lsdException w:name="Table 3D effects 1" w:semiHidden="1" w:unhideWhenUsed="1"/>
+    <w:lsdException w:name="Table 3D effects 2" w:semiHidden="1" w:unhideWhenUsed="1"/>
+    <w:lsdException w:name="Table 3D effects 3" w:semiHidden="1" w:unhideWhenUsed="1"/>
+    <w:lsdException w:name="Table Contemporary" w:semiHidden="1" w:unhideWhenUsed="1"/>
+    <w:lsdException w:name="Table Elegant" w:semiHidden="1" w:unhideWhenUsed="1"/>
+    <w:lsdException w:name="Table Professional" w:semiHidden="1" w:unhideWhenUsed="1"/>
+    <w:lsdException w:name="Table Subtle 1" w:semiHidden="1" w:unhideWhenUsed="1"/>
+    <w:lsdException w:name="Table Subtle 2" w:semiHidden="1" w:unhideWhenUsed="1"/>
+    <w:lsdException w:name="Table Web 1" w:semiHidden="1" w:unhideWhenUsed="1"/>
+    <w:lsdException w:name="Table Web 2" w:semiHidden="1" w:unhideWhenUsed="1"/>
+    <w:lsdException w:name="Table Web 3" w:semiHidden="1" w:unhideWhenUsed="1"/>
+    <w:lsdException w:name="Balloon Text" w:semiHidden="1" w:unhideWhenUsed="1"/>
+    <w:lsdException w:name="Table Grid" w:uiPriority="59"/>
+    <w:lsdException w:name="Table Theme" w:semiHidden="1" w:unhideWhenUsed="1"/>
+    <w:lsdException w:name="Placeholder Text" w:semiHidden="1"/>
+    <w:lsdException w:name="No Spacing" w:uiPriority="1" w:qFormat="1"/>
+    <w:lsdException w:name="Light Shading" w:uiPriority="60"/>
+    <w:lsdException w:name="Light List" w:uiPriority="61"/>
+    <w:lsdException w:name="Light Grid" w:uiPriority="62"/>
+    <w:lsdException w:name="Medium Shading 1" w:uiPriority="63"/>
+    <w:lsdException w:name="Medium Shading 2" w:uiPriority="64"/>
+    <w:lsdException w:name="Medium List 1" w:uiPriority="65"/>
+    <w:lsdException w:name="Medium List 2" w:uiPriority="66"/>
+    <w:lsdException w:name="Medium Grid 1" w:uiPriority="67"/>
+    <w:lsdException w:name="Medium Grid 2" w:uiPriority="68"/>
+    <w:lsdException w:name="Medium Grid 3" w:uiPriority="69"/>
+    <w:lsdException w:name="Dark List" w:uiPriority="70"/>
+    <w:lsdException w:name="Colorful Shading" w:uiPriority="71"/>
+    <w:lsdException w:name="Colorful List" w:uiPriority="72"/>
+    <w:lsdException w:name="Colorful Grid" w:uiPriority="73"/>
+    <w:lsdException w:name="Light Shading Accent 1" w:uiPriority="60"/>
+    <w:lsdException w:name="Light List Accent 1" w:uiPriority="61"/>
+    <w:lsdException w:name="Light Grid Accent 1" w:uiPriority="62"/>
+    <w:lsdException w:name="Medium Shading 1 Accent 1" w:uiPriority="63"/>
+    <w:lsdException w:name="Medium Shading 2 Accent 1" w:uiPriority="64"/>
+    <w:lsdException w:name="Medium List 1 Accent 1" w:uiPriority="65"/>
+    <w:lsdException w:name="Revision" w:semiHidden="1"/>
+    <w:lsdException w:name="List Paragraph" w:uiPriority="34" w:qFormat="1"/>
+    <w:lsdException w:name="Quote" w:uiPriority="29" w:qFormat="1"/>
+    <w:lsdException w:name="Intense Quote" w:uiPriority="30" w:qFormat="1"/>
+    <w:lsdException w:name="Medium List 2 Accent 1" w:uiPriority="66"/>
+    <w:lsdException w:name="Medium Grid 1 Accent 1" w:uiPriority="67"/>
+    <w:lsdException w:name="Medium Grid 2 Accent 1" w:uiPriority="68"/>
+    <w:lsdException w:name="Medium Grid 3 Accent 1" w:uiPriority="69"/>
+    <w:lsdException w:name="Dark List Accent 1" w:uiPriority="70"/>
+    <w:lsdException w:name="Colorful Shading Accent 1" w:uiPriority="71"/>
+    <w:lsdException w:name="Colorful List Accent 1" w:uiPriority="72"/>
+    <w:lsdException w:name="Colorful Grid Accent 1" w:uiPriority="73"/>
+    <w:lsdException w:name="Light Shading Accent 2" w:uiPriority="60"/>
+    <w:lsdException w:name="Light List Accent 2" w:uiPriority="61"/>
+    <w:lsdException w:name="Light Grid Accent 2" w:uiPriority="62"/>
+    <w:lsdException w:name="Medium Shading 1 Accent 2" w:uiPriority="63"/>
+    <w:lsdException w:name="Medium Shading 2 Accent 2" w:uiPriority="64"/>
+    <w:lsdException w:name="Medium List 1 Accent 2" w:uiPriority="65"/>
+    <w:lsdException w:name="Medium List 2 Accent 2" w:uiPriority="66"/>
+    <w:lsdException w:name="Medium Grid 1 Accent 2" w:uiPriority="67"/>
+    <w:lsdException w:name="Medium Grid 2 Accent 2" w:uiPriority="68"/>
+    <w:lsdException w:name="Medium Grid 3 Accent 2" w:uiPriority="69"/>
+    <w:lsdException w:name="Dark List Accent 2" w:uiPriority="70"/>
+    <w:lsdException w:name="Colorful Shading Accent 2" w:uiPriority="71"/>
+    <w:lsdException w:name="Colorful List Accent 2" w:uiPriority="72"/>
+    <w:lsdException w:name="Colorful Grid Accent 2" w:uiPriority="73"/>
+    <w:lsdException w:name="Light Shading Accent 3" w:uiPriority="60"/>
+    <w:lsdException w:name="Light List Accent 3" w:uiPriority="61"/>
+    <w:lsdException w:name="Light Grid Accent 3" w:uiPriority="62"/>
+    <w:lsdException w:name="Medium Shading 1 Accent 3" w:uiPriority="63"/>
+    <w:lsdException w:name="Medium Shading 2 Accent 3" w:uiPriority="64"/>
+    <w:lsdException w:name="Medium List 1 Accent 3" w:uiPriority="65"/>
+    <w:lsdException w:name="Medium List 2 Accent 3" w:uiPriority="66"/>
+    <w:lsdException w:name="Medium Grid 1 Accent 3" w:uiPriority="67"/>
+    <w:lsdException w:name="Medium Grid 2 Accent 3" w:uiPriority="68"/>
+    <w:lsdException w:name="Medium Grid 3 Accent 3" w:uiPriority="69"/>
+    <w:lsdException w:name="Dark List Accent 3" w:uiPriority="70"/>
+    <w:lsdException w:name="Colorful Shading Accent 3" w:uiPriority="71"/>
+    <w:lsdException w:name="Colorful List Accent 3" w:uiPriority="72"/>
+    <w:lsdException w:name="Colorful Grid Accent 3" w:uiPriority="73"/>
+    <w:lsdException w:name="Light Shading Accent 4" w:uiPriority="60"/>
+    <w:lsdException w:name="Light List Accent 4" w:uiPriority="61"/>
+    <w:lsdException w:name="Light Grid Accent 4" w:uiPriority="62"/>
+    <w:lsdException w:name="Medium Shading 1 Accent 4" w:uiPriority="63"/>
+    <w:lsdException w:name="Medium Shading 2 Accent 4" w:uiPriority="64"/>
+    <w:lsdException w:name="Medium List 1 Accent 4" w:uiPriority="65"/>
+    <w:lsdException w:name="Medium List 2 Accent 4" w:uiPriority="66"/>
+    <w:lsdException w:name="Medium Grid 1 Accent 4" w:uiPriority="67"/>
+    <w:lsdException w:name="Medium Grid 2 Accent 4" w:uiPriority="68"/>
+    <w:lsdException w:name="Medium Grid 3 Accent 4" w:uiPriority="69"/>
+    <w:lsdException w:name="Dark List Accent 4" w:uiPriority="70"/>
+    <w:lsdException w:name="Colorful Shading Accent 4" w:uiPriority="71"/>
+    <w:lsdException w:name="Colorful List Accent 4" w:uiPriority="72"/>
+    <w:lsdException w:name="Colorful Grid Accent 4" w:uiPriority="73"/>
+    <w:lsdException w:name="Light Shading Accent 5" w:uiPriority="60"/>
+    <w:lsdException w:name="Light List Accent 5" w:uiPriority="61"/>
+    <w:lsdException w:name="Light Grid Accent 5" w:uiPriority="62"/>
+    <w:lsdException w:name="Medium Shading 1 Accent 5" w:uiPriority="63"/>
+    <w:lsdException w:name="Medium Shading 2 Accent 5" w:uiPriority="64"/>
+    <w:lsdException w:name="Medium List 1 Accent 5" w:uiPriority="65"/>
+    <w:lsdException w:name="Medium List 2 Accent 5" w:uiPriority="66"/>
+    <w:lsdException w:name="Medium Grid 1 Accent 5" w:uiPriority="67"/>
+    <w:lsdException w:name="Medium Grid 2 Accent 5" w:uiPriority="68"/>
+    <w:lsdException w:name="Medium Grid 3 Accent 5" w:uiPriority="69"/>
+    <w:lsdException w:name="Dark List Accent 5" w:uiPriority="70"/>
+    <w:lsdException w:name="Colorful Shading Accent 5" w:uiPriority="71"/>
+    <w:lsdException w:name="Colorful List Accent 5" w:uiPriority="72"/>
+    <w:lsdException w:name="Colorful Grid Accent 5" w:uiPriority="73"/>
+    <w:lsdException w:name="Light Shading Accent 6" w:uiPriority="60"/>
+    <w:lsdException w:name="Light List Accent 6" w:uiPriority="61"/>
+    <w:lsdException w:name="Light Grid Accent 6" w:uiPriority="62"/>
+    <w:lsdException w:name="Medium Shading 1 Accent 6" w:uiPriority="63"/>
+    <w:lsdException w:name="Medium Shading 2 Accent 6" w:uiPriority="64"/>
+    <w:lsdException w:name="Medium List 1 Accent 6" w:uiPriority="65"/>
+    <w:lsdException w:name="Medium List 2 Accent 6" w:uiPriority="66"/>
+    <w:lsdException w:name="Medium Grid 1 Accent 6" w:uiPriority="67"/>
+    <w:lsdException w:name="Medium Grid 2 Accent 6" w:uiPriority="68"/>
+    <w:lsdException w:name="Medium Grid 3 Accent 6" w:uiPriority="69"/>
+    <w:lsdException w:name="Dark List Accent 6" w:uiPriority="70"/>
+    <w:lsdException w:name="Colorful Shading Accent 6" w:uiPriority="71"/>
+    <w:lsdException w:name="Colorful List Accent 6" w:uiPriority="72"/>
+    <w:lsdException w:name="Colorful Grid Accent 6" w:uiPriority="73"/>
+    <w:lsdException w:name="Subtle Emphasis" w:uiPriority="19" w:qFormat="1"/>
+    <w:lsdException w:name="Intense Emphasis" w:uiPriority="21" w:qFormat="1"/>
+    <w:lsdException w:name="Subtle Reference" w:uiPriority="31" w:qFormat="1"/>
+    <w:lsdException w:name="Intense Reference" w:uiPriority="32" w:qFormat="1"/>
+    <w:lsdException w:name="Book Title" w:uiPriority="33" w:qFormat="1"/>
+    <w:lsdException w:name="Bibliography" w:semiHidden="1" w:uiPriority="37" w:unhideWhenUsed="1"/>
+    <w:lsdException w:name="TOC Heading" w:semiHidden="1" w:uiPriority="39" w:unhideWhenUsed="1" w:qFormat="1"/>
+    <w:lsdException w:name="Plain Table 1" w:uiPriority="41"/>
+    <w:lsdException w:name="Plain Table 2" w:uiPriority="42"/>
+    <w:lsdException w:name="Plain Table 3" w:uiPriority="43"/>
+    <w:lsdException w:name="Plain Table 4" w:uiPriority="44"/>
+    <w:lsdException w:name="Plain Table 5" w:uiPriority="45"/>
+    <w:lsdException w:name="Grid Table Light" w:uiPriority="40"/>
+    <w:lsdException w:name="Grid Table 1 Light" w:uiPriority="46"/>
+    <w:lsdException w:name="Grid Table 2" w:uiPriority="47"/>
+    <w:lsdException w:name="Grid Table 3" w:uiPriority="48"/>
+    <w:lsdException w:name="Grid Table 4" w:uiPriority="49"/>
+    <w:lsdException w:name="Grid Table 5 Dark" w:uiPriority="50"/>
+    <w:lsdException w:name="Grid Table 6 Colorful" w:uiPriority="51"/>
+    <w:lsdException w:name="Grid Table 7 Colorful" w:uiPriority="52"/>
+    <w:lsdException w:name="Grid Table 1 Light Accent 1" w:uiPriority="46"/>
+    <w:lsdException w:name="Grid Table 2 Accent 1" w:uiPriority="47"/>
+    <w:lsdException w:name="Grid Table 3 Accent 1" w:uiPriority="48"/>
+    <w:lsdException w:name="Grid Table 4 Accent 1" w:uiPriority="49"/>
+    <w:lsdException w:name="Grid Table 5 Dark Accent 1" w:uiPriority="50"/>
+    <w:lsdException w:name="Grid Table 6 Colorful Accent 1" w:uiPriority="51"/>
+    <w:lsdException w:name="Grid Table 7 Colorful Accent 1" w:uiPriority="52"/>
+    <w:lsdException w:name="Grid Table 1 Light Accent 2" w:uiPriority="46"/>
+    <w:lsdException w:name="Grid Table 2 Accent 2" w:uiPriority="47"/>
+    <w:lsdException w:name="Grid Table 3 Accent 2" w:uiPriority="48"/>
+    <w:lsdException w:name="Grid Table 4 Accent 2" w:uiPriority="49"/>
+    <w:lsdException w:name="Grid Table 5 Dark Accent 2" w:uiPriority="50"/>
+    <w:lsdException w:name="Grid Table 6 Colorful Accent 2" w:uiPriority="51"/>
+    <w:lsdException w:name="Grid Table 7 Colorful Accent 2" w:uiPriority="52"/>
+    <w:lsdException w:name="Grid Table 1 Light Accent 3" w:uiPriority="46"/>
+    <w:lsdException w:name="Grid Table 2 Accent 3" w:uiPriority="47"/>
+    <w:lsdException w:name="Grid Table 3 Accent 3" w:uiPriority="48"/>
+    <w:lsdException w:name="Grid Table 4 Accent 3" w:uiPriority="49"/>
+    <w:lsdException w:name="Grid Table 5 Dark Accent 3" w:uiPriority="50"/>
+    <w:lsdException w:name="Grid Table 6 Colorful Accent 3" w:uiPriority="51"/>
+    <w:lsdException w:name="Grid Table 7 Colorful Accent 3" w:uiPriority="52"/>
+    <w:lsdException w:name="Grid Table 1 Light Accent 4" w:uiPriority="46"/>
+    <w:lsdException w:name="Grid Table 2 Accent 4" w:uiPriority="47"/>
+    <w:lsdException w:name="Grid Table 3 Accent 4" w:uiPriority="48"/>
+    <w:lsdException w:name="Grid Table 4 Accent 4" w:uiPriority="49"/>
+    <w:lsdException w:name="Grid Table 5 Dark Accent 4" w:uiPriority="50"/>
+    <w:lsdException w:name="Grid Table 6 Colorful Accent 4" w:uiPriority="51"/>
+    <w:lsdException w:name="Grid Table 7 Colorful Accent 4" w:uiPriority="52"/>
+    <w:lsdException w:name="Grid Table 1 Light Accent 5" w:uiPriority="46"/>
+    <w:lsdException w:name="Grid Table 2 Accent 5" w:uiPriority="47"/>
+    <w:lsdException w:name="Grid Table 3 Accent 5" w:uiPriority="48"/>
+    <w:lsdException w:name="Grid Table 4 Accent 5" w:uiPriority="49"/>
+    <w:lsdException w:name="Grid Table 5 Dark Accent 5" w:uiPriority="50"/>
+    <w:lsdException w:name="Grid Table 6 Colorful Accent 5" w:uiPriority="51"/>
+    <w:lsdException w:name="Grid Table 7 Colorful Accent 5" w:uiPriority="52"/>
+    <w:lsdException w:name="Grid Table 1 Light Accent 6" w:uiPriority="46"/>
+    <w:lsdException w:name="Grid Table 2 Accent 6" w:uiPriority="47"/>
+    <w:lsdException w:name="Grid Table 3 Accent 6" w:uiPriority="48"/>
+    <w:lsdException w:name="Grid Table 4 Accent 6" w:uiPriority="49"/>
+    <w:lsdException w:name="Grid Table 5 Dark Accent 6" w:uiPriority="50"/>
+    <w:lsdException w:name="Grid Table 6 Colorful Accent 6" w:uiPriority="51"/>
+    <w:lsdException w:name="Grid Table 7 Colorful Accent 6" w:uiPriority="52"/>
+    <w:lsdException w:name="List Table 1 Light" w:uiPriority="46"/>
+    <w:lsdException w:name="List Table 2" w:uiPriority="47"/>
+    <w:lsdException w:name="List Table 3" w:uiPriority="48"/>
+    <w:lsdException w:name="List Table 4" w:uiPriority="49"/>
+    <w:lsdException w:name="List Table 5 Dark" w:uiPriority="50"/>
+    <w:lsdException w:name="List Table 6 Colorful" w:uiPriority="51"/>
+    <w:lsdException w:name="List Table 7 Colorful" w:uiPriority="52"/>
+    <w:lsdException w:name="List Table 1 Light Accent 1" w:uiPriority="46"/>
+    <w:lsdException w:name="List Table 2 Accent 1" w:uiPriority="47"/>
+    <w:lsdException w:name="List Table 3 Accent 1" w:uiPriority="48"/>
+    <w:lsdException w:name="List Table 4 Accent 1" w:uiPriority="49"/>
+    <w:lsdException w:name="List Table 5 Dark Accent 1" w:uiPriority="50"/>
+    <w:lsdException w:name="List Table 6 Colorful Accent 1" w:uiPriority="51"/>
+    <w:lsdException w:name="List Table 7 Colorful Accent 1" w:uiPriority="52"/>
+    <w:lsdException w:name="List Table 1 Light Accent 2" w:uiPriority="46"/>
+    <w:lsdException w:name="List Table 2 Accent 2" w:uiPriority="47"/>
+    <w:lsdException w:name="List Table 3 Accent 2" w:uiPriority="48"/>
+    <w:lsdException w:name="List Table 4 Accent 2" w:uiPriority="49"/>
+    <w:lsdException w:name="List Table 5 Dark Accent 2" w:uiPriority="50"/>
+    <w:lsdException w:name="List Table 6 Colorful Accent 2" w:uiPriority="51"/>
+    <w:lsdException w:name="List Table 7 Colorful Accent 2" w:uiPriority="52"/>
+    <w:lsdException w:name="List Table 1 Light Accent 3" w:uiPriority="46"/>
+    <w:lsdException w:name="List Table 2 Accent 3" w:uiPriority="47"/>
+    <w:lsdException w:name="List Table 3 Accent 3" w:uiPriority="48"/>
+    <w:lsdException w:name="List Table 4 Accent 3" w:uiPriority="49"/>
+    <w:lsdException w:name="List Table 5 Dark Accent 3" w:uiPriority="50"/>
+    <w:lsdException w:name="List Table 6 Colorful Accent 3" w:uiPriority="51"/>
+    <w:lsdException w:name="List Table 7 Colorful Accent 3" w:uiPriority="52"/>
+    <w:lsdException w:name="List Table 1 Light Accent 4" w:uiPriority="46"/>
+    <w:lsdException w:name="List Table 2 Accent 4" w:uiPriority="47"/>
+    <w:lsdException w:name="List Table 3 Accent 4" w:uiPriority="48"/>
+    <w:lsdException w:name="List Table 4 Accent 4" w:uiPriority="49"/>
+    <w:lsdException w:name="List Table 5 Dark Accent 4" w:uiPriority="50"/>
+    <w:lsdException w:name="List Table 6 Colorful Accent 4" w:uiPriority="51"/>
+    <w:lsdException w:name="List Table 7 Colorful Accent 4" w:uiPriority="52"/>
+    <w:lsdException w:name="List Table 1 Light Accent 5" w:uiPriority="46"/>
+    <w:lsdException w:name="List Table 2 Accent 5" w:uiPriority="47"/>
+    <w:lsdException w:name="List Table 3 Accent 5" w:uiPriority="48"/>
+    <w:lsdException w:name="List Table 4 Accent 5" w:uiPriority="49"/>
+    <w:lsdException w:name="List Table 5 Dark Accent 5" w:uiPriority="50"/>
+    <w:lsdException w:name="List Table 6 Colorful Accent 5" w:uiPriority="51"/>
+    <w:lsdException w:name="List Table 7 Colorful Accent 5" w:uiPriority="52"/>
+    <w:lsdException w:name="List Table 1 Light Accent 6" w:uiPriority="46"/>
+    <w:lsdException w:name="List Table 2 Accent 6" w:uiPriority="47"/>
+    <w:lsdException w:name="List Table 3 Accent 6" w:uiPriority="48"/>
+    <w:lsdException w:name="List Table 4 Accent 6" w:uiPriority="49"/>
+    <w:lsdException w:name="List Table 5 Dark Accent 6" w:uiPriority="50"/>
+    <w:lsdException w:name="List Table 6 Colorful Accent 6" w:uiPriority="51"/>
+    <w:lsdException w:name="List Table 7 Colorful Accent 6" w:uiPriority="52"/>
   </w:latentStyles>
   <w:style w:type="paragraph" w:default="1" w:styleId="Normal">
     <w:name w:val="Normal"/>
     <w:qFormat/>
+    <w:rsid w:val="00D93F4E"/>
+    <w:pPr>
+      <w:spacing w:after="0" w:line="240" w:lineRule="auto"/>
+    </w:pPr>
+    <w:rPr>
+      <w:rFonts w:eastAsiaTheme="minorEastAsia"/>
+      <w:sz w:val="24"/>
+      <w:szCs w:val="24"/>
+      <w:lang w:val="en-US"/>
+    </w:rPr>
   </w:style>
   <w:style w:type="character" w:default="1" w:styleId="Fuentedeprrafopredeter">
     <w:name w:val="Default Paragraph Font"/>
     <w:uiPriority w:val="1"/>
+    <w:semiHidden/>
     <w:unhideWhenUsed/>
   </w:style>
   <w:style w:type="table" w:default="1" w:styleId="Tablanormal">
@@ -3649,7 +4798,16 @@
     <w:name w:val="Table Grid"/>
     <w:basedOn w:val="Tablanormal"/>
     <w:uiPriority w:val="59"/>
-    <w:rsid w:val="006907A4"/>
+    <w:rsid w:val="00D93F4E"/>
+    <w:pPr>
+      <w:spacing w:after="0" w:line="240" w:lineRule="auto"/>
+    </w:pPr>
+    <w:rPr>
+      <w:rFonts w:eastAsiaTheme="minorEastAsia"/>
+      <w:sz w:val="24"/>
+      <w:szCs w:val="24"/>
+      <w:lang w:val="en-US"/>
+    </w:rPr>
     <w:tblPr>
       <w:tblInd w:w="0" w:type="dxa"/>
       <w:tblBorders>
@@ -3668,23 +4826,12 @@
       </w:tblCellMar>
     </w:tblPr>
   </w:style>
-  <w:style w:type="paragraph" w:styleId="Prrafodelista">
-    <w:name w:val="List Paragraph"/>
-    <w:basedOn w:val="Normal"/>
-    <w:uiPriority w:val="34"/>
-    <w:qFormat/>
-    <w:rsid w:val="00054002"/>
-    <w:pPr>
-      <w:ind w:left="720"/>
-      <w:contextualSpacing/>
-    </w:pPr>
-  </w:style>
   <w:style w:type="character" w:styleId="Textodelmarcadordeposicin">
     <w:name w:val="Placeholder Text"/>
     <w:basedOn w:val="Fuentedeprrafopredeter"/>
     <w:uiPriority w:val="99"/>
     <w:semiHidden/>
-    <w:rsid w:val="00C70DD9"/>
+    <w:rsid w:val="009E0CFF"/>
     <w:rPr>
       <w:color w:val="808080"/>
     </w:rPr>
@@ -3696,7 +4843,7 @@
     <w:uiPriority w:val="99"/>
     <w:semiHidden/>
     <w:unhideWhenUsed/>
-    <w:rsid w:val="00C70DD9"/>
+    <w:rsid w:val="009E0CFF"/>
     <w:rPr>
       <w:rFonts w:ascii="Tahoma" w:hAnsi="Tahoma" w:cs="Tahoma"/>
       <w:sz w:val="16"/>
@@ -3709,274 +4856,19 @@
     <w:link w:val="Textodeglobo"/>
     <w:uiPriority w:val="99"/>
     <w:semiHidden/>
-    <w:rsid w:val="00C70DD9"/>
+    <w:rsid w:val="009E0CFF"/>
     <w:rPr>
-      <w:rFonts w:ascii="Tahoma" w:hAnsi="Tahoma" w:cs="Tahoma"/>
+      <w:rFonts w:ascii="Tahoma" w:eastAsiaTheme="minorEastAsia" w:hAnsi="Tahoma" w:cs="Tahoma"/>
       <w:sz w:val="16"/>
       <w:szCs w:val="16"/>
-    </w:rPr>
-  </w:style>
-</w:styles>
-</file>
-
-<file path=word/stylesWithEffects.xml><?xml version="1.0" encoding="utf-8"?>
-<w:styles xmlns:wpc="http://schemas.microsoft.com/office/word/2010/wordprocessingCanvas" xmlns:mc="http://schemas.openxmlformats.org/markup-compatibility/2006" xmlns:o="urn:schemas-microsoft-com:office:office" xmlns:r="http://schemas.openxmlformats.org/officeDocument/2006/relationships" xmlns:m="http://schemas.openxmlformats.org/officeDocument/2006/math" xmlns:v="urn:schemas-microsoft-com:vml" xmlns:wp14="http://schemas.microsoft.com/office/word/2010/wordprocessingDrawing" xmlns:wp="http://schemas.openxmlformats.org/drawingml/2006/wordprocessingDrawing" xmlns:w10="urn:schemas-microsoft-com:office:word" xmlns:w="http://schemas.openxmlformats.org/wordprocessingml/2006/main" xmlns:w14="http://schemas.microsoft.com/office/word/2010/wordml" xmlns:wpg="http://schemas.microsoft.com/office/word/2010/wordprocessingGroup" xmlns:wpi="http://schemas.microsoft.com/office/word/2010/wordprocessingInk" xmlns:wne="http://schemas.microsoft.com/office/word/2006/wordml" xmlns:wps="http://schemas.microsoft.com/office/word/2010/wordprocessingShape" mc:Ignorable="w14 wp14">
-  <w:docDefaults>
-    <w:rPrDefault>
-      <w:rPr>
-        <w:rFonts w:asciiTheme="minorHAnsi" w:eastAsiaTheme="minorEastAsia" w:hAnsiTheme="minorHAnsi" w:cstheme="minorBidi"/>
-        <w:sz w:val="24"/>
-        <w:szCs w:val="24"/>
-        <w:lang w:val="en-US" w:eastAsia="en-US" w:bidi="ar-SA"/>
-      </w:rPr>
-    </w:rPrDefault>
-    <w:pPrDefault/>
-  </w:docDefaults>
-  <w:latentStyles w:defLockedState="0" w:defUIPriority="99" w:defSemiHidden="1" w:defUnhideWhenUsed="1" w:defQFormat="0" w:count="267">
-    <w:lsdException w:name="Normal" w:semiHidden="0" w:uiPriority="0" w:unhideWhenUsed="0" w:qFormat="1"/>
-    <w:lsdException w:name="heading 1" w:semiHidden="0" w:uiPriority="9" w:unhideWhenUsed="0" w:qFormat="1"/>
-    <w:lsdException w:name="heading 2" w:uiPriority="9" w:qFormat="1"/>
-    <w:lsdException w:name="heading 3" w:uiPriority="9" w:qFormat="1"/>
-    <w:lsdException w:name="heading 4" w:uiPriority="9" w:qFormat="1"/>
-    <w:lsdException w:name="heading 5" w:uiPriority="9" w:qFormat="1"/>
-    <w:lsdException w:name="heading 6" w:uiPriority="9" w:qFormat="1"/>
-    <w:lsdException w:name="heading 7" w:uiPriority="9" w:qFormat="1"/>
-    <w:lsdException w:name="heading 8" w:uiPriority="9" w:qFormat="1"/>
-    <w:lsdException w:name="heading 9" w:uiPriority="9" w:qFormat="1"/>
-    <w:lsdException w:name="toc 1" w:uiPriority="39"/>
-    <w:lsdException w:name="toc 2" w:uiPriority="39"/>
-    <w:lsdException w:name="toc 3" w:uiPriority="39"/>
-    <w:lsdException w:name="toc 4" w:uiPriority="39"/>
-    <w:lsdException w:name="toc 5" w:uiPriority="39"/>
-    <w:lsdException w:name="toc 6" w:uiPriority="39"/>
-    <w:lsdException w:name="toc 7" w:uiPriority="39"/>
-    <w:lsdException w:name="toc 8" w:uiPriority="39"/>
-    <w:lsdException w:name="toc 9" w:uiPriority="39"/>
-    <w:lsdException w:name="caption" w:uiPriority="35" w:qFormat="1"/>
-    <w:lsdException w:name="Title" w:semiHidden="0" w:uiPriority="10" w:unhideWhenUsed="0" w:qFormat="1"/>
-    <w:lsdException w:name="Default Paragraph Font" w:uiPriority="1"/>
-    <w:lsdException w:name="Subtitle" w:semiHidden="0" w:uiPriority="11" w:unhideWhenUsed="0" w:qFormat="1"/>
-    <w:lsdException w:name="Strong" w:semiHidden="0" w:uiPriority="22" w:unhideWhenUsed="0" w:qFormat="1"/>
-    <w:lsdException w:name="Emphasis" w:semiHidden="0" w:uiPriority="20" w:unhideWhenUsed="0" w:qFormat="1"/>
-    <w:lsdException w:name="Table Grid" w:semiHidden="0" w:uiPriority="59" w:unhideWhenUsed="0"/>
-    <w:lsdException w:name="Placeholder Text" w:unhideWhenUsed="0"/>
-    <w:lsdException w:name="No Spacing" w:semiHidden="0" w:uiPriority="1" w:unhideWhenUsed="0" w:qFormat="1"/>
-    <w:lsdException w:name="Light Shading" w:semiHidden="0" w:uiPriority="60" w:unhideWhenUsed="0"/>
-    <w:lsdException w:name="Light List" w:semiHidden="0" w:uiPriority="61" w:unhideWhenUsed="0"/>
-    <w:lsdException w:name="Light Grid" w:semiHidden="0" w:uiPriority="62" w:unhideWhenUsed="0"/>
-    <w:lsdException w:name="Medium Shading 1" w:semiHidden="0" w:uiPriority="63" w:unhideWhenUsed="0"/>
-    <w:lsdException w:name="Medium Shading 2" w:semiHidden="0" w:uiPriority="64" w:unhideWhenUsed="0"/>
-    <w:lsdException w:name="Medium List 1" w:semiHidden="0" w:uiPriority="65" w:unhideWhenUsed="0"/>
-    <w:lsdException w:name="Medium List 2" w:semiHidden="0" w:uiPriority="66" w:unhideWhenUsed="0"/>
-    <w:lsdException w:name="Medium Grid 1" w:semiHidden="0" w:uiPriority="67" w:unhideWhenUsed="0"/>
-    <w:lsdException w:name="Medium Grid 2" w:semiHidden="0" w:uiPriority="68" w:unhideWhenUsed="0"/>
-    <w:lsdException w:name="Medium Grid 3" w:semiHidden="0" w:uiPriority="69" w:unhideWhenUsed="0"/>
-    <w:lsdException w:name="Dark List" w:semiHidden="0" w:uiPriority="70" w:unhideWhenUsed="0"/>
-    <w:lsdException w:name="Colorful Shading" w:semiHidden="0" w:uiPriority="71" w:unhideWhenUsed="0"/>
-    <w:lsdException w:name="Colorful List" w:semiHidden="0" w:uiPriority="72" w:unhideWhenUsed="0"/>
-    <w:lsdException w:name="Colorful Grid" w:semiHidden="0" w:uiPriority="73" w:unhideWhenUsed="0"/>
-    <w:lsdException w:name="Light Shading Accent 1" w:semiHidden="0" w:uiPriority="60" w:unhideWhenUsed="0"/>
-    <w:lsdException w:name="Light List Accent 1" w:semiHidden="0" w:uiPriority="61" w:unhideWhenUsed="0"/>
-    <w:lsdException w:name="Light Grid Accent 1" w:semiHidden="0" w:uiPriority="62" w:unhideWhenUsed="0"/>
-    <w:lsdException w:name="Medium Shading 1 Accent 1" w:semiHidden="0" w:uiPriority="63" w:unhideWhenUsed="0"/>
-    <w:lsdException w:name="Medium Shading 2 Accent 1" w:semiHidden="0" w:uiPriority="64" w:unhideWhenUsed="0"/>
-    <w:lsdException w:name="Medium List 1 Accent 1" w:semiHidden="0" w:uiPriority="65" w:unhideWhenUsed="0"/>
-    <w:lsdException w:name="Revision" w:unhideWhenUsed="0"/>
-    <w:lsdException w:name="List Paragraph" w:semiHidden="0" w:uiPriority="34" w:unhideWhenUsed="0" w:qFormat="1"/>
-    <w:lsdException w:name="Quote" w:semiHidden="0" w:uiPriority="29" w:unhideWhenUsed="0" w:qFormat="1"/>
-    <w:lsdException w:name="Intense Quote" w:semiHidden="0" w:uiPriority="30" w:unhideWhenUsed="0" w:qFormat="1"/>
-    <w:lsdException w:name="Medium List 2 Accent 1" w:semiHidden="0" w:uiPriority="66" w:unhideWhenUsed="0"/>
-    <w:lsdException w:name="Medium Grid 1 Accent 1" w:semiHidden="0" w:uiPriority="67" w:unhideWhenUsed="0"/>
-    <w:lsdException w:name="Medium Grid 2 Accent 1" w:semiHidden="0" w:uiPriority="68" w:unhideWhenUsed="0"/>
-    <w:lsdException w:name="Medium Grid 3 Accent 1" w:semiHidden="0" w:uiPriority="69" w:unhideWhenUsed="0"/>
-    <w:lsdException w:name="Dark List Accent 1" w:semiHidden="0" w:uiPriority="70" w:unhideWhenUsed="0"/>
-    <w:lsdException w:name="Colorful Shading Accent 1" w:semiHidden="0" w:uiPriority="71" w:unhideWhenUsed="0"/>
-    <w:lsdException w:name="Colorful List Accent 1" w:semiHidden="0" w:uiPriority="72" w:unhideWhenUsed="0"/>
-    <w:lsdException w:name="Colorful Grid Accent 1" w:semiHidden="0" w:uiPriority="73" w:unhideWhenUsed="0"/>
-    <w:lsdException w:name="Light Shading Accent 2" w:semiHidden="0" w:uiPriority="60" w:unhideWhenUsed="0"/>
-    <w:lsdException w:name="Light List Accent 2" w:semiHidden="0" w:uiPriority="61" w:unhideWhenUsed="0"/>
-    <w:lsdException w:name="Light Grid Accent 2" w:semiHidden="0" w:uiPriority="62" w:unhideWhenUsed="0"/>
-    <w:lsdException w:name="Medium Shading 1 Accent 2" w:semiHidden="0" w:uiPriority="63" w:unhideWhenUsed="0"/>
-    <w:lsdException w:name="Medium Shading 2 Accent 2" w:semiHidden="0" w:uiPriority="64" w:unhideWhenUsed="0"/>
-    <w:lsdException w:name="Medium List 1 Accent 2" w:semiHidden="0" w:uiPriority="65" w:unhideWhenUsed="0"/>
-    <w:lsdException w:name="Medium List 2 Accent 2" w:semiHidden="0" w:uiPriority="66" w:unhideWhenUsed="0"/>
-    <w:lsdException w:name="Medium Grid 1 Accent 2" w:semiHidden="0" w:uiPriority="67" w:unhideWhenUsed="0"/>
-    <w:lsdException w:name="Medium Grid 2 Accent 2" w:semiHidden="0" w:uiPriority="68" w:unhideWhenUsed="0"/>
-    <w:lsdException w:name="Medium Grid 3 Accent 2" w:semiHidden="0" w:uiPriority="69" w:unhideWhenUsed="0"/>
-    <w:lsdException w:name="Dark List Accent 2" w:semiHidden="0" w:uiPriority="70" w:unhideWhenUsed="0"/>
-    <w:lsdException w:name="Colorful Shading Accent 2" w:semiHidden="0" w:uiPriority="71" w:unhideWhenUsed="0"/>
-    <w:lsdException w:name="Colorful List Accent 2" w:semiHidden="0" w:uiPriority="72" w:unhideWhenUsed="0"/>
-    <w:lsdException w:name="Colorful Grid Accent 2" w:semiHidden="0" w:uiPriority="73" w:unhideWhenUsed="0"/>
-    <w:lsdException w:name="Light Shading Accent 3" w:semiHidden="0" w:uiPriority="60" w:unhideWhenUsed="0"/>
-    <w:lsdException w:name="Light List Accent 3" w:semiHidden="0" w:uiPriority="61" w:unhideWhenUsed="0"/>
-    <w:lsdException w:name="Light Grid Accent 3" w:semiHidden="0" w:uiPriority="62" w:unhideWhenUsed="0"/>
-    <w:lsdException w:name="Medium Shading 1 Accent 3" w:semiHidden="0" w:uiPriority="63" w:unhideWhenUsed="0"/>
-    <w:lsdException w:name="Medium Shading 2 Accent 3" w:semiHidden="0" w:uiPriority="64" w:unhideWhenUsed="0"/>
-    <w:lsdException w:name="Medium List 1 Accent 3" w:semiHidden="0" w:uiPriority="65" w:unhideWhenUsed="0"/>
-    <w:lsdException w:name="Medium List 2 Accent 3" w:semiHidden="0" w:uiPriority="66" w:unhideWhenUsed="0"/>
-    <w:lsdException w:name="Medium Grid 1 Accent 3" w:semiHidden="0" w:uiPriority="67" w:unhideWhenUsed="0"/>
-    <w:lsdException w:name="Medium Grid 2 Accent 3" w:semiHidden="0" w:uiPriority="68" w:unhideWhenUsed="0"/>
-    <w:lsdException w:name="Medium Grid 3 Accent 3" w:semiHidden="0" w:uiPriority="69" w:unhideWhenUsed="0"/>
-    <w:lsdException w:name="Dark List Accent 3" w:semiHidden="0" w:uiPriority="70" w:unhideWhenUsed="0"/>
-    <w:lsdException w:name="Colorful Shading Accent 3" w:semiHidden="0" w:uiPriority="71" w:unhideWhenUsed="0"/>
-    <w:lsdException w:name="Colorful List Accent 3" w:semiHidden="0" w:uiPriority="72" w:unhideWhenUsed="0"/>
-    <w:lsdException w:name="Colorful Grid Accent 3" w:semiHidden="0" w:uiPriority="73" w:unhideWhenUsed="0"/>
-    <w:lsdException w:name="Light Shading Accent 4" w:semiHidden="0" w:uiPriority="60" w:unhideWhenUsed="0"/>
-    <w:lsdException w:name="Light List Accent 4" w:semiHidden="0" w:uiPriority="61" w:unhideWhenUsed="0"/>
-    <w:lsdException w:name="Light Grid Accent 4" w:semiHidden="0" w:uiPriority="62" w:unhideWhenUsed="0"/>
-    <w:lsdException w:name="Medium Shading 1 Accent 4" w:semiHidden="0" w:uiPriority="63" w:unhideWhenUsed="0"/>
-    <w:lsdException w:name="Medium Shading 2 Accent 4" w:semiHidden="0" w:uiPriority="64" w:unhideWhenUsed="0"/>
-    <w:lsdException w:name="Medium List 1 Accent 4" w:semiHidden="0" w:uiPriority="65" w:unhideWhenUsed="0"/>
-    <w:lsdException w:name="Medium List 2 Accent 4" w:semiHidden="0" w:uiPriority="66" w:unhideWhenUsed="0"/>
-    <w:lsdException w:name="Medium Grid 1 Accent 4" w:semiHidden="0" w:uiPriority="67" w:unhideWhenUsed="0"/>
-    <w:lsdException w:name="Medium Grid 2 Accent 4" w:semiHidden="0" w:uiPriority="68" w:unhideWhenUsed="0"/>
-    <w:lsdException w:name="Medium Grid 3 Accent 4" w:semiHidden="0" w:uiPriority="69" w:unhideWhenUsed="0"/>
-    <w:lsdException w:name="Dark List Accent 4" w:semiHidden="0" w:uiPriority="70" w:unhideWhenUsed="0"/>
-    <w:lsdException w:name="Colorful Shading Accent 4" w:semiHidden="0" w:uiPriority="71" w:unhideWhenUsed="0"/>
-    <w:lsdException w:name="Colorful List Accent 4" w:semiHidden="0" w:uiPriority="72" w:unhideWhenUsed="0"/>
-    <w:lsdException w:name="Colorful Grid Accent 4" w:semiHidden="0" w:uiPriority="73" w:unhideWhenUsed="0"/>
-    <w:lsdException w:name="Light Shading Accent 5" w:semiHidden="0" w:uiPriority="60" w:unhideWhenUsed="0"/>
-    <w:lsdException w:name="Light List Accent 5" w:semiHidden="0" w:uiPriority="61" w:unhideWhenUsed="0"/>
-    <w:lsdException w:name="Light Grid Accent 5" w:semiHidden="0" w:uiPriority="62" w:unhideWhenUsed="0"/>
-    <w:lsdException w:name="Medium Shading 1 Accent 5" w:semiHidden="0" w:uiPriority="63" w:unhideWhenUsed="0"/>
-    <w:lsdException w:name="Medium Shading 2 Accent 5" w:semiHidden="0" w:uiPriority="64" w:unhideWhenUsed="0"/>
-    <w:lsdException w:name="Medium List 1 Accent 5" w:semiHidden="0" w:uiPriority="65" w:unhideWhenUsed="0"/>
-    <w:lsdException w:name="Medium List 2 Accent 5" w:semiHidden="0" w:uiPriority="66" w:unhideWhenUsed="0"/>
-    <w:lsdException w:name="Medium Grid 1 Accent 5" w:semiHidden="0" w:uiPriority="67" w:unhideWhenUsed="0"/>
-    <w:lsdException w:name="Medium Grid 2 Accent 5" w:semiHidden="0" w:uiPriority="68" w:unhideWhenUsed="0"/>
-    <w:lsdException w:name="Medium Grid 3 Accent 5" w:semiHidden="0" w:uiPriority="69" w:unhideWhenUsed="0"/>
-    <w:lsdException w:name="Dark List Accent 5" w:semiHidden="0" w:uiPriority="70" w:unhideWhenUsed="0"/>
-    <w:lsdException w:name="Colorful Shading Accent 5" w:semiHidden="0" w:uiPriority="71" w:unhideWhenUsed="0"/>
-    <w:lsdException w:name="Colorful List Accent 5" w:semiHidden="0" w:uiPriority="72" w:unhideWhenUsed="0"/>
-    <w:lsdException w:name="Colorful Grid Accent 5" w:semiHidden="0" w:uiPriority="73" w:unhideWhenUsed="0"/>
-    <w:lsdException w:name="Light Shading Accent 6" w:semiHidden="0" w:uiPriority="60" w:unhideWhenUsed="0"/>
-    <w:lsdException w:name="Light List Accent 6" w:semiHidden="0" w:uiPriority="61" w:unhideWhenUsed="0"/>
-    <w:lsdException w:name="Light Grid Accent 6" w:semiHidden="0" w:uiPriority="62" w:unhideWhenUsed="0"/>
-    <w:lsdException w:name="Medium Shading 1 Accent 6" w:semiHidden="0" w:uiPriority="63" w:unhideWhenUsed="0"/>
-    <w:lsdException w:name="Medium Shading 2 Accent 6" w:semiHidden="0" w:uiPriority="64" w:unhideWhenUsed="0"/>
-    <w:lsdException w:name="Medium List 1 Accent 6" w:semiHidden="0" w:uiPriority="65" w:unhideWhenUsed="0"/>
-    <w:lsdException w:name="Medium List 2 Accent 6" w:semiHidden="0" w:uiPriority="66" w:unhideWhenUsed="0"/>
-    <w:lsdException w:name="Medium Grid 1 Accent 6" w:semiHidden="0" w:uiPriority="67" w:unhideWhenUsed="0"/>
-    <w:lsdException w:name="Medium Grid 2 Accent 6" w:semiHidden="0" w:uiPriority="68" w:unhideWhenUsed="0"/>
-    <w:lsdException w:name="Medium Grid 3 Accent 6" w:semiHidden="0" w:uiPriority="69" w:unhideWhenUsed="0"/>
-    <w:lsdException w:name="Dark List Accent 6" w:semiHidden="0" w:uiPriority="70" w:unhideWhenUsed="0"/>
-    <w:lsdException w:name="Colorful Shading Accent 6" w:semiHidden="0" w:uiPriority="71" w:unhideWhenUsed="0"/>
-    <w:lsdException w:name="Colorful List Accent 6" w:semiHidden="0" w:uiPriority="72" w:unhideWhenUsed="0"/>
-    <w:lsdException w:name="Colorful Grid Accent 6" w:semiHidden="0" w:uiPriority="73" w:unhideWhenUsed="0"/>
-    <w:lsdException w:name="Subtle Emphasis" w:semiHidden="0" w:uiPriority="19" w:unhideWhenUsed="0" w:qFormat="1"/>
-    <w:lsdException w:name="Intense Emphasis" w:semiHidden="0" w:uiPriority="21" w:unhideWhenUsed="0" w:qFormat="1"/>
-    <w:lsdException w:name="Subtle Reference" w:semiHidden="0" w:uiPriority="31" w:unhideWhenUsed="0" w:qFormat="1"/>
-    <w:lsdException w:name="Intense Reference" w:semiHidden="0" w:uiPriority="32" w:unhideWhenUsed="0" w:qFormat="1"/>
-    <w:lsdException w:name="Book Title" w:semiHidden="0" w:uiPriority="33" w:unhideWhenUsed="0" w:qFormat="1"/>
-    <w:lsdException w:name="Bibliography" w:uiPriority="37"/>
-    <w:lsdException w:name="TOC Heading" w:uiPriority="39" w:qFormat="1"/>
-  </w:latentStyles>
-  <w:style w:type="paragraph" w:default="1" w:styleId="Normal">
-    <w:name w:val="Normal"/>
-    <w:qFormat/>
-  </w:style>
-  <w:style w:type="character" w:default="1" w:styleId="Fuentedeprrafopredeter">
-    <w:name w:val="Default Paragraph Font"/>
-    <w:uiPriority w:val="1"/>
-    <w:unhideWhenUsed/>
-  </w:style>
-  <w:style w:type="table" w:default="1" w:styleId="Tablanormal">
-    <w:name w:val="Normal Table"/>
-    <w:uiPriority w:val="99"/>
-    <w:semiHidden/>
-    <w:unhideWhenUsed/>
-    <w:tblPr>
-      <w:tblInd w:w="0" w:type="dxa"/>
-      <w:tblCellMar>
-        <w:top w:w="0" w:type="dxa"/>
-        <w:left w:w="108" w:type="dxa"/>
-        <w:bottom w:w="0" w:type="dxa"/>
-        <w:right w:w="108" w:type="dxa"/>
-      </w:tblCellMar>
-    </w:tblPr>
-  </w:style>
-  <w:style w:type="numbering" w:default="1" w:styleId="Sinlista">
-    <w:name w:val="No List"/>
-    <w:uiPriority w:val="99"/>
-    <w:semiHidden/>
-    <w:unhideWhenUsed/>
-  </w:style>
-  <w:style w:type="table" w:styleId="Tablaconcuadrcula">
-    <w:name w:val="Table Grid"/>
-    <w:basedOn w:val="Tablanormal"/>
-    <w:uiPriority w:val="59"/>
-    <w:rsid w:val="006907A4"/>
-    <w:tblPr>
-      <w:tblInd w:w="0" w:type="dxa"/>
-      <w:tblBorders>
-        <w:top w:val="single" w:sz="4" w:space="0" w:color="auto"/>
-        <w:left w:val="single" w:sz="4" w:space="0" w:color="auto"/>
-        <w:bottom w:val="single" w:sz="4" w:space="0" w:color="auto"/>
-        <w:right w:val="single" w:sz="4" w:space="0" w:color="auto"/>
-        <w:insideH w:val="single" w:sz="4" w:space="0" w:color="auto"/>
-        <w:insideV w:val="single" w:sz="4" w:space="0" w:color="auto"/>
-      </w:tblBorders>
-      <w:tblCellMar>
-        <w:top w:w="0" w:type="dxa"/>
-        <w:left w:w="108" w:type="dxa"/>
-        <w:bottom w:w="0" w:type="dxa"/>
-        <w:right w:w="108" w:type="dxa"/>
-      </w:tblCellMar>
-    </w:tblPr>
-  </w:style>
-  <w:style w:type="paragraph" w:styleId="Prrafodelista">
-    <w:name w:val="List Paragraph"/>
-    <w:basedOn w:val="Normal"/>
-    <w:uiPriority w:val="34"/>
-    <w:qFormat/>
-    <w:rsid w:val="00054002"/>
-    <w:pPr>
-      <w:ind w:left="720"/>
-      <w:contextualSpacing/>
-    </w:pPr>
-  </w:style>
-  <w:style w:type="character" w:styleId="Textodelmarcadordeposicin">
-    <w:name w:val="Placeholder Text"/>
-    <w:basedOn w:val="Fuentedeprrafopredeter"/>
-    <w:uiPriority w:val="99"/>
-    <w:semiHidden/>
-    <w:rsid w:val="00C70DD9"/>
-    <w:rPr>
-      <w:color w:val="808080"/>
-    </w:rPr>
-  </w:style>
-  <w:style w:type="paragraph" w:styleId="Textodeglobo">
-    <w:name w:val="Balloon Text"/>
-    <w:basedOn w:val="Normal"/>
-    <w:link w:val="TextodegloboCar"/>
-    <w:uiPriority w:val="99"/>
-    <w:semiHidden/>
-    <w:unhideWhenUsed/>
-    <w:rsid w:val="00C70DD9"/>
-    <w:rPr>
-      <w:rFonts w:ascii="Tahoma" w:hAnsi="Tahoma" w:cs="Tahoma"/>
-      <w:sz w:val="16"/>
-      <w:szCs w:val="16"/>
-    </w:rPr>
-  </w:style>
-  <w:style w:type="character" w:customStyle="1" w:styleId="TextodegloboCar">
-    <w:name w:val="Texto de globo Car"/>
-    <w:basedOn w:val="Fuentedeprrafopredeter"/>
-    <w:link w:val="Textodeglobo"/>
-    <w:uiPriority w:val="99"/>
-    <w:semiHidden/>
-    <w:rsid w:val="00C70DD9"/>
-    <w:rPr>
-      <w:rFonts w:ascii="Tahoma" w:hAnsi="Tahoma" w:cs="Tahoma"/>
-      <w:sz w:val="16"/>
-      <w:szCs w:val="16"/>
+      <w:lang w:val="en-US"/>
     </w:rPr>
   </w:style>
 </w:styles>
 </file>
 
 <file path=word/theme/theme1.xml><?xml version="1.0" encoding="utf-8"?>
-<a:theme xmlns:a="http://schemas.openxmlformats.org/drawingml/2006/main" name="Office Theme">
+<a:theme xmlns:a="http://schemas.openxmlformats.org/drawingml/2006/main" name="Tema de Office">
   <a:themeElements>
     <a:clrScheme name="Office">
       <a:dk1>
@@ -4018,7 +4910,7 @@
     </a:clrScheme>
     <a:fontScheme name="Office">
       <a:majorFont>
-        <a:latin typeface="Calibri"/>
+        <a:latin typeface="Cambria"/>
         <a:ea typeface=""/>
         <a:cs typeface=""/>
         <a:font script="Jpan" typeface="ＭＳ ゴシック"/>
@@ -4053,7 +4945,7 @@
         <a:font script="Geor" typeface="Sylfaen"/>
       </a:majorFont>
       <a:minorFont>
-        <a:latin typeface="Cambria"/>
+        <a:latin typeface="Calibri"/>
         <a:ea typeface=""/>
         <a:cs typeface=""/>
         <a:font script="Jpan" typeface="ＭＳ 明朝"/>
@@ -4120,16 +5012,20 @@
           <a:gsLst>
             <a:gs pos="0">
               <a:schemeClr val="phClr">
-                <a:tint val="100000"/>
-                <a:shade val="100000"/>
+                <a:shade val="51000"/>
+                <a:satMod val="130000"/>
+              </a:schemeClr>
+            </a:gs>
+            <a:gs pos="80000">
+              <a:schemeClr val="phClr">
+                <a:shade val="93000"/>
                 <a:satMod val="130000"/>
               </a:schemeClr>
             </a:gs>
             <a:gs pos="100000">
               <a:schemeClr val="phClr">
-                <a:tint val="50000"/>
-                <a:shade val="100000"/>
-                <a:satMod val="350000"/>
+                <a:shade val="94000"/>
+                <a:satMod val="135000"/>
               </a:schemeClr>
             </a:gs>
           </a:gsLst>
@@ -4251,46 +5147,7 @@
       </a:bgFillStyleLst>
     </a:fmtScheme>
   </a:themeElements>
-  <a:objectDefaults>
-    <a:spDef>
-      <a:spPr/>
-      <a:bodyPr/>
-      <a:lstStyle/>
-      <a:style>
-        <a:lnRef idx="1">
-          <a:schemeClr val="accent1"/>
-        </a:lnRef>
-        <a:fillRef idx="3">
-          <a:schemeClr val="accent1"/>
-        </a:fillRef>
-        <a:effectRef idx="2">
-          <a:schemeClr val="accent1"/>
-        </a:effectRef>
-        <a:fontRef idx="minor">
-          <a:schemeClr val="lt1"/>
-        </a:fontRef>
-      </a:style>
-    </a:spDef>
-    <a:lnDef>
-      <a:spPr/>
-      <a:bodyPr/>
-      <a:lstStyle/>
-      <a:style>
-        <a:lnRef idx="2">
-          <a:schemeClr val="accent1"/>
-        </a:lnRef>
-        <a:fillRef idx="0">
-          <a:schemeClr val="accent1"/>
-        </a:fillRef>
-        <a:effectRef idx="1">
-          <a:schemeClr val="accent1"/>
-        </a:effectRef>
-        <a:fontRef idx="minor">
-          <a:schemeClr val="tx1"/>
-        </a:fontRef>
-      </a:style>
-    </a:lnDef>
-  </a:objectDefaults>
+  <a:objectDefaults/>
   <a:extraClrSchemeLst/>
 </a:theme>
 </file>
</xml_diff>